<commit_message>
updates per code verification
</commit_message>
<xml_diff>
--- a/doc/9781484201107_KurtzWortman_Ch04_SourceTree.docx
+++ b/doc/9781484201107_KurtzWortman_Ch04_SourceTree.docx
@@ -14,7 +14,7 @@
         <w:t>Building</w:t>
       </w:r>
       <w:commentRangeEnd w:id="0"/>
-      <w:commentRangeEnd w:id="1"/>
+      <w:commentRangeEnd w:id="2"/>
       <w:commentRangeEnd w:id="3"/>
       <w:r>
         <w:rPr>
@@ -24,14 +24,14 @@
         </w:rPr>
         <w:commentReference w:id="0"/>
       </w:r>
-      <w:commentRangeEnd w:id="2"/>
+      <w:commentRangeEnd w:id="1"/>
       <w:r>
         <w:rPr>
           <w:rStyle w:val="CommentReference"/>
           <w:rFonts w:ascii="Times" w:eastAsiaTheme="minorHAnsi" w:hAnsi="Times" w:cstheme="minorBidi"/>
           <w:b w:val="0"/>
         </w:rPr>
-        <w:commentReference w:id="2"/>
+        <w:commentReference w:id="1"/>
       </w:r>
       <w:r>
         <w:rPr>
@@ -40,7 +40,7 @@
           <w:b w:val="0"/>
           <w:lang w:val="en-GB"/>
         </w:rPr>
-        <w:commentReference w:id="1"/>
+        <w:commentReference w:id="2"/>
       </w:r>
       <w:r>
         <w:rPr>
@@ -1092,13 +1092,13 @@
         <w:lastRenderedPageBreak/>
         <w:t xml:space="preserve">project references. </w:t>
       </w:r>
-      <w:bookmarkStart w:id="5" w:name="OLE_LINK1"/>
-      <w:bookmarkStart w:id="6" w:name="OLE_LINK2"/>
+      <w:bookmarkStart w:id="4" w:name="OLE_LINK1"/>
+      <w:bookmarkStart w:id="5" w:name="OLE_LINK2"/>
       <w:r>
         <w:t>Lastly, we will lay down some initial code for the data model classes, service-resource types, logging, and the database.</w:t>
       </w:r>
+      <w:bookmarkEnd w:id="4"/>
       <w:bookmarkEnd w:id="5"/>
-      <w:bookmarkEnd w:id="6"/>
     </w:p>
     <w:p>
       <w:pPr>
@@ -1141,8 +1141,8 @@
       <w:r>
         <w:t xml:space="preserve"> repository at </w:t>
       </w:r>
+      <w:commentRangeStart w:id="6"/>
       <w:commentRangeStart w:id="7"/>
-      <w:commentRangeStart w:id="8"/>
       <w:r>
         <w:fldChar w:fldCharType="begin"/>
       </w:r>
@@ -1164,22 +1164,22 @@
         </w:rPr>
         <w:fldChar w:fldCharType="end"/>
       </w:r>
-      <w:commentRangeEnd w:id="7"/>
+      <w:commentRangeEnd w:id="6"/>
       <w:r>
         <w:rPr>
           <w:rStyle w:val="CommentReference"/>
           <w:rFonts w:ascii="Times" w:eastAsia="Calibri" w:hAnsi="Times"/>
           <w:lang w:val="en-GB"/>
         </w:rPr>
-        <w:commentReference w:id="7"/>
-      </w:r>
-      <w:commentRangeEnd w:id="8"/>
+        <w:commentReference w:id="6"/>
+      </w:r>
+      <w:commentRangeEnd w:id="7"/>
       <w:r>
         <w:rPr>
           <w:rStyle w:val="CommentReference"/>
           <w:rFonts w:ascii="Times" w:eastAsiaTheme="minorHAnsi" w:hAnsi="Times" w:cstheme="minorBidi"/>
         </w:rPr>
-        <w:commentReference w:id="8"/>
+        <w:commentReference w:id="7"/>
       </w:r>
       <w:r>
         <w:t>. Doing so will save you a ton of typing!</w:t>
@@ -1197,23 +1197,31 @@
       <w:pPr>
         <w:pStyle w:val="Heading1"/>
       </w:pPr>
-      <w:bookmarkStart w:id="9" w:name="_Toc390159771"/>
-      <w:ins w:id="10" w:author="Brian Wortman" w:date="2014-06-11T16:46:00Z">
+      <w:bookmarkStart w:id="8" w:name="_Toc390159771"/>
+      <w:ins w:id="9" w:author="Brian Wortman" w:date="2014-06-11T16:46:00Z">
         <w:r>
           <w:t xml:space="preserve">Configuring the </w:t>
         </w:r>
       </w:ins>
+      <w:commentRangeStart w:id="10"/>
       <w:commentRangeStart w:id="11"/>
-      <w:commentRangeStart w:id="12"/>
       <w:r>
         <w:t>Machine</w:t>
       </w:r>
-      <w:del w:id="13" w:author="Brian Wortman" w:date="2014-06-11T16:46:00Z">
+      <w:del w:id="12" w:author="Brian Wortman" w:date="2014-06-11T16:46:00Z">
         <w:r>
           <w:delText xml:space="preserve"> Configuration</w:delText>
         </w:r>
       </w:del>
-      <w:bookmarkEnd w:id="9"/>
+      <w:bookmarkEnd w:id="8"/>
+      <w:commentRangeEnd w:id="10"/>
+      <w:r>
+        <w:rPr>
+          <w:rStyle w:val="CommentReference"/>
+          <w:rFonts w:ascii="Times" w:hAnsi="Times"/>
+        </w:rPr>
+        <w:commentReference w:id="10"/>
+      </w:r>
       <w:commentRangeEnd w:id="11"/>
       <w:r>
         <w:rPr>
@@ -1222,14 +1230,6 @@
         </w:rPr>
         <w:commentReference w:id="11"/>
       </w:r>
-      <w:commentRangeEnd w:id="12"/>
-      <w:r>
-        <w:rPr>
-          <w:rStyle w:val="CommentReference"/>
-          <w:rFonts w:ascii="Times" w:hAnsi="Times"/>
-        </w:rPr>
-        <w:commentReference w:id="12"/>
-      </w:r>
     </w:p>
     <w:p>
       <w:pPr>
@@ -1243,37 +1243,37 @@
       <w:pPr>
         <w:pStyle w:val="Heading2"/>
       </w:pPr>
-      <w:bookmarkStart w:id="14" w:name="_Toc390159772"/>
+      <w:bookmarkStart w:id="13" w:name="_Toc390159772"/>
       <w:r>
         <w:t>Windows 8 64-bit with .NET Framework 4.51</w:t>
       </w:r>
+      <w:bookmarkEnd w:id="13"/>
+    </w:p>
+    <w:p>
+      <w:pPr>
+        <w:pStyle w:val="BodyTextFirst"/>
+      </w:pPr>
+      <w:r>
+        <w:t>The code in this book was written on 64-bit Windows 8 with .NET Framework 4.51 installed. Our recommendation would be to follow suit, though Windows 7 64-bit (with .NET 4.51) would probably work as well in case you're one of the many who haven't "upgraded" to Windows 8.</w:t>
+      </w:r>
+    </w:p>
+    <w:p>
+      <w:pPr>
+        <w:pStyle w:val="BodyText"/>
+      </w:pPr>
+      <w:r>
+        <w:t>For the web site you’re going to build, you will use IIS Express during development, which is installed with Visual Studio 2013. Don’t worry about needing to use the Professional Edition of Windows 8 (that supports running IIS) unless, of course, you’d rather use IIS over IIS Express.</w:t>
+      </w:r>
+    </w:p>
+    <w:p>
+      <w:pPr>
+        <w:pStyle w:val="Heading2"/>
+      </w:pPr>
+      <w:bookmarkStart w:id="14" w:name="_Toc390159773"/>
+      <w:r>
+        <w:t>SQL Server 2012</w:t>
+      </w:r>
       <w:bookmarkEnd w:id="14"/>
-    </w:p>
-    <w:p>
-      <w:pPr>
-        <w:pStyle w:val="BodyTextFirst"/>
-      </w:pPr>
-      <w:r>
-        <w:t>The code in this book was written on 64-bit Windows 8 with .NET Framework 4.51 installed. Our recommendation would be to follow suit, though Windows 7 64-bit (with .NET 4.51) would probably work as well in case you're one of the many who haven't "upgraded" to Windows 8.</w:t>
-      </w:r>
-    </w:p>
-    <w:p>
-      <w:pPr>
-        <w:pStyle w:val="BodyText"/>
-      </w:pPr>
-      <w:r>
-        <w:t>For the web site you’re going to build, you will use IIS Express during development, which is installed with Visual Studio 2013. Don’t worry about needing to use the Professional Edition of Windows 8 (that supports running IIS) unless, of course, you’d rather use IIS over IIS Express.</w:t>
-      </w:r>
-    </w:p>
-    <w:p>
-      <w:pPr>
-        <w:pStyle w:val="Heading2"/>
-      </w:pPr>
-      <w:bookmarkStart w:id="15" w:name="_Toc390159773"/>
-      <w:r>
-        <w:t>SQL Server 2012</w:t>
-      </w:r>
-      <w:bookmarkEnd w:id="15"/>
     </w:p>
     <w:p>
       <w:pPr>
@@ -1323,11 +1323,11 @@
       <w:pPr>
         <w:pStyle w:val="Heading2"/>
       </w:pPr>
-      <w:bookmarkStart w:id="16" w:name="_Toc390159774"/>
+      <w:bookmarkStart w:id="15" w:name="_Toc390159774"/>
       <w:r>
         <w:t>Visual Studio 2013</w:t>
       </w:r>
-      <w:bookmarkEnd w:id="16"/>
+      <w:bookmarkEnd w:id="15"/>
     </w:p>
     <w:p>
       <w:pPr>
@@ -1487,7 +1487,7 @@
       <w:pPr>
         <w:pStyle w:val="Heading2"/>
       </w:pPr>
-      <w:bookmarkStart w:id="17" w:name="_Toc390159775"/>
+      <w:bookmarkStart w:id="16" w:name="_Toc390159775"/>
       <w:proofErr w:type="spellStart"/>
       <w:r>
         <w:t>NuGet</w:t>
@@ -1496,7 +1496,7 @@
       <w:r>
         <w:t xml:space="preserve"> Package Manager 2.6</w:t>
       </w:r>
-      <w:bookmarkEnd w:id="17"/>
+      <w:bookmarkEnd w:id="16"/>
     </w:p>
     <w:p>
       <w:pPr>
@@ -1676,11 +1676,11 @@
       <w:pPr>
         <w:pStyle w:val="Heading1"/>
       </w:pPr>
-      <w:bookmarkStart w:id="18" w:name="_Toc390159776"/>
+      <w:bookmarkStart w:id="17" w:name="_Toc390159776"/>
       <w:r>
         <w:t>Creating the Folder Structure</w:t>
       </w:r>
-      <w:bookmarkEnd w:id="18"/>
+      <w:bookmarkEnd w:id="17"/>
     </w:p>
     <w:p>
       <w:pPr>
@@ -2046,11 +2046,11 @@
       <w:pPr>
         <w:pStyle w:val="Heading1"/>
       </w:pPr>
-      <w:bookmarkStart w:id="19" w:name="_Toc390159777"/>
+      <w:bookmarkStart w:id="18" w:name="_Toc390159777"/>
       <w:r>
         <w:t>Creating the Solution</w:t>
       </w:r>
-      <w:bookmarkEnd w:id="19"/>
+      <w:bookmarkEnd w:id="18"/>
     </w:p>
     <w:p>
       <w:pPr>
@@ -2358,7 +2358,7 @@
       <w:pPr>
         <w:pStyle w:val="Heading1"/>
       </w:pPr>
-      <w:bookmarkStart w:id="20" w:name="_Toc390159778"/>
+      <w:bookmarkStart w:id="19" w:name="_Toc390159778"/>
       <w:proofErr w:type="spellStart"/>
       <w:r>
         <w:t>NuGet</w:t>
@@ -2375,7 +2375,7 @@
       <w:r>
         <w:t xml:space="preserve"> File</w:t>
       </w:r>
-      <w:bookmarkEnd w:id="20"/>
+      <w:bookmarkEnd w:id="19"/>
       <w:r>
         <w:fldChar w:fldCharType="begin"/>
       </w:r>
@@ -2579,11 +2579,11 @@
       <w:pPr>
         <w:pStyle w:val="Heading1"/>
       </w:pPr>
-      <w:bookmarkStart w:id="21" w:name="_Toc390159779"/>
+      <w:bookmarkStart w:id="20" w:name="_Toc390159779"/>
       <w:r>
         <w:t>Adding the Projects</w:t>
       </w:r>
-      <w:bookmarkEnd w:id="21"/>
+      <w:bookmarkEnd w:id="20"/>
     </w:p>
     <w:p>
       <w:pPr>
@@ -2592,7 +2592,7 @@
       <w:r>
         <w:t xml:space="preserve">In this section, we’ll walk through adding all the projects to the new solution, and then configure </w:t>
       </w:r>
-      <w:ins w:id="22" w:author="Brian Wortman" w:date="2014-06-11T16:50:00Z">
+      <w:ins w:id="21" w:author="Brian Wortman" w:date="2014-06-11T16:50:00Z">
         <w:r>
           <w:t xml:space="preserve">some of </w:t>
         </w:r>
@@ -2600,7 +2600,7 @@
       <w:r>
         <w:t xml:space="preserve">their </w:t>
       </w:r>
-      <w:ins w:id="23" w:author="Brian Wortman" w:date="2014-06-11T16:51:00Z">
+      <w:ins w:id="22" w:author="Brian Wortman" w:date="2014-06-11T16:51:00Z">
         <w:r>
           <w:t xml:space="preserve">primary </w:t>
         </w:r>
@@ -2608,7 +2608,7 @@
       <w:r>
         <w:t xml:space="preserve">dependencies. When building an application, one wouldn’t typically add all of the projects as a first step because it’s usually easier to add them as you go. In this case, though, we want to </w:t>
       </w:r>
-      <w:ins w:id="24" w:author="Brian Wortman" w:date="2014-06-11T16:51:00Z">
+      <w:ins w:id="23" w:author="Brian Wortman" w:date="2014-06-11T16:51:00Z">
         <w:r>
           <w:t xml:space="preserve">provide an overview of the solution, so we will </w:t>
         </w:r>
@@ -2624,15 +2624,23 @@
       <w:r>
         <w:t>Let’s get started by double-clicking the new solution file (created in the previous section) to open it in Visual Studio 2013. Once open, add the projects as the specified project types listed in Table 4-1</w:t>
       </w:r>
-      <w:ins w:id="25" w:author="Brian Wortman" w:date="2014-06-11T16:54:00Z">
+      <w:ins w:id="24" w:author="Brian Wortman" w:date="2014-06-11T16:54:00Z">
         <w:r>
           <w:t xml:space="preserve"> and Figure 4-3</w:t>
         </w:r>
       </w:ins>
+      <w:commentRangeStart w:id="25"/>
       <w:commentRangeStart w:id="26"/>
-      <w:commentRangeStart w:id="27"/>
       <w:r>
         <w:t>.</w:t>
+      </w:r>
+      <w:commentRangeEnd w:id="25"/>
+      <w:r>
+        <w:rPr>
+          <w:rStyle w:val="CommentReference"/>
+          <w:rFonts w:ascii="Times" w:eastAsiaTheme="minorHAnsi" w:hAnsi="Times" w:cstheme="minorBidi"/>
+        </w:rPr>
+        <w:commentReference w:id="25"/>
       </w:r>
       <w:commentRangeEnd w:id="26"/>
       <w:r>
@@ -2641,14 +2649,6 @@
           <w:rFonts w:ascii="Times" w:eastAsiaTheme="minorHAnsi" w:hAnsi="Times" w:cstheme="minorBidi"/>
         </w:rPr>
         <w:commentReference w:id="26"/>
-      </w:r>
-      <w:commentRangeEnd w:id="27"/>
-      <w:r>
-        <w:rPr>
-          <w:rStyle w:val="CommentReference"/>
-          <w:rFonts w:ascii="Times" w:eastAsiaTheme="minorHAnsi" w:hAnsi="Times" w:cstheme="minorBidi"/>
-        </w:rPr>
-        <w:commentReference w:id="27"/>
       </w:r>
     </w:p>
     <w:p>
@@ -4363,7 +4363,7 @@
           <w:right w:w="0" w:type="dxa"/>
         </w:tblCellMar>
         <w:tblLook w:val="04A0" w:firstRow="1" w:lastRow="0" w:firstColumn="1" w:lastColumn="0" w:noHBand="0" w:noVBand="1"/>
-        <w:tblPrChange w:id="28" w:author="Brian Wortman" w:date="2014-06-11T16:25:00Z">
+        <w:tblPrChange w:id="27" w:author="Brian Wortman" w:date="2014-06-11T16:25:00Z">
           <w:tblPr>
             <w:tblW w:w="0" w:type="auto"/>
             <w:tblBorders>
@@ -4382,19 +4382,21 @@
       </w:tblPr>
       <w:tblGrid>
         <w:gridCol w:w="7375"/>
-        <w:tblGridChange w:id="29">
+        <w:tblGridChange w:id="28">
           <w:tblGrid>
             <w:gridCol w:w="5"/>
-            <w:gridCol w:w="7370"/>
+            <w:gridCol w:w="5"/>
+            <w:gridCol w:w="7365"/>
+            <w:gridCol w:w="5"/>
             <w:gridCol w:w="5"/>
           </w:tblGrid>
         </w:tblGridChange>
       </w:tblGrid>
       <w:tr>
         <w:trPr>
-          <w:trPrChange w:id="30" w:author="Brian Wortman" w:date="2014-06-11T16:25:00Z">
+          <w:trPrChange w:id="29" w:author="Brian Wortman" w:date="2014-06-11T16:25:00Z">
             <w:trPr>
-              <w:gridBefore w:val="1"/>
+              <w:gridBefore w:val="2"/>
             </w:trPr>
           </w:trPrChange>
         </w:trPr>
@@ -4405,10 +4407,10 @@
               <w:top w:val="single" w:sz="4" w:space="0" w:color="auto"/>
               <w:bottom w:val="single" w:sz="4" w:space="0" w:color="auto"/>
             </w:tcBorders>
-            <w:tcPrChange w:id="31" w:author="Brian Wortman" w:date="2014-06-11T16:25:00Z">
+            <w:tcPrChange w:id="30" w:author="Brian Wortman" w:date="2014-06-11T16:25:00Z">
               <w:tcPr>
                 <w:tcW w:w="7375" w:type="dxa"/>
-                <w:gridSpan w:val="2"/>
+                <w:gridSpan w:val="3"/>
               </w:tcPr>
             </w:tcPrChange>
           </w:tcPr>
@@ -4429,9 +4431,10 @@
       </w:tr>
       <w:tr>
         <w:trPr>
-          <w:ins w:id="32" w:author="Brian Wortman" w:date="2014-06-11T16:24:00Z"/>
-          <w:trPrChange w:id="33" w:author="Brian Wortman" w:date="2014-06-11T16:25:00Z">
+          <w:ins w:id="31" w:author="Brian Wortman" w:date="2014-06-11T16:24:00Z"/>
+          <w:trPrChange w:id="32" w:author="Brian Wortman" w:date="2014-06-11T16:25:00Z">
             <w:trPr>
+              <w:gridBefore w:val="1"/>
               <w:gridAfter w:val="0"/>
             </w:trPr>
           </w:trPrChange>
@@ -4443,10 +4446,10 @@
               <w:top w:val="single" w:sz="4" w:space="0" w:color="auto"/>
               <w:bottom w:val="nil"/>
             </w:tcBorders>
-            <w:tcPrChange w:id="34" w:author="Brian Wortman" w:date="2014-06-11T16:25:00Z">
+            <w:tcPrChange w:id="33" w:author="Brian Wortman" w:date="2014-06-11T16:25:00Z">
               <w:tcPr>
                 <w:tcW w:w="7375" w:type="dxa"/>
-                <w:gridSpan w:val="2"/>
+                <w:gridSpan w:val="3"/>
                 <w:tcBorders>
                   <w:top w:val="single" w:sz="4" w:space="0" w:color="auto"/>
                 </w:tcBorders>
@@ -4457,11 +4460,11 @@
             <w:pPr>
               <w:pStyle w:val="TableText"/>
               <w:rPr>
-                <w:ins w:id="35" w:author="Brian Wortman" w:date="2014-06-11T16:24:00Z"/>
+                <w:ins w:id="34" w:author="Brian Wortman" w:date="2014-06-11T16:24:00Z"/>
                 <w:rStyle w:val="CodeInline"/>
               </w:rPr>
             </w:pPr>
-            <w:ins w:id="36" w:author="Brian Wortman" w:date="2014-06-11T16:24:00Z">
+            <w:ins w:id="35" w:author="Brian Wortman" w:date="2014-06-11T16:24:00Z">
               <w:r>
                 <w:rPr>
                   <w:rStyle w:val="CodeInline"/>
@@ -4488,9 +4491,9 @@
       </w:tr>
       <w:tr>
         <w:trPr>
-          <w:trPrChange w:id="37" w:author="Brian Wortman" w:date="2014-06-11T16:25:00Z">
+          <w:trPrChange w:id="36" w:author="Brian Wortman" w:date="2014-06-11T16:25:00Z">
             <w:trPr>
-              <w:gridBefore w:val="1"/>
+              <w:gridBefore w:val="2"/>
             </w:trPr>
           </w:trPrChange>
         </w:trPr>
@@ -4500,10 +4503,10 @@
             <w:tcBorders>
               <w:top w:val="nil"/>
             </w:tcBorders>
-            <w:tcPrChange w:id="38" w:author="Brian Wortman" w:date="2014-06-11T16:25:00Z">
+            <w:tcPrChange w:id="37" w:author="Brian Wortman" w:date="2014-06-11T16:25:00Z">
               <w:tcPr>
                 <w:tcW w:w="7375" w:type="dxa"/>
-                <w:gridSpan w:val="2"/>
+                <w:gridSpan w:val="3"/>
               </w:tcPr>
             </w:tcPrChange>
           </w:tcPr>
@@ -4756,7 +4759,7 @@
       </w:tr>
       <w:tr>
         <w:trPr>
-          <w:del w:id="39" w:author="Brian Wortman" w:date="2014-06-11T16:33:00Z"/>
+          <w:del w:id="38" w:author="Brian Wortman" w:date="2014-06-11T16:33:00Z"/>
         </w:trPr>
         <w:tc>
           <w:tcPr>
@@ -4766,11 +4769,11 @@
             <w:pPr>
               <w:pStyle w:val="TableText"/>
               <w:rPr>
-                <w:del w:id="40" w:author="Brian Wortman" w:date="2014-06-11T16:33:00Z"/>
+                <w:del w:id="39" w:author="Brian Wortman" w:date="2014-06-11T16:33:00Z"/>
                 <w:rStyle w:val="CodeInline"/>
               </w:rPr>
             </w:pPr>
-            <w:del w:id="41" w:author="Brian Wortman" w:date="2014-06-11T16:27:00Z">
+            <w:del w:id="40" w:author="Brian Wortman" w:date="2014-06-11T16:27:00Z">
               <w:r>
                 <w:rPr>
                   <w:rStyle w:val="CodeInline"/>
@@ -4783,7 +4786,7 @@
       </w:tr>
       <w:tr>
         <w:trPr>
-          <w:del w:id="42" w:author="Brian Wortman" w:date="2014-06-11T16:29:00Z"/>
+          <w:del w:id="41" w:author="Brian Wortman" w:date="2014-06-11T16:29:00Z"/>
         </w:trPr>
         <w:tc>
           <w:tcPr>
@@ -4793,11 +4796,11 @@
             <w:pPr>
               <w:pStyle w:val="TableText"/>
               <w:rPr>
-                <w:del w:id="43" w:author="Brian Wortman" w:date="2014-06-11T16:29:00Z"/>
+                <w:del w:id="42" w:author="Brian Wortman" w:date="2014-06-11T16:29:00Z"/>
                 <w:rStyle w:val="CodeInline"/>
               </w:rPr>
             </w:pPr>
-            <w:del w:id="44" w:author="Brian Wortman" w:date="2014-06-11T16:28:00Z">
+            <w:del w:id="43" w:author="Brian Wortman" w:date="2014-06-11T16:28:00Z">
               <w:r>
                 <w:rPr>
                   <w:rStyle w:val="CodeInline"/>
@@ -4811,9 +4814,10 @@
       <w:tr>
         <w:trPr>
           <w:trHeight w:val="302"/>
-          <w:ins w:id="45" w:author="Brian Wortman" w:date="2014-06-11T16:33:00Z"/>
-          <w:trPrChange w:id="46" w:author="Brian Wortman" w:date="2014-06-11T16:34:00Z">
+          <w:ins w:id="44" w:author="Brian Wortman" w:date="2014-06-11T16:33:00Z"/>
+          <w:trPrChange w:id="45" w:author="Brian Wortman" w:date="2014-06-11T16:34:00Z">
             <w:trPr>
+              <w:gridBefore w:val="1"/>
               <w:gridAfter w:val="0"/>
             </w:trPr>
           </w:trPrChange>
@@ -4821,10 +4825,10 @@
         <w:tc>
           <w:tcPr>
             <w:tcW w:w="7375" w:type="dxa"/>
-            <w:tcPrChange w:id="47" w:author="Brian Wortman" w:date="2014-06-11T16:34:00Z">
+            <w:tcPrChange w:id="46" w:author="Brian Wortman" w:date="2014-06-11T16:34:00Z">
               <w:tcPr>
                 <w:tcW w:w="7375" w:type="dxa"/>
-                <w:gridSpan w:val="2"/>
+                <w:gridSpan w:val="3"/>
               </w:tcPr>
             </w:tcPrChange>
           </w:tcPr>
@@ -4832,11 +4836,11 @@
             <w:pPr>
               <w:pStyle w:val="TableText"/>
               <w:rPr>
-                <w:ins w:id="48" w:author="Brian Wortman" w:date="2014-06-11T16:33:00Z"/>
+                <w:ins w:id="47" w:author="Brian Wortman" w:date="2014-06-11T16:33:00Z"/>
                 <w:rStyle w:val="CodeInline"/>
               </w:rPr>
             </w:pPr>
-            <w:ins w:id="49" w:author="Brian Wortman" w:date="2014-06-11T16:33:00Z">
+            <w:ins w:id="48" w:author="Brian Wortman" w:date="2014-06-11T16:33:00Z">
               <w:r>
                 <w:rPr>
                   <w:rStyle w:val="CodeInline"/>
@@ -4919,7 +4923,7 @@
       </w:tr>
       <w:tr>
         <w:trPr>
-          <w:del w:id="50" w:author="Brian Wortman" w:date="2014-06-11T16:30:00Z"/>
+          <w:del w:id="49" w:author="Brian Wortman" w:date="2014-06-11T16:30:00Z"/>
         </w:trPr>
         <w:tc>
           <w:tcPr>
@@ -4929,11 +4933,11 @@
             <w:pPr>
               <w:pStyle w:val="TableText"/>
               <w:rPr>
-                <w:del w:id="51" w:author="Brian Wortman" w:date="2014-06-11T16:30:00Z"/>
+                <w:del w:id="50" w:author="Brian Wortman" w:date="2014-06-11T16:30:00Z"/>
                 <w:rStyle w:val="CodeInline"/>
               </w:rPr>
             </w:pPr>
-            <w:del w:id="52" w:author="Brian Wortman" w:date="2014-06-11T16:27:00Z">
+            <w:del w:id="51" w:author="Brian Wortman" w:date="2014-06-11T16:27:00Z">
               <w:r>
                 <w:rPr>
                   <w:rStyle w:val="CodeInline"/>
@@ -4947,8 +4951,9 @@
       <w:tr>
         <w:trPr>
           <w:trHeight w:val="302"/>
-          <w:trPrChange w:id="53" w:author="Brian Wortman" w:date="2014-06-11T16:34:00Z">
+          <w:trPrChange w:id="52" w:author="Brian Wortman" w:date="2014-06-11T16:34:00Z">
             <w:trPr>
+              <w:gridBefore w:val="1"/>
               <w:gridAfter w:val="0"/>
             </w:trPr>
           </w:trPrChange>
@@ -4956,10 +4961,10 @@
         <w:tc>
           <w:tcPr>
             <w:tcW w:w="7375" w:type="dxa"/>
-            <w:tcPrChange w:id="54" w:author="Brian Wortman" w:date="2014-06-11T16:34:00Z">
+            <w:tcPrChange w:id="53" w:author="Brian Wortman" w:date="2014-06-11T16:34:00Z">
               <w:tcPr>
                 <w:tcW w:w="7375" w:type="dxa"/>
-                <w:gridSpan w:val="2"/>
+                <w:gridSpan w:val="3"/>
               </w:tcPr>
             </w:tcPrChange>
           </w:tcPr>
@@ -4984,7 +4989,7 @@
               <w:t>ninject</w:t>
             </w:r>
             <w:proofErr w:type="spellEnd"/>
-            <w:del w:id="55" w:author="Brian Wortman" w:date="2014-06-11T16:29:00Z">
+            <w:del w:id="54" w:author="Brian Wortman" w:date="2014-06-11T16:29:00Z">
               <w:r>
                 <w:rPr>
                   <w:rStyle w:val="CodeInline"/>
@@ -5013,24 +5018,47 @@
                 <w:rStyle w:val="CodeInline"/>
               </w:rPr>
             </w:pPr>
+            <w:ins w:id="55" w:author="Brian Wortman" w:date="2014-06-11T17:55:00Z">
+              <w:r>
+                <w:rPr>
+                  <w:rStyle w:val="CodeInline"/>
+                  <w:highlight w:val="white"/>
+                </w:rPr>
+                <w:t>install</w:t>
+              </w:r>
+            </w:ins>
+            <w:del w:id="56" w:author="Brian Wortman" w:date="2014-06-11T17:55:00Z">
+              <w:r>
+                <w:rPr>
+                  <w:rStyle w:val="CodeInline"/>
+                  <w:highlight w:val="white"/>
+                  <w:rPrChange w:id="57" w:author="Brian Wortman" w:date="2014-06-11T16:35:00Z">
+                    <w:rPr>
+                      <w:highlight w:val="white"/>
+                    </w:rPr>
+                  </w:rPrChange>
+                </w:rPr>
+                <w:delText>update</w:delText>
+              </w:r>
+            </w:del>
             <w:r>
               <w:rPr>
                 <w:rStyle w:val="CodeInline"/>
                 <w:highlight w:val="white"/>
-                <w:rPrChange w:id="56" w:author="Brian Wortman" w:date="2014-06-11T16:35:00Z">
+                <w:rPrChange w:id="58" w:author="Brian Wortman" w:date="2014-06-11T16:35:00Z">
                   <w:rPr>
                     <w:highlight w:val="white"/>
                   </w:rPr>
                 </w:rPrChange>
               </w:rPr>
-              <w:t xml:space="preserve">update-package </w:t>
+              <w:t xml:space="preserve">-package </w:t>
             </w:r>
             <w:proofErr w:type="spellStart"/>
-            <w:ins w:id="57" w:author="Brian Wortman" w:date="2014-06-11T16:29:00Z">
+            <w:ins w:id="59" w:author="Brian Wortman" w:date="2014-06-11T16:29:00Z">
               <w:r>
                 <w:rPr>
                   <w:rStyle w:val="CodeInline"/>
-                  <w:rPrChange w:id="58" w:author="Brian Wortman" w:date="2014-06-11T16:35:00Z">
+                  <w:rPrChange w:id="60" w:author="Brian Wortman" w:date="2014-06-11T16:35:00Z">
                     <w:rPr/>
                   </w:rPrChange>
                 </w:rPr>
@@ -5040,19 +5068,19 @@
               <w:r>
                 <w:rPr>
                   <w:rStyle w:val="CodeInline"/>
-                  <w:rPrChange w:id="59" w:author="Brian Wortman" w:date="2014-06-11T16:35:00Z">
+                  <w:rPrChange w:id="61" w:author="Brian Wortman" w:date="2014-06-11T16:35:00Z">
                     <w:rPr/>
                   </w:rPrChange>
                 </w:rPr>
                 <w:t xml:space="preserve"> WebApi2Book.Web.Common</w:t>
               </w:r>
             </w:ins>
-            <w:del w:id="60" w:author="Brian Wortman" w:date="2014-06-11T16:29:00Z">
+            <w:del w:id="62" w:author="Brian Wortman" w:date="2014-06-11T16:29:00Z">
               <w:r>
                 <w:rPr>
                   <w:rStyle w:val="CodeInline"/>
                   <w:highlight w:val="white"/>
-                  <w:rPrChange w:id="61" w:author="Brian Wortman" w:date="2014-06-11T16:35:00Z">
+                  <w:rPrChange w:id="63" w:author="Brian Wortman" w:date="2014-06-11T16:35:00Z">
                     <w:rPr>
                       <w:highlight w:val="white"/>
                     </w:rPr>
@@ -5077,17 +5105,14 @@
       <w:r>
         <w:t xml:space="preserve">Note that the </w:t>
       </w:r>
-      <w:del w:id="62" w:author="Brian Wortman" w:date="2014-06-11T16:56:00Z">
+      <w:del w:id="64" w:author="Brian Wortman" w:date="2014-06-11T16:56:00Z">
         <w:r>
           <w:delText xml:space="preserve">last </w:delText>
         </w:r>
       </w:del>
-      <w:ins w:id="63" w:author="Brian Wortman" w:date="2014-06-11T16:56:00Z">
+      <w:ins w:id="65" w:author="Brian Wortman" w:date="2014-06-11T16:56:00Z">
         <w:r>
-          <w:t>first</w:t>
-        </w:r>
-        <w:r>
-          <w:t xml:space="preserve"> </w:t>
+          <w:t xml:space="preserve">first </w:t>
         </w:r>
       </w:ins>
       <w:r>
@@ -5102,27 +5127,27 @@
       <w:r>
         <w:t xml:space="preserve"> statement just ensures that we have the latest libraries configured</w:t>
       </w:r>
-      <w:commentRangeStart w:id="64"/>
-      <w:commentRangeStart w:id="65"/>
+      <w:commentRangeStart w:id="66"/>
+      <w:commentRangeStart w:id="67"/>
       <w:r>
         <w:t>.</w:t>
       </w:r>
-      <w:commentRangeEnd w:id="64"/>
+      <w:commentRangeEnd w:id="66"/>
       <w:r>
         <w:rPr>
           <w:rStyle w:val="CommentReference"/>
           <w:rFonts w:ascii="Times" w:eastAsia="Calibri" w:hAnsi="Times"/>
           <w:lang w:val="en-GB"/>
         </w:rPr>
-        <w:commentReference w:id="64"/>
-      </w:r>
-      <w:commentRangeEnd w:id="65"/>
+        <w:commentReference w:id="66"/>
+      </w:r>
+      <w:commentRangeEnd w:id="67"/>
       <w:r>
         <w:rPr>
           <w:rStyle w:val="CommentReference"/>
           <w:rFonts w:ascii="Times" w:eastAsiaTheme="minorHAnsi" w:hAnsi="Times" w:cstheme="minorBidi"/>
         </w:rPr>
-        <w:commentReference w:id="65"/>
+        <w:commentReference w:id="67"/>
       </w:r>
     </w:p>
     <w:p>
@@ -5130,37 +5155,37 @@
         <w:pStyle w:val="BodyText"/>
       </w:pPr>
       <w:r>
-        <w:t xml:space="preserve">If you get the feeling that you've seen these library names before, it's because they correspond to the components we mentioned in the Choosing </w:t>
+        <w:t>If you get the feeling that you've seen these library names before, it's because they correspond to the components we mentioned in the Choosing Architecture Components section of the previous chapter. Though we may need to add more libraries later, this basic component mix provides a good start for pretty much any ASP.NET Web API application. As for the libraries used by the unit test projects, we'll be addressing those as we build out the code later in the book.</w:t>
+      </w:r>
+    </w:p>
+    <w:p>
+      <w:pPr>
+        <w:pStyle w:val="BodyText"/>
+      </w:pPr>
+      <w:r>
+        <w:t>Finally, let’s add some project references</w:t>
+      </w:r>
+      <w:r>
+        <w:fldChar w:fldCharType="begin"/>
+      </w:r>
+      <w:r>
+        <w:instrText xml:space="preserve"> XE "</w:instrText>
+      </w:r>
+      <w:r>
+        <w:instrText>Task-management source tree: projects: references</w:instrText>
+      </w:r>
+      <w:r>
+        <w:instrText xml:space="preserve">" </w:instrText>
+      </w:r>
+      <w:r>
+        <w:fldChar w:fldCharType="end"/>
+      </w:r>
+      <w:r>
+        <w:t xml:space="preserve"> that we already know about. More may be required later, but the ones listed in Table 4-5 are a good start. As </w:t>
       </w:r>
       <w:r>
         <w:lastRenderedPageBreak/>
-        <w:t>Architecture Components section of the previous chapter. Though we may need to add more libraries later, this basic component mix provides a good start for pretty much any ASP.NET Web API application. As for the libraries used by the unit test projects, we'll be addressing those as we build out the code later in the book.</w:t>
-      </w:r>
-    </w:p>
-    <w:p>
-      <w:pPr>
-        <w:pStyle w:val="BodyText"/>
-      </w:pPr>
-      <w:r>
-        <w:t>Finally, let’s add some project references</w:t>
-      </w:r>
-      <w:r>
-        <w:fldChar w:fldCharType="begin"/>
-      </w:r>
-      <w:r>
-        <w:instrText xml:space="preserve"> XE "</w:instrText>
-      </w:r>
-      <w:r>
-        <w:instrText>Task-management source tree: projects: references</w:instrText>
-      </w:r>
-      <w:r>
-        <w:instrText xml:space="preserve">" </w:instrText>
-      </w:r>
-      <w:r>
-        <w:fldChar w:fldCharType="end"/>
-      </w:r>
-      <w:r>
-        <w:t xml:space="preserve"> that we already know about. More may be required later, but the ones listed in Table 4-5 are a good start. As for the project references </w:t>
+        <w:t xml:space="preserve">for the project references </w:t>
       </w:r>
       <w:r>
         <w:t>used by the unit test projects, we'll be addressing those as we build out the code later in the book.</w:t>
@@ -5565,11 +5590,11 @@
       <w:pPr>
         <w:pStyle w:val="Heading1"/>
       </w:pPr>
-      <w:bookmarkStart w:id="66" w:name="_Toc390159780"/>
+      <w:bookmarkStart w:id="68" w:name="_Toc390159780"/>
       <w:r>
         <w:t>Basic Components</w:t>
       </w:r>
-      <w:bookmarkEnd w:id="66"/>
+      <w:bookmarkEnd w:id="68"/>
     </w:p>
     <w:p>
       <w:pPr>
@@ -5610,8 +5635,8 @@
       <w:pPr>
         <w:pStyle w:val="Bullet"/>
       </w:pPr>
-      <w:bookmarkStart w:id="67" w:name="OLE_LINK3"/>
-      <w:bookmarkStart w:id="68" w:name="OLE_LINK4"/>
+      <w:bookmarkStart w:id="69" w:name="OLE_LINK3"/>
+      <w:bookmarkStart w:id="70" w:name="OLE_LINK4"/>
       <w:r>
         <w:t>Domain model (the persistent entities)</w:t>
       </w:r>
@@ -5644,15 +5669,15 @@
       <w:pPr>
         <w:pStyle w:val="Heading2"/>
       </w:pPr>
-      <w:bookmarkStart w:id="69" w:name="_Toc390159781"/>
-      <w:bookmarkStart w:id="70" w:name="tab1"/>
-      <w:bookmarkEnd w:id="67"/>
-      <w:bookmarkEnd w:id="68"/>
+      <w:bookmarkStart w:id="71" w:name="_Toc390159781"/>
+      <w:bookmarkStart w:id="72" w:name="tab1"/>
+      <w:bookmarkEnd w:id="69"/>
+      <w:bookmarkEnd w:id="70"/>
       <w:r>
         <w:lastRenderedPageBreak/>
         <w:t>Domain Model</w:t>
       </w:r>
-      <w:bookmarkEnd w:id="69"/>
+      <w:bookmarkEnd w:id="71"/>
     </w:p>
     <w:p>
       <w:pPr>
@@ -5771,32 +5796,32 @@
       <w:r>
         <w:t>So now let's look at all the class definitions, below. You will add these</w:t>
       </w:r>
-      <w:ins w:id="71" w:author="Brian Wortman" w:date="2014-06-11T16:59:00Z">
+      <w:ins w:id="73" w:author="Brian Wortman" w:date="2014-06-11T16:59:00Z">
         <w:r>
           <w:t xml:space="preserve"> - </w:t>
         </w:r>
       </w:ins>
-      <w:del w:id="72" w:author="Brian Wortman" w:date="2014-06-11T16:59:00Z">
+      <w:del w:id="74" w:author="Brian Wortman" w:date="2014-06-11T16:59:00Z">
         <w:r>
           <w:delText xml:space="preserve"> </w:delText>
         </w:r>
       </w:del>
-      <w:ins w:id="73" w:author="Brian Wortman" w:date="2014-06-11T16:59:00Z">
+      <w:ins w:id="75" w:author="Brian Wortman" w:date="2014-06-11T16:59:00Z">
         <w:r>
           <w:t xml:space="preserve">one class per file, with </w:t>
         </w:r>
       </w:ins>
-      <w:ins w:id="74" w:author="Brian Wortman" w:date="2014-06-11T17:00:00Z">
+      <w:ins w:id="76" w:author="Brian Wortman" w:date="2014-06-11T17:00:00Z">
         <w:r>
           <w:t>each</w:t>
         </w:r>
       </w:ins>
-      <w:ins w:id="75" w:author="Brian Wortman" w:date="2014-06-11T16:59:00Z">
+      <w:ins w:id="77" w:author="Brian Wortman" w:date="2014-06-11T16:59:00Z">
         <w:r>
           <w:t xml:space="preserve"> filename equal to the class name</w:t>
         </w:r>
       </w:ins>
-      <w:ins w:id="76" w:author="Brian Wortman" w:date="2014-06-11T17:00:00Z">
+      <w:ins w:id="78" w:author="Brian Wortman" w:date="2014-06-11T17:00:00Z">
         <w:r>
           <w:t xml:space="preserve"> - </w:t>
         </w:r>
@@ -5846,38 +5871,40 @@
         </w:rPr>
         <w:t>Entities</w:t>
       </w:r>
-      <w:commentRangeStart w:id="77"/>
-      <w:commentRangeStart w:id="78"/>
+      <w:commentRangeStart w:id="79"/>
+      <w:commentRangeStart w:id="80"/>
       <w:r>
         <w:rPr>
           <w:rStyle w:val="CodeInline"/>
         </w:rPr>
         <w:t>:</w:t>
       </w:r>
-      <w:commentRangeEnd w:id="77"/>
+      <w:commentRangeEnd w:id="79"/>
       <w:r>
         <w:rPr>
           <w:rStyle w:val="CommentReference"/>
           <w:rFonts w:ascii="Times" w:eastAsia="Calibri" w:hAnsi="Times"/>
           <w:lang w:val="en-GB"/>
         </w:rPr>
-        <w:commentReference w:id="77"/>
-      </w:r>
-      <w:commentRangeEnd w:id="78"/>
+        <w:commentReference w:id="79"/>
+      </w:r>
+      <w:commentRangeEnd w:id="80"/>
       <w:r>
         <w:rPr>
           <w:rStyle w:val="CommentReference"/>
           <w:rFonts w:ascii="Times" w:eastAsiaTheme="minorHAnsi" w:hAnsi="Times" w:cstheme="minorBidi"/>
         </w:rPr>
-        <w:commentReference w:id="78"/>
-      </w:r>
-    </w:p>
-    <w:p>
-      <w:pPr>
-        <w:pStyle w:val="Code"/>
-      </w:pPr>
-      <w:bookmarkStart w:id="79" w:name="OLE_LINK7"/>
-      <w:bookmarkStart w:id="80" w:name="OLE_LINK8"/>
+        <w:commentReference w:id="80"/>
+      </w:r>
+    </w:p>
+    <w:p>
+      <w:pPr>
+        <w:pStyle w:val="Code"/>
+      </w:pPr>
+      <w:bookmarkStart w:id="81" w:name="OLE_LINK7"/>
+      <w:bookmarkStart w:id="82" w:name="OLE_LINK8"/>
+      <w:bookmarkStart w:id="83" w:name="OLE_LINK5"/>
+      <w:bookmarkStart w:id="84" w:name="OLE_LINK6"/>
       <w:r>
         <w:t xml:space="preserve">    public class Status</w:t>
       </w:r>
@@ -5936,8 +5963,8 @@
         <w:t xml:space="preserve">    }</w:t>
       </w:r>
     </w:p>
-    <w:bookmarkEnd w:id="79"/>
-    <w:bookmarkEnd w:id="80"/>
+    <w:bookmarkEnd w:id="81"/>
+    <w:bookmarkEnd w:id="82"/>
     <w:p>
       <w:pPr>
         <w:pStyle w:val="Code"/>
@@ -5950,7 +5977,7 @@
       <w:r>
         <w:t xml:space="preserve">    </w:t>
       </w:r>
-      <w:bookmarkStart w:id="81" w:name="OLE_LINK9"/>
+      <w:bookmarkStart w:id="85" w:name="OLE_LINK9"/>
       <w:r>
         <w:t>public class Task</w:t>
       </w:r>
@@ -6099,18 +6126,18 @@
         <w:t xml:space="preserve">    }</w:t>
       </w:r>
     </w:p>
-    <w:bookmarkEnd w:id="81"/>
-    <w:p>
-      <w:pPr>
-        <w:pStyle w:val="Code"/>
-      </w:pPr>
-    </w:p>
-    <w:p>
-      <w:pPr>
-        <w:pStyle w:val="Code"/>
-      </w:pPr>
-      <w:bookmarkStart w:id="82" w:name="OLE_LINK10"/>
-      <w:bookmarkStart w:id="83" w:name="OLE_LINK11"/>
+    <w:bookmarkEnd w:id="85"/>
+    <w:p>
+      <w:pPr>
+        <w:pStyle w:val="Code"/>
+      </w:pPr>
+    </w:p>
+    <w:p>
+      <w:pPr>
+        <w:pStyle w:val="Code"/>
+      </w:pPr>
+      <w:bookmarkStart w:id="86" w:name="OLE_LINK10"/>
+      <w:bookmarkStart w:id="87" w:name="OLE_LINK11"/>
       <w:r>
         <w:t xml:space="preserve">    public class User</w:t>
       </w:r>
@@ -6171,8 +6198,10 @@
         <w:t xml:space="preserve">    }</w:t>
       </w:r>
     </w:p>
-    <w:bookmarkEnd w:id="82"/>
     <w:bookmarkEnd w:id="83"/>
+    <w:bookmarkEnd w:id="84"/>
+    <w:bookmarkEnd w:id="86"/>
+    <w:bookmarkEnd w:id="87"/>
     <w:p>
       <w:pPr>
         <w:pStyle w:val="Code"/>
@@ -6222,18 +6251,18 @@
       <w:r>
         <w:t>. This value is automatically incremented by SQL Server every time a new row is added or updated in the database. In this way, the system can detect when an update to a row will overwrite a previous update.</w:t>
       </w:r>
-      <w:bookmarkEnd w:id="70"/>
+      <w:bookmarkEnd w:id="72"/>
     </w:p>
     <w:p>
       <w:pPr>
         <w:pStyle w:val="Heading2"/>
       </w:pPr>
-      <w:bookmarkStart w:id="84" w:name="_Toc390159782"/>
-      <w:bookmarkStart w:id="85" w:name="tab2"/>
+      <w:bookmarkStart w:id="88" w:name="_Toc390159782"/>
+      <w:bookmarkStart w:id="89" w:name="tab2"/>
       <w:r>
         <w:t>Service Model Types</w:t>
       </w:r>
-      <w:bookmarkEnd w:id="84"/>
+      <w:bookmarkEnd w:id="88"/>
     </w:p>
     <w:p>
       <w:pPr>
@@ -6283,12 +6312,9 @@
       <w:r>
         <w:t xml:space="preserve"> project; they use that name as their namespace, as well</w:t>
       </w:r>
-      <w:ins w:id="86" w:author="Brian Wortman" w:date="2014-06-11T17:02:00Z">
+      <w:ins w:id="90" w:author="Brian Wortman" w:date="2014-06-11T17:02:00Z">
         <w:r>
-          <w:t xml:space="preserve">. Add these as </w:t>
-        </w:r>
-        <w:r>
-          <w:t>one class per file, with each filename equal to the class name</w:t>
+          <w:t>. Add these as one class per file, with each filename equal to the class name</w:t>
         </w:r>
       </w:ins>
       <w:r>
@@ -6299,10 +6325,12 @@
       <w:pPr>
         <w:pStyle w:val="Code"/>
       </w:pPr>
+      <w:bookmarkStart w:id="91" w:name="OLE_LINK28"/>
+      <w:bookmarkStart w:id="92" w:name="OLE_LINK29"/>
       <w:r>
         <w:t xml:space="preserve">    </w:t>
       </w:r>
-      <w:bookmarkStart w:id="87" w:name="OLE_LINK12"/>
+      <w:bookmarkStart w:id="93" w:name="OLE_LINK12"/>
       <w:r>
         <w:t>public class Link</w:t>
       </w:r>
@@ -6736,31 +6764,33 @@
       <w:pPr>
         <w:pStyle w:val="Code"/>
       </w:pPr>
-      <w:commentRangeStart w:id="88"/>
-      <w:commentRangeStart w:id="89"/>
+      <w:commentRangeStart w:id="94"/>
+      <w:commentRangeStart w:id="95"/>
       <w:r>
         <w:t xml:space="preserve">    }</w:t>
       </w:r>
-      <w:commentRangeEnd w:id="88"/>
+      <w:commentRangeEnd w:id="94"/>
       <w:r>
         <w:rPr>
           <w:rStyle w:val="CommentReference"/>
           <w:rFonts w:ascii="Times" w:hAnsi="Times"/>
           <w:noProof w:val="0"/>
         </w:rPr>
-        <w:commentReference w:id="88"/>
-      </w:r>
-      <w:commentRangeEnd w:id="89"/>
+        <w:commentReference w:id="94"/>
+      </w:r>
+      <w:commentRangeEnd w:id="95"/>
       <w:r>
         <w:rPr>
           <w:rStyle w:val="CommentReference"/>
           <w:rFonts w:ascii="Times" w:hAnsi="Times"/>
           <w:noProof w:val="0"/>
         </w:rPr>
-        <w:commentReference w:id="89"/>
-      </w:r>
-    </w:p>
-    <w:bookmarkEnd w:id="87"/>
+        <w:commentReference w:id="95"/>
+      </w:r>
+      <w:bookmarkEnd w:id="91"/>
+      <w:bookmarkEnd w:id="92"/>
+    </w:p>
+    <w:bookmarkEnd w:id="93"/>
     <w:p>
       <w:pPr>
         <w:pStyle w:val="BodyText"/>
@@ -6769,18 +6799,18 @@
         <w:lastRenderedPageBreak/>
         <w:t>Recall that one of the tenets of REST is to avoid coupling the client to the server. This means you shouldn’t provide the DLL containing these resource types to callers of your API. These types are there simply to make it easier for the controller code to receive and respond to such data.</w:t>
       </w:r>
-      <w:bookmarkEnd w:id="85"/>
+      <w:bookmarkEnd w:id="89"/>
     </w:p>
     <w:p>
       <w:pPr>
         <w:pStyle w:val="Heading2"/>
       </w:pPr>
-      <w:bookmarkStart w:id="90" w:name="_Toc390159783"/>
-      <w:bookmarkStart w:id="91" w:name="tab3"/>
+      <w:bookmarkStart w:id="96" w:name="_Toc390159783"/>
+      <w:bookmarkStart w:id="97" w:name="tab3"/>
       <w:r>
         <w:t>Logging</w:t>
       </w:r>
-      <w:bookmarkEnd w:id="90"/>
+      <w:bookmarkEnd w:id="96"/>
     </w:p>
     <w:p>
       <w:pPr>
@@ -6826,14 +6856,19 @@
       <w:r>
         <w:t xml:space="preserve"> container configuration. For now, begin by adding the following code to the </w:t>
       </w:r>
-      <w:proofErr w:type="spellStart"/>
-      <w:r>
-        <w:rPr>
-          <w:rStyle w:val="CodeInline"/>
-        </w:rPr>
-        <w:t>Web.Api</w:t>
-      </w:r>
-      <w:proofErr w:type="spellEnd"/>
+      <w:ins w:id="98" w:author="Brian Wortman" w:date="2014-06-11T18:04:00Z">
+        <w:r>
+          <w:t>WebApi2Book.Web.Api</w:t>
+        </w:r>
+      </w:ins>
+      <w:del w:id="99" w:author="Brian Wortman" w:date="2014-06-11T18:04:00Z">
+        <w:r>
+          <w:rPr>
+            <w:rStyle w:val="CodeInline"/>
+          </w:rPr>
+          <w:delText>Web.Api</w:delText>
+        </w:r>
+      </w:del>
       <w:r>
         <w:t xml:space="preserve"> project’s </w:t>
       </w:r>
@@ -6894,8 +6929,9 @@
       <w:pPr>
         <w:pStyle w:val="Code"/>
       </w:pPr>
-      <w:bookmarkStart w:id="92" w:name="OLE_LINK13"/>
-      <w:bookmarkStart w:id="93" w:name="OLE_LINK14"/>
+      <w:bookmarkStart w:id="100" w:name="OLE_LINK13"/>
+      <w:bookmarkStart w:id="101" w:name="OLE_LINK14"/>
+      <w:bookmarkStart w:id="102" w:name="OLE_LINK30"/>
       <w:r>
         <w:t xml:space="preserve">  &lt;configSections&gt;</w:t>
       </w:r>
@@ -6911,8 +6947,9 @@
         <w:t xml:space="preserve">  &lt;/configSections&gt;</w:t>
       </w:r>
     </w:p>
-    <w:bookmarkEnd w:id="92"/>
-    <w:bookmarkEnd w:id="93"/>
+    <w:bookmarkEnd w:id="100"/>
+    <w:bookmarkEnd w:id="101"/>
+    <w:bookmarkEnd w:id="102"/>
     <w:p>
       <w:pPr>
         <w:pStyle w:val="BodyText"/>
@@ -6957,10 +6994,13 @@
       <w:pPr>
         <w:pStyle w:val="Code"/>
       </w:pPr>
+      <w:bookmarkStart w:id="103" w:name="OLE_LINK31"/>
+      <w:bookmarkStart w:id="104" w:name="OLE_LINK32"/>
+      <w:bookmarkStart w:id="105" w:name="_GoBack"/>
       <w:r>
         <w:t xml:space="preserve">  </w:t>
       </w:r>
-      <w:bookmarkStart w:id="94" w:name="OLE_LINK15"/>
+      <w:bookmarkStart w:id="106" w:name="OLE_LINK15"/>
       <w:r>
         <w:t>&lt;log4net&gt;</w:t>
       </w:r>
@@ -7168,7 +7208,10 @@
         <w:t xml:space="preserve">  &lt;/log4net&gt;</w:t>
       </w:r>
     </w:p>
-    <w:bookmarkEnd w:id="94"/>
+    <w:bookmarkEnd w:id="103"/>
+    <w:bookmarkEnd w:id="104"/>
+    <w:bookmarkEnd w:id="106"/>
+    <w:bookmarkEnd w:id="105"/>
     <w:p>
       <w:pPr>
         <w:pStyle w:val="Code"/>
@@ -7179,7 +7222,6 @@
         <w:pStyle w:val="BodyText"/>
       </w:pPr>
       <w:r>
-        <w:lastRenderedPageBreak/>
         <w:t xml:space="preserve">There </w:t>
       </w:r>
       <w:r>
@@ -7301,18 +7343,18 @@
       <w:r>
         <w:t xml:space="preserve"> (to help guard against file bloat).</w:t>
       </w:r>
-      <w:bookmarkEnd w:id="91"/>
+      <w:bookmarkEnd w:id="97"/>
     </w:p>
     <w:p>
       <w:pPr>
         <w:pStyle w:val="Heading2"/>
       </w:pPr>
-      <w:bookmarkStart w:id="95" w:name="_Toc390159784"/>
-      <w:bookmarkStart w:id="96" w:name="tab4"/>
+      <w:bookmarkStart w:id="107" w:name="_Toc390159784"/>
+      <w:bookmarkStart w:id="108" w:name="tab4"/>
       <w:r>
         <w:t>The Database</w:t>
       </w:r>
-      <w:bookmarkEnd w:id="95"/>
+      <w:bookmarkEnd w:id="107"/>
     </w:p>
     <w:p>
       <w:pPr>
@@ -7361,6 +7403,7 @@
         <w:rPr>
           <w:noProof/>
         </w:rPr>
+        <w:lastRenderedPageBreak/>
         <w:drawing>
           <wp:inline distT="0" distB="0" distL="0" distR="0" wp14:anchorId="29EE06EE" wp14:editId="2B8C953B">
             <wp:extent cx="2270760" cy="2255520"/>
@@ -7421,7 +7464,6 @@
         <w:pStyle w:val="BodyText"/>
       </w:pPr>
       <w:r>
-        <w:lastRenderedPageBreak/>
         <w:t xml:space="preserve">The Scripts folder will contain your deployment scripts for adding lookup data and test data. The </w:t>
       </w:r>
       <w:r>
@@ -7466,8 +7508,8 @@
       <w:pPr>
         <w:pStyle w:val="Code"/>
       </w:pPr>
-      <w:bookmarkStart w:id="97" w:name="OLE_LINK16"/>
-      <w:bookmarkStart w:id="98" w:name="OLE_LINK17"/>
+      <w:bookmarkStart w:id="109" w:name="OLE_LINK16"/>
+      <w:bookmarkStart w:id="110" w:name="OLE_LINK17"/>
       <w:r>
         <w:t>if not exists(select * from dbo.Status where Name = 'Not Started')</w:t>
       </w:r>
@@ -7520,8 +7562,8 @@
         <w:pStyle w:val="Code"/>
       </w:pPr>
     </w:p>
-    <w:bookmarkEnd w:id="97"/>
-    <w:bookmarkEnd w:id="98"/>
+    <w:bookmarkEnd w:id="109"/>
+    <w:bookmarkEnd w:id="110"/>
     <w:p>
       <w:pPr>
         <w:pStyle w:val="Code"/>
@@ -7551,7 +7593,7 @@
       <w:pPr>
         <w:pStyle w:val="Code"/>
       </w:pPr>
-      <w:bookmarkStart w:id="99" w:name="OLE_LINK19"/>
+      <w:bookmarkStart w:id="111" w:name="OLE_LINK19"/>
       <w:r>
         <w:t>declare @statusId int,</w:t>
       </w:r>
@@ -7768,7 +7810,6 @@
         <w:pStyle w:val="Code"/>
       </w:pPr>
       <w:r>
-        <w:lastRenderedPageBreak/>
         <w:tab/>
         <w:t xml:space="preserve">INSERT [dbo].[TaskUser] ([TaskId], [UserId]) </w:t>
       </w:r>
@@ -7793,7 +7834,7 @@
         <w:t>end</w:t>
       </w:r>
     </w:p>
-    <w:bookmarkEnd w:id="99"/>
+    <w:bookmarkEnd w:id="111"/>
     <w:p>
       <w:pPr>
         <w:pStyle w:val="Code"/>
@@ -7834,7 +7875,7 @@
       <w:pPr>
         <w:pStyle w:val="Code"/>
       </w:pPr>
-      <w:bookmarkStart w:id="100" w:name="OLE_LINK18"/>
+      <w:bookmarkStart w:id="112" w:name="OLE_LINK18"/>
       <w:r>
         <w:t>:r .\ReferenceData.sql</w:t>
       </w:r>
@@ -7856,7 +7897,7 @@
         <w:t xml:space="preserve"> </w:t>
       </w:r>
     </w:p>
-    <w:bookmarkEnd w:id="100"/>
+    <w:bookmarkEnd w:id="112"/>
     <w:p>
       <w:pPr>
         <w:pStyle w:val="Code"/>
@@ -7905,6 +7946,7 @@
         <w:rPr>
           <w:noProof/>
         </w:rPr>
+        <w:lastRenderedPageBreak/>
         <w:drawing>
           <wp:inline distT="0" distB="0" distL="0" distR="0" wp14:anchorId="4B45B7D3" wp14:editId="4CA9E6C1">
             <wp:extent cx="3710940" cy="1417320"/>
@@ -8046,51 +8088,181 @@
       <w:pPr>
         <w:pStyle w:val="Code"/>
       </w:pPr>
-      <w:bookmarkStart w:id="101" w:name="OLE_LINK20"/>
-      <w:bookmarkStart w:id="102" w:name="OLE_LINK21"/>
+      <w:bookmarkStart w:id="113" w:name="OLE_LINK20"/>
+      <w:bookmarkStart w:id="114" w:name="OLE_LINK21"/>
+      <w:r>
+        <w:t>CREATE TABLE [dbo].[Status] (</w:t>
+      </w:r>
+    </w:p>
+    <w:p>
+      <w:pPr>
+        <w:pStyle w:val="Code"/>
+      </w:pPr>
+      <w:r>
+        <w:t xml:space="preserve">    [StatusId] BIGINT         IDENTITY (1, 1) NOT NULL,</w:t>
+      </w:r>
+    </w:p>
+    <w:p>
+      <w:pPr>
+        <w:pStyle w:val="Code"/>
+      </w:pPr>
+      <w:r>
+        <w:t xml:space="preserve">    [Name]     NVARCHAR (100) NOT NULL,</w:t>
+      </w:r>
+    </w:p>
+    <w:p>
+      <w:pPr>
+        <w:pStyle w:val="Code"/>
+      </w:pPr>
+      <w:r>
+        <w:t xml:space="preserve">    [Ordinal]  INT            NOT NULL,</w:t>
+      </w:r>
+    </w:p>
+    <w:p>
+      <w:pPr>
+        <w:pStyle w:val="Code"/>
+      </w:pPr>
+      <w:r>
+        <w:t xml:space="preserve">    [ts]       rowversion     NOT NULL,</w:t>
+      </w:r>
+    </w:p>
+    <w:p>
+      <w:pPr>
+        <w:pStyle w:val="Code"/>
+      </w:pPr>
+      <w:r>
+        <w:t xml:space="preserve">    PRIMARY KEY CLUSTERED ([StatusId] ASC)</w:t>
+      </w:r>
+    </w:p>
+    <w:p>
+      <w:pPr>
+        <w:pStyle w:val="Code"/>
+      </w:pPr>
+      <w:r>
+        <w:t>);</w:t>
+      </w:r>
+    </w:p>
+    <w:bookmarkEnd w:id="113"/>
+    <w:bookmarkEnd w:id="114"/>
+    <w:p>
+      <w:pPr>
+        <w:pStyle w:val="CodeCaption"/>
+      </w:pPr>
+      <w:r>
+        <w:t>Task.sql</w:t>
+      </w:r>
+    </w:p>
+    <w:p>
+      <w:pPr>
+        <w:pStyle w:val="Code"/>
+      </w:pPr>
+      <w:bookmarkStart w:id="115" w:name="OLE_LINK22"/>
+      <w:bookmarkStart w:id="116" w:name="OLE_LINK23"/>
+      <w:r>
+        <w:t>CREATE TABLE [dbo].[Task] (</w:t>
+      </w:r>
+    </w:p>
+    <w:p>
+      <w:pPr>
+        <w:pStyle w:val="Code"/>
+      </w:pPr>
+      <w:r>
+        <w:t xml:space="preserve">    [TaskId]        BIGINT         IDENTITY (1, 1) NOT NULL,</w:t>
+      </w:r>
+    </w:p>
+    <w:p>
+      <w:pPr>
+        <w:pStyle w:val="Code"/>
+      </w:pPr>
+      <w:r>
+        <w:t xml:space="preserve">    [Subject]       NVARCHAR (100) NOT NULL,</w:t>
+      </w:r>
+    </w:p>
+    <w:p>
+      <w:pPr>
+        <w:pStyle w:val="Code"/>
+      </w:pPr>
+      <w:r>
+        <w:t xml:space="preserve">    [StartDate]     DATETIME2 (7)  NULL,</w:t>
+      </w:r>
+    </w:p>
+    <w:p>
+      <w:pPr>
+        <w:pStyle w:val="Code"/>
+      </w:pPr>
+      <w:r>
+        <w:t xml:space="preserve">    </w:t>
+      </w:r>
+      <w:r>
+        <w:t>[DueDate]       DATETIME2 (7)  NULL,</w:t>
+      </w:r>
+    </w:p>
+    <w:p>
+      <w:pPr>
+        <w:pStyle w:val="Code"/>
+      </w:pPr>
+      <w:r>
+        <w:t xml:space="preserve">    [CompletedDate] DATETIME2 (7)  NULL,</w:t>
+      </w:r>
+    </w:p>
+    <w:p>
+      <w:pPr>
+        <w:pStyle w:val="Code"/>
+      </w:pPr>
+      <w:r>
+        <w:t xml:space="preserve">    </w:t>
+      </w:r>
+      <w:r>
+        <w:t>[StatusId]      BIGINT         NOT NULL,</w:t>
+      </w:r>
+    </w:p>
+    <w:p>
+      <w:pPr>
+        <w:pStyle w:val="Code"/>
+      </w:pPr>
+      <w:r>
+        <w:t xml:space="preserve">    [CreatedDate]   DATETIME2 (7)  NOT NULL,</w:t>
+      </w:r>
+    </w:p>
+    <w:p>
+      <w:pPr>
+        <w:pStyle w:val="Code"/>
+      </w:pPr>
+      <w:r>
+        <w:t xml:space="preserve">    [CreatedUserId]   bigint  NOT NULL,</w:t>
+      </w:r>
+    </w:p>
+    <w:p>
+      <w:pPr>
+        <w:pStyle w:val="Code"/>
+      </w:pPr>
       <w:r>
         <w:lastRenderedPageBreak/>
-        <w:t>CREATE TABLE [dbo].[Status] (</w:t>
-      </w:r>
-    </w:p>
-    <w:p>
-      <w:pPr>
-        <w:pStyle w:val="Code"/>
-      </w:pPr>
-      <w:r>
-        <w:t xml:space="preserve">    [StatusId] BIGINT         IDENTITY (1, 1) NOT NULL,</w:t>
-      </w:r>
-    </w:p>
-    <w:p>
-      <w:pPr>
-        <w:pStyle w:val="Code"/>
-      </w:pPr>
-      <w:r>
-        <w:t xml:space="preserve">    [Name]     NVARCHAR (100) NOT NULL,</w:t>
-      </w:r>
-    </w:p>
-    <w:p>
-      <w:pPr>
-        <w:pStyle w:val="Code"/>
-      </w:pPr>
-      <w:r>
-        <w:t xml:space="preserve">    [Ordinal]  INT            NOT NULL,</w:t>
-      </w:r>
-    </w:p>
-    <w:p>
-      <w:pPr>
-        <w:pStyle w:val="Code"/>
-      </w:pPr>
-      <w:r>
-        <w:t xml:space="preserve">    [ts]       rowversion     NOT NULL,</w:t>
-      </w:r>
-    </w:p>
-    <w:p>
-      <w:pPr>
-        <w:pStyle w:val="Code"/>
-      </w:pPr>
-      <w:r>
-        <w:t xml:space="preserve">    PRIMARY KEY CLUSTERED ([StatusId] ASC)</w:t>
+        <w:t xml:space="preserve">    [ts]            rowversion     NOT NULL,</w:t>
+      </w:r>
+    </w:p>
+    <w:p>
+      <w:pPr>
+        <w:pStyle w:val="Code"/>
+      </w:pPr>
+      <w:r>
+        <w:t xml:space="preserve">    PRIMARY KEY CLUSTERED ([TaskId] ASC),</w:t>
+      </w:r>
+    </w:p>
+    <w:p>
+      <w:pPr>
+        <w:pStyle w:val="Code"/>
+      </w:pPr>
+      <w:r>
+        <w:t xml:space="preserve">    FOREIGN KEY ([StatusId]) REFERENCES [dbo].[Status] ([StatusId]),</w:t>
+      </w:r>
+    </w:p>
+    <w:p>
+      <w:pPr>
+        <w:pStyle w:val="Code"/>
+      </w:pPr>
+      <w:r>
+        <w:t xml:space="preserve">    FOREIGN KEY ([CreatedUserId]) REFERENCES [dbo].[User] ([UserId])</w:t>
       </w:r>
     </w:p>
     <w:p>
@@ -8101,143 +8273,13 @@
         <w:t>);</w:t>
       </w:r>
     </w:p>
-    <w:bookmarkEnd w:id="101"/>
-    <w:bookmarkEnd w:id="102"/>
+    <w:bookmarkEnd w:id="115"/>
+    <w:bookmarkEnd w:id="116"/>
     <w:p>
       <w:pPr>
         <w:pStyle w:val="CodeCaption"/>
       </w:pPr>
       <w:r>
-        <w:t>Task.sql</w:t>
-      </w:r>
-    </w:p>
-    <w:p>
-      <w:pPr>
-        <w:pStyle w:val="Code"/>
-      </w:pPr>
-      <w:bookmarkStart w:id="103" w:name="OLE_LINK22"/>
-      <w:bookmarkStart w:id="104" w:name="OLE_LINK23"/>
-      <w:r>
-        <w:t>CREATE TABLE [dbo].[Task] (</w:t>
-      </w:r>
-    </w:p>
-    <w:p>
-      <w:pPr>
-        <w:pStyle w:val="Code"/>
-      </w:pPr>
-      <w:r>
-        <w:t xml:space="preserve">    [TaskId]        BIGINT         IDENTITY (1, 1) NOT NULL,</w:t>
-      </w:r>
-    </w:p>
-    <w:p>
-      <w:pPr>
-        <w:pStyle w:val="Code"/>
-      </w:pPr>
-      <w:r>
-        <w:t xml:space="preserve">    [Subject]       NVARCHAR (100) NOT NULL,</w:t>
-      </w:r>
-    </w:p>
-    <w:p>
-      <w:pPr>
-        <w:pStyle w:val="Code"/>
-      </w:pPr>
-      <w:r>
-        <w:t xml:space="preserve">    [StartDate]     DATETIME2 (7)  NULL,</w:t>
-      </w:r>
-    </w:p>
-    <w:p>
-      <w:pPr>
-        <w:pStyle w:val="Code"/>
-      </w:pPr>
-      <w:r>
-        <w:t xml:space="preserve">    </w:t>
-      </w:r>
-      <w:r>
-        <w:t>[DueDate]       DATETIME2 (7)  NULL,</w:t>
-      </w:r>
-    </w:p>
-    <w:p>
-      <w:pPr>
-        <w:pStyle w:val="Code"/>
-      </w:pPr>
-      <w:r>
-        <w:t xml:space="preserve">    [CompletedDate] DATETIME2 (7)  NULL,</w:t>
-      </w:r>
-    </w:p>
-    <w:p>
-      <w:pPr>
-        <w:pStyle w:val="Code"/>
-      </w:pPr>
-      <w:r>
-        <w:t xml:space="preserve">    </w:t>
-      </w:r>
-      <w:r>
-        <w:t>[StatusId]      BIGINT         NOT NULL,</w:t>
-      </w:r>
-    </w:p>
-    <w:p>
-      <w:pPr>
-        <w:pStyle w:val="Code"/>
-      </w:pPr>
-      <w:r>
-        <w:t xml:space="preserve">    [CreatedDate]   DATETIME2 (7)  NOT NULL,</w:t>
-      </w:r>
-    </w:p>
-    <w:p>
-      <w:pPr>
-        <w:pStyle w:val="Code"/>
-      </w:pPr>
-      <w:r>
-        <w:t xml:space="preserve">    [CreatedUserId]   bigint  NOT NULL,</w:t>
-      </w:r>
-    </w:p>
-    <w:p>
-      <w:pPr>
-        <w:pStyle w:val="Code"/>
-      </w:pPr>
-      <w:r>
-        <w:t xml:space="preserve">    [ts]            rowversion     NOT NULL,</w:t>
-      </w:r>
-    </w:p>
-    <w:p>
-      <w:pPr>
-        <w:pStyle w:val="Code"/>
-      </w:pPr>
-      <w:r>
-        <w:t xml:space="preserve">    PRIMARY KEY CLUSTERED ([TaskId] ASC),</w:t>
-      </w:r>
-    </w:p>
-    <w:p>
-      <w:pPr>
-        <w:pStyle w:val="Code"/>
-      </w:pPr>
-      <w:r>
-        <w:t xml:space="preserve">    FOREIGN KEY ([StatusId]) REFERENCES [dbo].[Status] ([StatusId]),</w:t>
-      </w:r>
-    </w:p>
-    <w:p>
-      <w:pPr>
-        <w:pStyle w:val="Code"/>
-      </w:pPr>
-      <w:r>
-        <w:t xml:space="preserve">    FOREIGN KEY ([CreatedUserId]) REFERENCES [dbo].[User] ([UserId])</w:t>
-      </w:r>
-    </w:p>
-    <w:p>
-      <w:pPr>
-        <w:pStyle w:val="Code"/>
-      </w:pPr>
-      <w:r>
-        <w:t>);</w:t>
-      </w:r>
-    </w:p>
-    <w:bookmarkEnd w:id="103"/>
-    <w:bookmarkEnd w:id="104"/>
-    <w:p>
-      <w:pPr>
-        <w:pStyle w:val="CodeCaption"/>
-      </w:pPr>
-      <w:r>
         <w:t>TaskUser.sql</w:t>
       </w:r>
     </w:p>
@@ -8245,8 +8287,8 @@
       <w:pPr>
         <w:pStyle w:val="Code"/>
       </w:pPr>
-      <w:bookmarkStart w:id="105" w:name="OLE_LINK24"/>
-      <w:bookmarkStart w:id="106" w:name="OLE_LINK25"/>
+      <w:bookmarkStart w:id="117" w:name="OLE_LINK24"/>
+      <w:bookmarkStart w:id="118" w:name="OLE_LINK25"/>
       <w:r>
         <w:t>CREATE TABLE [dbo].[TaskUser]</w:t>
       </w:r>
@@ -8350,8 +8392,8 @@
         <w:t>go</w:t>
       </w:r>
     </w:p>
-    <w:bookmarkEnd w:id="105"/>
-    <w:bookmarkEnd w:id="106"/>
+    <w:bookmarkEnd w:id="117"/>
+    <w:bookmarkEnd w:id="118"/>
     <w:p>
       <w:pPr>
         <w:pStyle w:val="CodeCaption"/>
@@ -8364,8 +8406,8 @@
       <w:pPr>
         <w:pStyle w:val="Code"/>
       </w:pPr>
-      <w:bookmarkStart w:id="107" w:name="OLE_LINK26"/>
-      <w:bookmarkStart w:id="108" w:name="OLE_LINK27"/>
+      <w:bookmarkStart w:id="119" w:name="OLE_LINK26"/>
+      <w:bookmarkStart w:id="120" w:name="OLE_LINK27"/>
       <w:r>
         <w:t>CREATE TABLE [dbo].[User](</w:t>
       </w:r>
@@ -8419,7 +8461,6 @@
         <w:pStyle w:val="Code"/>
       </w:pPr>
       <w:r>
-        <w:lastRenderedPageBreak/>
         <w:t xml:space="preserve">    CONSTRAINT [PK_User] PRIMARY KEY ([UserId])</w:t>
       </w:r>
     </w:p>
@@ -8431,8 +8472,8 @@
         <w:t>);</w:t>
       </w:r>
     </w:p>
-    <w:bookmarkEnd w:id="107"/>
-    <w:bookmarkEnd w:id="108"/>
+    <w:bookmarkEnd w:id="119"/>
+    <w:bookmarkEnd w:id="120"/>
     <w:p>
       <w:pPr>
         <w:pStyle w:val="BodyText"/>
@@ -8509,19 +8550,20 @@
         <w:pStyle w:val="BodyText"/>
       </w:pPr>
       <w:r>
+        <w:lastRenderedPageBreak/>
         <w:t>With all that in place, you should now be able to build and publish the WebApi2BookDb project!</w:t>
       </w:r>
-      <w:bookmarkEnd w:id="96"/>
+      <w:bookmarkEnd w:id="108"/>
     </w:p>
     <w:p>
       <w:pPr>
         <w:pStyle w:val="Heading1"/>
       </w:pPr>
-      <w:bookmarkStart w:id="109" w:name="_Toc390159785"/>
+      <w:bookmarkStart w:id="121" w:name="_Toc390159785"/>
       <w:r>
         <w:t>Summary</w:t>
       </w:r>
-      <w:bookmarkEnd w:id="109"/>
+      <w:bookmarkEnd w:id="121"/>
     </w:p>
     <w:p>
       <w:pPr>
@@ -8581,8 +8623,6 @@
       <w:pPr>
         <w:pStyle w:val="CommentText"/>
       </w:pPr>
-      <w:bookmarkStart w:id="4" w:name="_GoBack"/>
-      <w:bookmarkEnd w:id="4"/>
       <w:r>
         <w:rPr>
           <w:rStyle w:val="CommentReference"/>
@@ -8620,7 +8660,7 @@
       </w:r>
     </w:p>
   </w:comment>
-  <w:comment w:id="2" w:author="Brian Wortman" w:date="2014-06-11T16:39:00Z" w:initials="BW">
+  <w:comment w:id="1" w:author="Brian Wortman" w:date="2014-06-11T16:39:00Z" w:initials="BW">
     <w:p>
       <w:pPr>
         <w:pStyle w:val="CommentText"/>
@@ -8636,7 +8676,7 @@
       </w:r>
     </w:p>
   </w:comment>
-  <w:comment w:id="1" w:author="Fabio Claudio Ferracchiati" w:date="2014-05-29T17:16:00Z" w:initials="FCF">
+  <w:comment w:id="2" w:author="Fabio Claudio Ferracchiati" w:date="2014-05-29T17:16:00Z" w:initials="FCF">
     <w:p>
       <w:pPr>
         <w:pStyle w:val="CommentText"/>
@@ -8668,7 +8708,7 @@
       </w:r>
     </w:p>
   </w:comment>
-  <w:comment w:id="7" w:author="Fabio Claudio Ferracchiati" w:date="2014-05-28T11:11:00Z" w:initials="FCF">
+  <w:comment w:id="6" w:author="Fabio Claudio Ferracchiati" w:date="2014-05-28T11:11:00Z" w:initials="FCF">
     <w:p>
       <w:pPr>
         <w:pStyle w:val="CommentText"/>
@@ -8684,7 +8724,7 @@
       </w:r>
     </w:p>
   </w:comment>
-  <w:comment w:id="8" w:author="Brian Wortman" w:date="2014-06-11T16:46:00Z" w:initials="BW">
+  <w:comment w:id="7" w:author="Brian Wortman" w:date="2014-06-11T16:46:00Z" w:initials="BW">
     <w:p>
       <w:pPr>
         <w:pStyle w:val="CommentText"/>
@@ -8700,7 +8740,7 @@
       </w:r>
     </w:p>
   </w:comment>
-  <w:comment w:id="11" w:author="Douglas Pundick" w:date="2014-06-10T13:14:00Z" w:initials="Douglas">
+  <w:comment w:id="10" w:author="Douglas Pundick" w:date="2014-06-10T13:14:00Z" w:initials="Douglas">
     <w:p>
       <w:pPr>
         <w:pStyle w:val="CommentText"/>
@@ -8716,7 +8756,7 @@
       </w:r>
     </w:p>
   </w:comment>
-  <w:comment w:id="12" w:author="Brian Wortman" w:date="2014-06-11T16:47:00Z" w:initials="BW">
+  <w:comment w:id="11" w:author="Brian Wortman" w:date="2014-06-11T16:47:00Z" w:initials="BW">
     <w:p>
       <w:pPr>
         <w:pStyle w:val="CommentText"/>
@@ -8732,7 +8772,7 @@
       </w:r>
     </w:p>
   </w:comment>
-  <w:comment w:id="26" w:author="Douglas Pundick" w:date="2014-06-10T13:30:00Z" w:initials="Douglas">
+  <w:comment w:id="25" w:author="Douglas Pundick" w:date="2014-06-10T13:30:00Z" w:initials="Douglas">
     <w:p>
       <w:pPr>
         <w:pStyle w:val="CommentText"/>
@@ -8748,7 +8788,7 @@
       </w:r>
     </w:p>
   </w:comment>
-  <w:comment w:id="27" w:author="Brian Wortman" w:date="2014-06-11T16:54:00Z" w:initials="BW">
+  <w:comment w:id="26" w:author="Brian Wortman" w:date="2014-06-11T16:54:00Z" w:initials="BW">
     <w:p>
       <w:pPr>
         <w:pStyle w:val="CommentText"/>
@@ -8764,7 +8804,7 @@
       </w:r>
     </w:p>
   </w:comment>
-  <w:comment w:id="64" w:author="Fabio Claudio Ferracchiati" w:date="2014-05-29T16:49:00Z" w:initials="FCF">
+  <w:comment w:id="66" w:author="Fabio Claudio Ferracchiati" w:date="2014-05-29T16:49:00Z" w:initials="FCF">
     <w:p>
       <w:pPr>
         <w:pStyle w:val="CommentText"/>
@@ -8780,7 +8820,7 @@
       </w:r>
     </w:p>
   </w:comment>
-  <w:comment w:id="65" w:author="Brian Wortman" w:date="2014-06-11T16:57:00Z" w:initials="BW">
+  <w:comment w:id="67" w:author="Brian Wortman" w:date="2014-06-11T16:57:00Z" w:initials="BW">
     <w:p>
       <w:pPr>
         <w:pStyle w:val="CommentText"/>
@@ -8796,7 +8836,7 @@
       </w:r>
     </w:p>
   </w:comment>
-  <w:comment w:id="77" w:author="Fabio Claudio Ferracchiati" w:date="2014-05-29T16:57:00Z" w:initials="FCF">
+  <w:comment w:id="79" w:author="Fabio Claudio Ferracchiati" w:date="2014-05-29T16:57:00Z" w:initials="FCF">
     <w:p>
       <w:pPr>
         <w:pStyle w:val="CommentText"/>
@@ -8812,7 +8852,7 @@
       </w:r>
     </w:p>
   </w:comment>
-  <w:comment w:id="78" w:author="Brian Wortman" w:date="2014-06-11T17:00:00Z" w:initials="BW">
+  <w:comment w:id="80" w:author="Brian Wortman" w:date="2014-06-11T17:00:00Z" w:initials="BW">
     <w:p>
       <w:pPr>
         <w:pStyle w:val="CommentText"/>
@@ -8828,7 +8868,7 @@
       </w:r>
     </w:p>
   </w:comment>
-  <w:comment w:id="88" w:author="Fabio Claudio Ferracchiati" w:date="2014-05-29T17:00:00Z" w:initials="FCF">
+  <w:comment w:id="94" w:author="Fabio Claudio Ferracchiati" w:date="2014-05-29T17:00:00Z" w:initials="FCF">
     <w:p>
       <w:pPr>
         <w:pStyle w:val="CommentText"/>
@@ -8844,7 +8884,7 @@
       </w:r>
     </w:p>
   </w:comment>
-  <w:comment w:id="89" w:author="Brian Wortman" w:date="2014-06-11T17:02:00Z" w:initials="BW">
+  <w:comment w:id="95" w:author="Brian Wortman" w:date="2014-06-11T17:02:00Z" w:initials="BW">
     <w:p>
       <w:pPr>
         <w:pStyle w:val="CommentText"/>
@@ -9404,7 +9444,7 @@
       <w:rPr>
         <w:noProof/>
       </w:rPr>
-      <w:t>20</w:t>
+      <w:t>22</w:t>
     </w:r>
     <w:r>
       <w:rPr>
@@ -9436,7 +9476,7 @@
       <w:rPr>
         <w:noProof/>
       </w:rPr>
-      <w:t>21</w:t>
+      <w:t>23</w:t>
     </w:r>
     <w:r>
       <w:rPr>
@@ -12851,7 +12891,7 @@
   <w:style w:type="paragraph" w:default="1" w:styleId="Normal">
     <w:name w:val="Normal"/>
     <w:qFormat/>
-    <w:rsid w:val="00E60B9B"/>
+    <w:rsid w:val="00927F07"/>
     <w:pPr>
       <w:spacing w:after="160" w:line="259" w:lineRule="auto"/>
     </w:pPr>
@@ -12979,7 +13019,7 @@
     <w:uiPriority w:val="1"/>
     <w:semiHidden/>
     <w:unhideWhenUsed/>
-    <w:rsid w:val="00E60B9B"/>
+    <w:rsid w:val="00927F07"/>
   </w:style>
   <w:style w:type="table" w:default="1" w:styleId="TableNormal">
     <w:name w:val="Normal Table"/>
@@ -13001,7 +13041,7 @@
     <w:uiPriority w:val="99"/>
     <w:semiHidden/>
     <w:unhideWhenUsed/>
-    <w:rsid w:val="00E60B9B"/>
+    <w:rsid w:val="00927F07"/>
   </w:style>
   <w:style w:type="character" w:customStyle="1" w:styleId="Heading1Char">
     <w:name w:val="Heading 1 Char"/>
@@ -15536,15 +15576,6 @@
 </file>
 
 <file path=customXml/item2.xml><?xml version="1.0" encoding="utf-8"?>
-<?mso-contentType ?>
-<FormTemplates xmlns="http://schemas.microsoft.com/sharepoint/v3/contenttype/forms">
-  <Display>DocumentLibraryForm</Display>
-  <Edit>DocumentLibraryForm</Edit>
-  <New>DocumentLibraryForm</New>
-</FormTemplates>
-</file>
-
-<file path=customXml/item3.xml><?xml version="1.0" encoding="utf-8"?>
 <p:properties xmlns:p="http://schemas.microsoft.com/office/2006/metadata/properties" xmlns:xsi="http://www.w3.org/2001/XMLSchema-instance" xmlns:pc="http://schemas.microsoft.com/office/infopath/2007/PartnerControls">
   <documentManagement>
     <StatusTo xmlns="CE8048EF-7E95-4A11-BF00-BA2605EDE044">Tech Review Approved</StatusTo>
@@ -15557,6 +15588,15 @@
     </Update_x0020_ChapterOn_x0020_Root>
   </documentManagement>
 </p:properties>
+</file>
+
+<file path=customXml/item3.xml><?xml version="1.0" encoding="utf-8"?>
+<?mso-contentType ?>
+<FormTemplates xmlns="http://schemas.microsoft.com/sharepoint/v3/contenttype/forms">
+  <Display>DocumentLibraryForm</Display>
+  <Edit>DocumentLibraryForm</Edit>
+  <New>DocumentLibraryForm</New>
+</FormTemplates>
 </file>
 
 <file path=customXml/item4.xml><?xml version="1.0" encoding="utf-8"?>
@@ -15585,14 +15625,6 @@
 </file>
 
 <file path=customXml/itemProps2.xml><?xml version="1.0" encoding="utf-8"?>
-<ds:datastoreItem xmlns:ds="http://schemas.openxmlformats.org/officeDocument/2006/customXml" ds:itemID="{0A0B891D-3A4D-444A-8872-CD358EBBED53}">
-  <ds:schemaRefs>
-    <ds:schemaRef ds:uri="http://schemas.microsoft.com/sharepoint/v3/contenttype/forms"/>
-  </ds:schemaRefs>
-</ds:datastoreItem>
-</file>
-
-<file path=customXml/itemProps3.xml><?xml version="1.0" encoding="utf-8"?>
 <ds:datastoreItem xmlns:ds="http://schemas.openxmlformats.org/officeDocument/2006/customXml" ds:itemID="{2F06F46E-48B6-4ABC-8376-93C7FD9CF523}">
   <ds:schemaRefs>
     <ds:schemaRef ds:uri="http://schemas.microsoft.com/office/2006/metadata/properties"/>
@@ -15605,8 +15637,16 @@
 </ds:datastoreItem>
 </file>
 
+<file path=customXml/itemProps3.xml><?xml version="1.0" encoding="utf-8"?>
+<ds:datastoreItem xmlns:ds="http://schemas.openxmlformats.org/officeDocument/2006/customXml" ds:itemID="{0A0B891D-3A4D-444A-8872-CD358EBBED53}">
+  <ds:schemaRefs>
+    <ds:schemaRef ds:uri="http://schemas.microsoft.com/sharepoint/v3/contenttype/forms"/>
+  </ds:schemaRefs>
+</ds:datastoreItem>
+</file>
+
 <file path=customXml/itemProps4.xml><?xml version="1.0" encoding="utf-8"?>
-<ds:datastoreItem xmlns:ds="http://schemas.openxmlformats.org/officeDocument/2006/customXml" ds:itemID="{BEED1266-B8E1-4626-85AB-2DCA311D3B90}">
+<ds:datastoreItem xmlns:ds="http://schemas.openxmlformats.org/officeDocument/2006/customXml" ds:itemID="{12768326-AF4B-4451-B832-C6DE9EC2E506}">
   <ds:schemaRefs>
     <ds:schemaRef ds:uri="http://schemas.openxmlformats.org/officeDocument/2006/bibliography"/>
   </ds:schemaRefs>

</xml_diff>

<commit_message>
reviewing code, responsing to fabio's comments
</commit_message>
<xml_diff>
--- a/doc/9781484201107_KurtzWortman_Ch04_SourceTree.docx
+++ b/doc/9781484201107_KurtzWortman_Ch04_SourceTree.docx
@@ -1023,7 +1023,15 @@
         <w:pStyle w:val="BodyTextFirst"/>
       </w:pPr>
       <w:r>
-        <w:t>It’s time to start working in Visual Studio! We’ve spent the first three chapters learning about REST and the ASP.NET Web API, as well as designing the task-management service and its underlying classes and database tables. More importantly, we’ve spent some time modeling the resource types and URLs we want to offer for the RESTful service.</w:t>
+        <w:t xml:space="preserve">It’s time to start working in Visual Studio! We’ve spent the first three chapters learning about REST and the ASP.NET Web API, as well as designing the task-management service and its underlying classes and database tables. More importantly, we’ve spent some time modeling the resource types and URLs we want to offer for the </w:t>
+      </w:r>
+      <w:proofErr w:type="spellStart"/>
+      <w:r>
+        <w:t>RESTful</w:t>
+      </w:r>
+      <w:proofErr w:type="spellEnd"/>
+      <w:r>
+        <w:t xml:space="preserve"> service.</w:t>
       </w:r>
     </w:p>
     <w:p>
@@ -1064,8 +1072,13 @@
         <w:t xml:space="preserve">some </w:t>
       </w:r>
       <w:r>
-        <w:t>external libraries using NuGet</w:t>
-      </w:r>
+        <w:t xml:space="preserve">external libraries using </w:t>
+      </w:r>
+      <w:proofErr w:type="spellStart"/>
+      <w:r>
+        <w:t>NuGet</w:t>
+      </w:r>
+      <w:proofErr w:type="spellEnd"/>
       <w:r>
         <w:t>,</w:t>
       </w:r>
@@ -1118,7 +1131,23 @@
         <w:pStyle w:val="BodyText"/>
       </w:pPr>
       <w:r>
-        <w:t xml:space="preserve">Speaking of the source code, feel free to download it from either Apress or from the corresponding GitHub repository at </w:t>
+        <w:t xml:space="preserve">Speaking of the source code, feel free to download it from either </w:t>
+      </w:r>
+      <w:proofErr w:type="spellStart"/>
+      <w:r>
+        <w:t>Apress</w:t>
+      </w:r>
+      <w:proofErr w:type="spellEnd"/>
+      <w:r>
+        <w:t xml:space="preserve"> or from the corresponding </w:t>
+      </w:r>
+      <w:proofErr w:type="spellStart"/>
+      <w:r>
+        <w:t>GitHub</w:t>
+      </w:r>
+      <w:proofErr w:type="spellEnd"/>
+      <w:r>
+        <w:t xml:space="preserve"> repository at </w:t>
       </w:r>
       <w:commentRangeStart w:id="6"/>
       <w:commentRangeStart w:id="7"/>
@@ -1176,31 +1205,23 @@
       <w:pPr>
         <w:pStyle w:val="Heading1"/>
       </w:pPr>
-      <w:bookmarkStart w:id="8" w:name="_Toc390159771"/>
-      <w:ins w:id="9" w:author="Brian Wortman" w:date="2014-06-11T16:46:00Z">
+      <w:bookmarkStart w:id="9" w:name="_Toc390159771"/>
+      <w:ins w:id="10" w:author="Brian Wortman" w:date="2014-06-11T16:46:00Z">
         <w:r>
           <w:t xml:space="preserve">Configuring the </w:t>
         </w:r>
       </w:ins>
-      <w:commentRangeStart w:id="10"/>
       <w:commentRangeStart w:id="11"/>
+      <w:commentRangeStart w:id="12"/>
       <w:r>
         <w:t>Machine</w:t>
       </w:r>
-      <w:del w:id="12" w:author="Brian Wortman" w:date="2014-06-11T16:46:00Z">
+      <w:del w:id="13" w:author="Brian Wortman" w:date="2014-06-11T16:46:00Z">
         <w:r>
           <w:delText xml:space="preserve"> Configuration</w:delText>
         </w:r>
       </w:del>
-      <w:bookmarkEnd w:id="8"/>
-      <w:commentRangeEnd w:id="10"/>
-      <w:r>
-        <w:rPr>
-          <w:rStyle w:val="CommentReference"/>
-          <w:rFonts w:ascii="Times" w:hAnsi="Times"/>
-        </w:rPr>
-        <w:commentReference w:id="10"/>
-      </w:r>
+      <w:bookmarkEnd w:id="9"/>
       <w:commentRangeEnd w:id="11"/>
       <w:r>
         <w:rPr>
@@ -1209,6 +1230,14 @@
         </w:rPr>
         <w:commentReference w:id="11"/>
       </w:r>
+      <w:commentRangeEnd w:id="12"/>
+      <w:r>
+        <w:rPr>
+          <w:rStyle w:val="CommentReference"/>
+          <w:rFonts w:ascii="Times" w:hAnsi="Times"/>
+        </w:rPr>
+        <w:commentReference w:id="12"/>
+      </w:r>
     </w:p>
     <w:p>
       <w:pPr>
@@ -1222,11 +1251,11 @@
       <w:pPr>
         <w:pStyle w:val="Heading2"/>
       </w:pPr>
-      <w:bookmarkStart w:id="13" w:name="_Toc390159772"/>
+      <w:bookmarkStart w:id="14" w:name="_Toc390159772"/>
       <w:r>
         <w:t>Windows 8 64-bit with .NET Framework 4.51</w:t>
       </w:r>
-      <w:bookmarkEnd w:id="13"/>
+      <w:bookmarkEnd w:id="14"/>
     </w:p>
     <w:p>
       <w:pPr>
@@ -1248,11 +1277,11 @@
       <w:pPr>
         <w:pStyle w:val="Heading2"/>
       </w:pPr>
-      <w:bookmarkStart w:id="14" w:name="_Toc390159773"/>
+      <w:bookmarkStart w:id="15" w:name="_Toc390159773"/>
       <w:r>
         <w:t>SQL Server 2012</w:t>
       </w:r>
-      <w:bookmarkEnd w:id="14"/>
+      <w:bookmarkEnd w:id="15"/>
     </w:p>
     <w:p>
       <w:pPr>
@@ -1302,11 +1331,11 @@
       <w:pPr>
         <w:pStyle w:val="Heading2"/>
       </w:pPr>
-      <w:bookmarkStart w:id="15" w:name="_Toc390159774"/>
+      <w:bookmarkStart w:id="16" w:name="_Toc390159774"/>
       <w:r>
         <w:t>Visual Studio 2013</w:t>
       </w:r>
-      <w:bookmarkEnd w:id="15"/>
+      <w:bookmarkEnd w:id="16"/>
     </w:p>
     <w:p>
       <w:pPr>
@@ -1366,7 +1395,39 @@
         <w:fldChar w:fldCharType="end"/>
       </w:r>
       <w:r>
-        <w:t xml:space="preserve"> is that JetBrain’s ReSharper is only supported on the “full” editions. And there’s no way either of us would ever write code without ReSharper! For this book, we used ReSharper version 8.2; we highly recommend you do the same.</w:t>
+        <w:t xml:space="preserve"> is that </w:t>
+      </w:r>
+      <w:proofErr w:type="spellStart"/>
+      <w:r>
+        <w:t>JetBrain’s</w:t>
+      </w:r>
+      <w:proofErr w:type="spellEnd"/>
+      <w:r>
+        <w:t xml:space="preserve"> </w:t>
+      </w:r>
+      <w:proofErr w:type="spellStart"/>
+      <w:r>
+        <w:t>ReSharper</w:t>
+      </w:r>
+      <w:proofErr w:type="spellEnd"/>
+      <w:r>
+        <w:t xml:space="preserve"> is only supported on the “full” editions. And there’s no way either of us would ever write code without </w:t>
+      </w:r>
+      <w:proofErr w:type="spellStart"/>
+      <w:r>
+        <w:t>ReSharper</w:t>
+      </w:r>
+      <w:proofErr w:type="spellEnd"/>
+      <w:r>
+        <w:t xml:space="preserve">! For this book, we used </w:t>
+      </w:r>
+      <w:proofErr w:type="spellStart"/>
+      <w:r>
+        <w:t>ReSharper</w:t>
+      </w:r>
+      <w:proofErr w:type="spellEnd"/>
+      <w:r>
+        <w:t xml:space="preserve"> version 8.2; we highly recommend you do the same.</w:t>
       </w:r>
     </w:p>
     <w:p>
@@ -1381,9 +1442,11 @@
       <w:pPr>
         <w:pStyle w:val="SideBarBody"/>
       </w:pPr>
+      <w:proofErr w:type="spellStart"/>
       <w:r>
         <w:t>ReSharper</w:t>
       </w:r>
+      <w:proofErr w:type="spellEnd"/>
       <w:r>
         <w:fldChar w:fldCharType="begin"/>
       </w:r>
@@ -1400,7 +1463,15 @@
         <w:fldChar w:fldCharType="end"/>
       </w:r>
       <w:r>
-        <w:t xml:space="preserve"> is one of those tools that, once you’ve used it for a bit, you can’t go back to writing .NET code without it. Seriously, time and time again we hear developers refusing to code without ReSharper, even to the point where they will purchase their own personal copies if their employers won’t pony up. It’s that good!</w:t>
+        <w:t xml:space="preserve"> is one of those tools that, once you’ve used it for a bit, you can’t go back to writing .NET code without it. Seriously, time and time again we hear developers refusing to code without </w:t>
+      </w:r>
+      <w:proofErr w:type="spellStart"/>
+      <w:r>
+        <w:t>ReSharper</w:t>
+      </w:r>
+      <w:proofErr w:type="spellEnd"/>
+      <w:r>
+        <w:t>, even to the point where they will purchase their own personal copies if their employers won’t pony up. It’s that good!</w:t>
       </w:r>
     </w:p>
     <w:p>
@@ -1424,18 +1495,39 @@
       <w:pPr>
         <w:pStyle w:val="Heading2"/>
       </w:pPr>
-      <w:bookmarkStart w:id="16" w:name="_Toc390159775"/>
-      <w:r>
-        <w:t>NuGet Package Manager 2.6</w:t>
-      </w:r>
-      <w:bookmarkEnd w:id="16"/>
+      <w:bookmarkStart w:id="17" w:name="_Toc390159775"/>
+      <w:proofErr w:type="spellStart"/>
+      <w:r>
+        <w:t>NuGet</w:t>
+      </w:r>
+      <w:proofErr w:type="spellEnd"/>
+      <w:r>
+        <w:t xml:space="preserve"> Package Manager 2.6</w:t>
+      </w:r>
+      <w:bookmarkEnd w:id="17"/>
     </w:p>
     <w:p>
       <w:pPr>
         <w:pStyle w:val="BodyTextFirst"/>
       </w:pPr>
       <w:r>
-        <w:t>We will use NuGet to set up the various libraries used in your task-management service. This Visual Studio add-in allows a developer to download and add project references for third-party libraries, each with a single command in the NuGet Package Manager</w:t>
+        <w:t xml:space="preserve">We will use </w:t>
+      </w:r>
+      <w:proofErr w:type="spellStart"/>
+      <w:r>
+        <w:t>NuGet</w:t>
+      </w:r>
+      <w:proofErr w:type="spellEnd"/>
+      <w:r>
+        <w:t xml:space="preserve"> to set up the various libraries used in your task-management service. This Visual Studio add-in allows a developer to download and add project references for third-party libraries, each with a single command in the </w:t>
+      </w:r>
+      <w:proofErr w:type="spellStart"/>
+      <w:r>
+        <w:t>NuGet</w:t>
+      </w:r>
+      <w:proofErr w:type="spellEnd"/>
+      <w:r>
+        <w:t xml:space="preserve"> Package Manager</w:t>
       </w:r>
       <w:r>
         <w:fldChar w:fldCharType="begin"/>
@@ -1472,16 +1564,37 @@
         <w:pStyle w:val="BodyText"/>
       </w:pPr>
       <w:r>
-        <w:t>This code downloads the latest version of NUnit and adds it to your source tree, as well as a reference to all necessary DLLs from within your test project.</w:t>
+        <w:t xml:space="preserve">This code downloads the latest version of </w:t>
+      </w:r>
+      <w:proofErr w:type="spellStart"/>
+      <w:r>
+        <w:t>NUnit</w:t>
+      </w:r>
+      <w:proofErr w:type="spellEnd"/>
+      <w:r>
+        <w:t xml:space="preserve"> and adds it to your source tree, as well as a reference to all necessary DLLs from within your test project.</w:t>
       </w:r>
     </w:p>
     <w:p>
       <w:pPr>
         <w:pStyle w:val="BodyText"/>
       </w:pPr>
+      <w:proofErr w:type="spellStart"/>
       <w:r>
         <w:lastRenderedPageBreak/>
-        <w:t>NuGet also takes care of library dependencies automatically. For example, if the latest NUnit package required another library, it would be downloaded and referenced, as well.</w:t>
+        <w:t>NuGet</w:t>
+      </w:r>
+      <w:proofErr w:type="spellEnd"/>
+      <w:r>
+        <w:t xml:space="preserve"> also takes care of library dependencies automatically. For example, if the latest </w:t>
+      </w:r>
+      <w:proofErr w:type="spellStart"/>
+      <w:r>
+        <w:t>NUnit</w:t>
+      </w:r>
+      <w:proofErr w:type="spellEnd"/>
+      <w:r>
+        <w:t xml:space="preserve"> package required another library, it would be downloaded and referenced, as well.</w:t>
       </w:r>
     </w:p>
     <w:p>
@@ -1489,7 +1602,15 @@
         <w:pStyle w:val="BodyText"/>
       </w:pPr>
       <w:r>
-        <w:t xml:space="preserve">This book, and the example code, takes advantage of a new feature added back in NuGet version 2.1 </w:t>
+        <w:t xml:space="preserve">This book, and the example code, takes advantage of a new feature added back in </w:t>
+      </w:r>
+      <w:proofErr w:type="spellStart"/>
+      <w:r>
+        <w:t>NuGet</w:t>
+      </w:r>
+      <w:proofErr w:type="spellEnd"/>
+      <w:r>
+        <w:t xml:space="preserve"> version 2.1 </w:t>
       </w:r>
       <w:r>
         <w:fldChar w:fldCharType="begin"/>
@@ -1516,7 +1637,15 @@
         <w:t>lib</w:t>
       </w:r>
       <w:r>
-        <w:t xml:space="preserve"> folder above the folder that holds the solution. By default, however, NuGet places the packages in the same folder as the solution file.</w:t>
+        <w:t xml:space="preserve"> folder above the folder that holds the solution. By default, however, </w:t>
+      </w:r>
+      <w:proofErr w:type="spellStart"/>
+      <w:r>
+        <w:t>NuGet</w:t>
+      </w:r>
+      <w:proofErr w:type="spellEnd"/>
+      <w:r>
+        <w:t xml:space="preserve"> places the packages in the same folder as the solution file.</w:t>
       </w:r>
     </w:p>
     <w:p>
@@ -1524,18 +1653,42 @@
         <w:pStyle w:val="BodyText"/>
       </w:pPr>
       <w:r>
-        <w:t>To ensure you have the 2.6 version (or greater) of the NuGet Package Manager, use the Extensions and Updates option under the Tools menu in Visual Studio. If you’re starting from a clean install of Visual Studio 2013, your NuGet Package Manager version should already be at 2.6. The version number will appear on the right-hand side when you click the extension itself. If you already have a greater version, that will work fine, too (e.g., we're using 2.8).</w:t>
+        <w:t xml:space="preserve">To ensure you have the 2.6 version (or greater) of the </w:t>
+      </w:r>
+      <w:proofErr w:type="spellStart"/>
+      <w:r>
+        <w:t>NuGet</w:t>
+      </w:r>
+      <w:proofErr w:type="spellEnd"/>
+      <w:r>
+        <w:t xml:space="preserve"> Package Manager, use the Extensions and Updates option under the Tools menu in Visual Studio. If you’re starting from a clean install of Visual Studio 2013, your </w:t>
+      </w:r>
+      <w:proofErr w:type="spellStart"/>
+      <w:r>
+        <w:t>NuGet</w:t>
+      </w:r>
+      <w:proofErr w:type="spellEnd"/>
+      <w:r>
+        <w:t xml:space="preserve"> Package Manager </w:t>
+      </w:r>
+      <w:proofErr w:type="gramStart"/>
+      <w:r>
+        <w:t>version</w:t>
+      </w:r>
+      <w:proofErr w:type="gramEnd"/>
+      <w:r>
+        <w:t xml:space="preserve"> should already be at 2.6. The version number will appear on the right-hand side when you click the extension itself. If you already have a greater version, that will work fine, too (e.g., we're using 2.8).</w:t>
       </w:r>
     </w:p>
     <w:p>
       <w:pPr>
         <w:pStyle w:val="Heading1"/>
       </w:pPr>
-      <w:bookmarkStart w:id="17" w:name="_Toc390159776"/>
+      <w:bookmarkStart w:id="18" w:name="_Toc390159776"/>
       <w:r>
         <w:t>Creating the Folder Structure</w:t>
       </w:r>
-      <w:bookmarkEnd w:id="17"/>
+      <w:bookmarkEnd w:id="18"/>
     </w:p>
     <w:p>
       <w:pPr>
@@ -1606,12 +1759,14 @@
       <w:r>
         <w:t xml:space="preserve">, and </w:t>
       </w:r>
+      <w:proofErr w:type="spellStart"/>
       <w:r>
         <w:rPr>
           <w:rStyle w:val="CodeInline"/>
         </w:rPr>
         <w:t>src</w:t>
       </w:r>
+      <w:proofErr w:type="spellEnd"/>
       <w:r>
         <w:t xml:space="preserve">. Figure 4-1 shows what this would look like under a folder called </w:t>
       </w:r>
@@ -1761,12 +1916,14 @@
       <w:pPr>
         <w:pStyle w:val="Bullet"/>
       </w:pPr>
+      <w:proofErr w:type="gramStart"/>
       <w:r>
         <w:rPr>
           <w:rStyle w:val="CodeInline"/>
         </w:rPr>
         <w:t>doc</w:t>
       </w:r>
+      <w:proofErr w:type="gramEnd"/>
       <w:r>
         <w:t>: Contains documents related to the code base; this might include developer documents, installation guides, tips, requirements, images, and wireframes.</w:t>
       </w:r>
@@ -1775,14 +1932,24 @@
       <w:pPr>
         <w:pStyle w:val="Bullet"/>
       </w:pPr>
+      <w:proofErr w:type="gramStart"/>
       <w:r>
         <w:rPr>
           <w:rStyle w:val="CodeInline"/>
         </w:rPr>
         <w:t>lib</w:t>
       </w:r>
-      <w:r>
-        <w:t>: Contains all third-party libraries and packages used by the application(s) in this source tree; as stated previously, you will configure NuGet to place downloaded packages in this folder.</w:t>
+      <w:proofErr w:type="gramEnd"/>
+      <w:r>
+        <w:t xml:space="preserve">: Contains all third-party libraries and packages used by the application(s) in this source tree; as stated previously, you will configure </w:t>
+      </w:r>
+      <w:proofErr w:type="spellStart"/>
+      <w:r>
+        <w:t>NuGet</w:t>
+      </w:r>
+      <w:proofErr w:type="spellEnd"/>
+      <w:r>
+        <w:t xml:space="preserve"> to place downloaded packages in this folder.</w:t>
       </w:r>
       <w:r>
         <w:fldChar w:fldCharType="begin"/>
@@ -1804,12 +1971,16 @@
       <w:pPr>
         <w:pStyle w:val="Bullet"/>
       </w:pPr>
+      <w:proofErr w:type="spellStart"/>
+      <w:proofErr w:type="gramStart"/>
       <w:r>
         <w:rPr>
           <w:rStyle w:val="CodeInline"/>
         </w:rPr>
         <w:t>src</w:t>
       </w:r>
+      <w:proofErr w:type="spellEnd"/>
+      <w:proofErr w:type="gramEnd"/>
       <w:r>
         <w:t>: Contains all of the source code, including the Visual Studio solution file(s) and all project folders.</w:t>
       </w:r>
@@ -1883,11 +2054,11 @@
       <w:pPr>
         <w:pStyle w:val="Heading1"/>
       </w:pPr>
-      <w:bookmarkStart w:id="18" w:name="_Toc390159777"/>
+      <w:bookmarkStart w:id="19" w:name="_Toc390159777"/>
       <w:r>
         <w:t>Creating the Solution</w:t>
       </w:r>
-      <w:bookmarkEnd w:id="18"/>
+      <w:bookmarkEnd w:id="19"/>
     </w:p>
     <w:p>
       <w:pPr>
@@ -1896,12 +2067,14 @@
       <w:r>
         <w:t xml:space="preserve">You’re now ready to create a blank Visual Studio solution file to which you can later add your projects. You create a blank solution first because you want the solution file to exist in the </w:t>
       </w:r>
+      <w:proofErr w:type="spellStart"/>
       <w:r>
         <w:rPr>
           <w:rStyle w:val="CodeInline"/>
         </w:rPr>
         <w:t>src</w:t>
       </w:r>
+      <w:proofErr w:type="spellEnd"/>
       <w:r>
         <w:t xml:space="preserve"> folder. Unfortunately, Visual Studio</w:t>
       </w:r>
@@ -1939,12 +2112,14 @@
       <w:r>
         <w:t xml:space="preserve">Create a new solution file in the </w:t>
       </w:r>
+      <w:proofErr w:type="spellStart"/>
       <w:r>
         <w:rPr>
           <w:rStyle w:val="CodeInline"/>
         </w:rPr>
         <w:t>src</w:t>
       </w:r>
+      <w:proofErr w:type="spellEnd"/>
       <w:r>
         <w:t xml:space="preserve"> folder by selecting Project from the File </w:t>
       </w:r>
@@ -2006,12 +2181,14 @@
         <w:lastRenderedPageBreak/>
         <w:t xml:space="preserve">For the Location, enter the full path to the </w:t>
       </w:r>
+      <w:proofErr w:type="spellStart"/>
       <w:r>
         <w:rPr>
           <w:rStyle w:val="CodeInline"/>
         </w:rPr>
         <w:t>src</w:t>
       </w:r>
+      <w:proofErr w:type="spellEnd"/>
       <w:r>
         <w:t xml:space="preserve"> folder you created a bit ago.</w:t>
       </w:r>
@@ -2034,12 +2211,14 @@
       <w:r>
         <w:t xml:space="preserve">This will create a new folder and solution in your </w:t>
       </w:r>
+      <w:proofErr w:type="spellStart"/>
       <w:r>
         <w:rPr>
           <w:rStyle w:val="CodeInline"/>
         </w:rPr>
         <w:t>src</w:t>
       </w:r>
+      <w:proofErr w:type="spellEnd"/>
       <w:r>
         <w:t xml:space="preserve"> folder. Now either close Visual Studio or just close the solution. Then, using Windows Explorer</w:t>
       </w:r>
@@ -2061,12 +2240,14 @@
       <w:r>
         <w:t xml:space="preserve">, move the new solution file out of the folder that Visual Studio just created and into the </w:t>
       </w:r>
+      <w:proofErr w:type="spellStart"/>
       <w:r>
         <w:rPr>
           <w:rStyle w:val="CodeInline"/>
         </w:rPr>
         <w:t>src</w:t>
       </w:r>
+      <w:proofErr w:type="spellEnd"/>
       <w:r>
         <w:t xml:space="preserve"> folder. Finally, delete the now-empty folder.</w:t>
       </w:r>
@@ -2170,18 +2351,39 @@
         <w:pStyle w:val="BodyText"/>
       </w:pPr>
       <w:r>
-        <w:t>Don’t re-open the solution file quite yet; you still need to make a small tweak to the NuGet configuration for this solution.</w:t>
+        <w:t xml:space="preserve">Don’t re-open the solution file quite yet; you still need to make a small tweak to the </w:t>
+      </w:r>
+      <w:proofErr w:type="spellStart"/>
+      <w:r>
+        <w:t>NuGet</w:t>
+      </w:r>
+      <w:proofErr w:type="spellEnd"/>
+      <w:r>
+        <w:t xml:space="preserve"> configuration for this solution.</w:t>
       </w:r>
     </w:p>
     <w:p>
       <w:pPr>
         <w:pStyle w:val="Heading1"/>
       </w:pPr>
-      <w:bookmarkStart w:id="19" w:name="_Toc390159778"/>
-      <w:r>
-        <w:t>NuGet Config File</w:t>
-      </w:r>
-      <w:bookmarkEnd w:id="19"/>
+      <w:bookmarkStart w:id="20" w:name="_Toc390159778"/>
+      <w:proofErr w:type="spellStart"/>
+      <w:r>
+        <w:t>NuGet</w:t>
+      </w:r>
+      <w:proofErr w:type="spellEnd"/>
+      <w:r>
+        <w:t xml:space="preserve"> </w:t>
+      </w:r>
+      <w:proofErr w:type="spellStart"/>
+      <w:r>
+        <w:t>Config</w:t>
+      </w:r>
+      <w:proofErr w:type="spellEnd"/>
+      <w:r>
+        <w:t xml:space="preserve"> File</w:t>
+      </w:r>
+      <w:bookmarkEnd w:id="20"/>
       <w:r>
         <w:fldChar w:fldCharType="begin"/>
       </w:r>
@@ -2203,7 +2405,15 @@
         <w:pStyle w:val="BodyTextFirst"/>
       </w:pPr>
       <w:r>
-        <w:t>The NuGet Package Manager was introduced in Visual Studio 2010 as a package-management system for .NET. It is similar to the Advanced Package Tool (APT) in many Linux distributions. The basic idea behind the tool is to provide a simple, reliable, and consistent mechanism for downloading libraries and their dependencies from a central repository, and then referencing them from Visual Studio projects. You will be using it to install most of the external libraries you need for your task-management service.</w:t>
+        <w:t xml:space="preserve">The </w:t>
+      </w:r>
+      <w:proofErr w:type="spellStart"/>
+      <w:r>
+        <w:t>NuGet</w:t>
+      </w:r>
+      <w:proofErr w:type="spellEnd"/>
+      <w:r>
+        <w:t xml:space="preserve"> Package Manager was introduced in Visual Studio 2010 as a package-management system for .NET. It is similar to the Advanced Package Tool (APT) in many Linux distributions. The basic idea behind the tool is to provide a simple, reliable, and consistent mechanism for downloading libraries and their dependencies from a central repository, and then referencing them from Visual Studio projects. You will be using it to install most of the external libraries you need for your task-management service.</w:t>
       </w:r>
     </w:p>
     <w:p>
@@ -2211,7 +2421,15 @@
         <w:pStyle w:val="BodyText"/>
       </w:pPr>
       <w:r>
-        <w:t xml:space="preserve">By default, NuGet downloads all packages to a folder called </w:t>
+        <w:t xml:space="preserve">By default, </w:t>
+      </w:r>
+      <w:proofErr w:type="spellStart"/>
+      <w:r>
+        <w:t>NuGet</w:t>
+      </w:r>
+      <w:proofErr w:type="spellEnd"/>
+      <w:r>
+        <w:t xml:space="preserve"> downloads all packages to a folder called </w:t>
       </w:r>
       <w:r>
         <w:rPr>
@@ -2233,7 +2451,15 @@
         <w:t>lib</w:t>
       </w:r>
       <w:r>
-        <w:t xml:space="preserve"> folder. As such, you need to provide NuGet with an override for the </w:t>
+        <w:t xml:space="preserve"> folder. As such, you need to provide </w:t>
+      </w:r>
+      <w:proofErr w:type="spellStart"/>
+      <w:r>
+        <w:t>NuGet</w:t>
+      </w:r>
+      <w:proofErr w:type="spellEnd"/>
+      <w:r>
+        <w:t xml:space="preserve"> with an override for the </w:t>
       </w:r>
       <w:r>
         <w:rPr>
@@ -2252,21 +2478,25 @@
       <w:r>
         <w:t xml:space="preserve">To do this, create a new text file directly in the </w:t>
       </w:r>
+      <w:proofErr w:type="spellStart"/>
       <w:r>
         <w:rPr>
           <w:rStyle w:val="CodeInline"/>
         </w:rPr>
         <w:t>src</w:t>
       </w:r>
+      <w:proofErr w:type="spellEnd"/>
       <w:r>
         <w:t xml:space="preserve"> folder (with Notepad or at the command line) and name this file </w:t>
       </w:r>
+      <w:proofErr w:type="spellStart"/>
       <w:r>
         <w:rPr>
           <w:rStyle w:val="CodeInline"/>
         </w:rPr>
         <w:t>nuget.config</w:t>
       </w:r>
+      <w:proofErr w:type="spellEnd"/>
       <w:r>
         <w:t>. Open the file and enter the following XML:</w:t>
       </w:r>
@@ -2333,7 +2563,15 @@
         <w:t xml:space="preserve"> </w:t>
       </w:r>
       <w:r>
-        <w:t xml:space="preserve">solution file, NuGet will be configured to place all downloaded libraries into your </w:t>
+        <w:t xml:space="preserve">solution file, </w:t>
+      </w:r>
+      <w:proofErr w:type="spellStart"/>
+      <w:r>
+        <w:t>NuGet</w:t>
+      </w:r>
+      <w:proofErr w:type="spellEnd"/>
+      <w:r>
+        <w:t xml:space="preserve"> will be configured to place all downloaded libraries into your </w:t>
       </w:r>
       <w:r>
         <w:rPr>
@@ -2349,11 +2587,11 @@
       <w:pPr>
         <w:pStyle w:val="Heading1"/>
       </w:pPr>
-      <w:bookmarkStart w:id="20" w:name="_Toc390159779"/>
+      <w:bookmarkStart w:id="21" w:name="_Toc390159779"/>
       <w:r>
         <w:t>Adding the Projects</w:t>
       </w:r>
-      <w:bookmarkEnd w:id="20"/>
+      <w:bookmarkEnd w:id="21"/>
     </w:p>
     <w:p>
       <w:pPr>
@@ -2362,7 +2600,7 @@
       <w:r>
         <w:t xml:space="preserve">In this section, we’ll walk through adding all the projects to the new solution, and then configure </w:t>
       </w:r>
-      <w:ins w:id="21" w:author="Brian Wortman" w:date="2014-06-11T16:50:00Z">
+      <w:ins w:id="22" w:author="Brian Wortman" w:date="2014-06-11T16:50:00Z">
         <w:r>
           <w:t xml:space="preserve">some of </w:t>
         </w:r>
@@ -2370,7 +2608,7 @@
       <w:r>
         <w:t xml:space="preserve">their </w:t>
       </w:r>
-      <w:ins w:id="22" w:author="Brian Wortman" w:date="2014-06-11T16:51:00Z">
+      <w:ins w:id="23" w:author="Brian Wortman" w:date="2014-06-11T16:51:00Z">
         <w:r>
           <w:t xml:space="preserve">primary </w:t>
         </w:r>
@@ -2378,7 +2616,7 @@
       <w:r>
         <w:t xml:space="preserve">dependencies. When building an application, one wouldn’t typically add all of the projects as a first step because it’s usually easier to add them as you go. In this case, though, we want to </w:t>
       </w:r>
-      <w:ins w:id="23" w:author="Brian Wortman" w:date="2014-06-11T16:51:00Z">
+      <w:ins w:id="24" w:author="Brian Wortman" w:date="2014-06-11T16:51:00Z">
         <w:r>
           <w:t xml:space="preserve">provide an overview of the solution, so we will </w:t>
         </w:r>
@@ -2394,23 +2632,15 @@
       <w:r>
         <w:t>Let’s get started by double-clicking the new solution file (created in the previous section) to open it in Visual Studio 2013. Once open, add the projects as the specified project types listed in Table 4-1</w:t>
       </w:r>
-      <w:ins w:id="24" w:author="Brian Wortman" w:date="2014-06-11T16:54:00Z">
+      <w:ins w:id="25" w:author="Brian Wortman" w:date="2014-06-11T16:54:00Z">
         <w:r>
           <w:t xml:space="preserve"> and Figure 4-3</w:t>
         </w:r>
       </w:ins>
-      <w:commentRangeStart w:id="25"/>
       <w:commentRangeStart w:id="26"/>
+      <w:commentRangeStart w:id="27"/>
       <w:r>
         <w:t>.</w:t>
-      </w:r>
-      <w:commentRangeEnd w:id="25"/>
-      <w:r>
-        <w:rPr>
-          <w:rStyle w:val="CommentReference"/>
-          <w:rFonts w:ascii="Times" w:eastAsiaTheme="minorHAnsi" w:hAnsi="Times" w:cstheme="minorBidi"/>
-        </w:rPr>
-        <w:commentReference w:id="25"/>
       </w:r>
       <w:commentRangeEnd w:id="26"/>
       <w:r>
@@ -2419,6 +2649,14 @@
           <w:rFonts w:ascii="Times" w:eastAsiaTheme="minorHAnsi" w:hAnsi="Times" w:cstheme="minorBidi"/>
         </w:rPr>
         <w:commentReference w:id="26"/>
+      </w:r>
+      <w:commentRangeEnd w:id="27"/>
+      <w:r>
+        <w:rPr>
+          <w:rStyle w:val="CommentReference"/>
+          <w:rFonts w:ascii="Times" w:eastAsiaTheme="minorHAnsi" w:hAnsi="Times" w:cstheme="minorBidi"/>
+        </w:rPr>
+        <w:commentReference w:id="27"/>
       </w:r>
     </w:p>
     <w:p>
@@ -3254,7 +3492,39 @@
         <w:pStyle w:val="BodyText"/>
       </w:pPr>
       <w:r>
-        <w:t>As mentioned previously, we highly recommend using JetBrains’ ReSharper when developing in .NET. Running unit tests is one of the benefits of this tool. It does a great job within the IDE of letting you run individual tests or all the tests in a class, category, project, or whatever. It also completely abstracts the underlying test framework, so the experience is the same whether you’re using NUnit or MSTest.</w:t>
+        <w:t xml:space="preserve">As mentioned previously, we highly recommend using </w:t>
+      </w:r>
+      <w:proofErr w:type="spellStart"/>
+      <w:r>
+        <w:t>JetBrains</w:t>
+      </w:r>
+      <w:proofErr w:type="spellEnd"/>
+      <w:r>
+        <w:t xml:space="preserve">’ </w:t>
+      </w:r>
+      <w:proofErr w:type="spellStart"/>
+      <w:r>
+        <w:t>ReSharper</w:t>
+      </w:r>
+      <w:proofErr w:type="spellEnd"/>
+      <w:r>
+        <w:t xml:space="preserve"> when developing in .NET. Running unit tests is one of the benefits of this tool. It does a great job within the IDE of letting you run individual tests or all the tests in a class, category, project, or whatever. It also completely abstracts the underlying test framework, so the experience is the same whether you’re using </w:t>
+      </w:r>
+      <w:proofErr w:type="spellStart"/>
+      <w:r>
+        <w:t>NUnit</w:t>
+      </w:r>
+      <w:proofErr w:type="spellEnd"/>
+      <w:r>
+        <w:t xml:space="preserve"> or </w:t>
+      </w:r>
+      <w:proofErr w:type="spellStart"/>
+      <w:r>
+        <w:t>MSTest</w:t>
+      </w:r>
+      <w:proofErr w:type="spellEnd"/>
+      <w:r>
+        <w:t>.</w:t>
       </w:r>
     </w:p>
     <w:p>
@@ -3271,7 +3541,15 @@
         <w:t>Common</w:t>
       </w:r>
       <w:r>
-        <w:t xml:space="preserve"> project to depend on NHibernate,</w:t>
+        <w:t xml:space="preserve"> project to depend on </w:t>
+      </w:r>
+      <w:proofErr w:type="spellStart"/>
+      <w:r>
+        <w:t>NHibernate</w:t>
+      </w:r>
+      <w:proofErr w:type="spellEnd"/>
+      <w:r>
+        <w:t>,</w:t>
       </w:r>
       <w:r>
         <w:fldChar w:fldCharType="begin"/>
@@ -3418,7 +3696,15 @@
               <w:pStyle w:val="TableText"/>
             </w:pPr>
             <w:r>
-              <w:t>Contains "framework-ish" functionality not specific to the API or the database.</w:t>
+              <w:t>Contains "framework-</w:t>
+            </w:r>
+            <w:proofErr w:type="spellStart"/>
+            <w:r>
+              <w:t>ish</w:t>
+            </w:r>
+            <w:proofErr w:type="spellEnd"/>
+            <w:r>
+              <w:t>" functionality not specific to the API or the database.</w:t>
             </w:r>
           </w:p>
         </w:tc>
@@ -3452,7 +3738,15 @@
               <w:pStyle w:val="TableText"/>
             </w:pPr>
             <w:r>
-              <w:t>Contains the domain model Plain Old CLR Objects (POCOs); these are used by NHibernate to pull/push data from the database. Also contains the data access interfaces and helper classes. However, nothing in this project is specific to SQL Server.</w:t>
+              <w:t xml:space="preserve">Contains the domain model Plain Old CLR Objects (POCOs); these are used by </w:t>
+            </w:r>
+            <w:proofErr w:type="spellStart"/>
+            <w:r>
+              <w:t>NHibernate</w:t>
+            </w:r>
+            <w:proofErr w:type="spellEnd"/>
+            <w:r>
+              <w:t xml:space="preserve"> to pull/push data from the database. Also contains the data access interfaces and helper classes. However, nothing in this project is specific to SQL Server.</w:t>
             </w:r>
           </w:p>
         </w:tc>
@@ -3486,7 +3780,15 @@
               <w:pStyle w:val="TableText"/>
             </w:pPr>
             <w:r>
-              <w:t>Contains data access implementations, as well as your NHibernate mappings. This project is what makes the Data project SQL Server–specific at runtime.</w:t>
+              <w:t xml:space="preserve">Contains data access implementations, as well as your </w:t>
+            </w:r>
+            <w:proofErr w:type="spellStart"/>
+            <w:r>
+              <w:t>NHibernate</w:t>
+            </w:r>
+            <w:proofErr w:type="spellEnd"/>
+            <w:r>
+              <w:t xml:space="preserve"> mappings. This project is what makes the Data project SQL Server–specific at runtime.</w:t>
             </w:r>
           </w:p>
           <w:p>
@@ -3627,7 +3929,15 @@
               <w:pStyle w:val="TableText"/>
             </w:pPr>
             <w:r>
-              <w:t>This is the REST service application itself; it is hosted by IIS at runtime (though in development we use IISExpress). This project contains all of the Web API controllers and handlers, the REST routes, connection string(s), and so on.</w:t>
+              <w:t xml:space="preserve">This is the REST service application itself; it is hosted by IIS at runtime (though in development we use </w:t>
+            </w:r>
+            <w:proofErr w:type="spellStart"/>
+            <w:r>
+              <w:t>IISExpress</w:t>
+            </w:r>
+            <w:proofErr w:type="spellEnd"/>
+            <w:r>
+              <w:t>). This project contains all of the Web API controllers and handlers, the REST routes, connection string(s), and so on.</w:t>
             </w:r>
           </w:p>
         </w:tc>
@@ -3745,8 +4055,16 @@
               <w:rPr>
                 <w:rStyle w:val="CodeInline"/>
               </w:rPr>
-              <w:t>.IntegrationTests</w:t>
+              <w:t>.</w:t>
             </w:r>
+            <w:proofErr w:type="spellStart"/>
+            <w:r>
+              <w:rPr>
+                <w:rStyle w:val="CodeInline"/>
+              </w:rPr>
+              <w:t>IntegrationTests</w:t>
+            </w:r>
+            <w:proofErr w:type="spellEnd"/>
             <w:r>
               <w:rPr>
                 <w:rStyle w:val="CodeInline"/>
@@ -3842,8 +4160,16 @@
               <w:rPr>
                 <w:rStyle w:val="CodeInline"/>
               </w:rPr>
-              <w:t>.IntegrationTests</w:t>
+              <w:t>.</w:t>
             </w:r>
+            <w:proofErr w:type="spellStart"/>
+            <w:r>
+              <w:rPr>
+                <w:rStyle w:val="CodeInline"/>
+              </w:rPr>
+              <w:t>IntegrationTests</w:t>
+            </w:r>
+            <w:proofErr w:type="spellEnd"/>
           </w:p>
         </w:tc>
         <w:tc>
@@ -3952,7 +4278,23 @@
         <w:pStyle w:val="BodyText"/>
       </w:pPr>
       <w:r>
-        <w:t xml:space="preserve">Now that you have all of your Visual Studio projects in place, you need to add their respective external libraries and references using the NuGet Package Manager Console. These commands will download the latest versions of the libraries (if needed), and then add appropriate references to the given projects. And because in a previous section you configured NuGet to download the packages to your </w:t>
+        <w:t xml:space="preserve">Now that you have all of your Visual Studio projects in place, you need to add their respective external libraries and references using the </w:t>
+      </w:r>
+      <w:proofErr w:type="spellStart"/>
+      <w:r>
+        <w:t>NuGet</w:t>
+      </w:r>
+      <w:proofErr w:type="spellEnd"/>
+      <w:r>
+        <w:t xml:space="preserve"> Package Manager Console. These commands will download the latest versions of the libraries (if needed), and then add appropriate references to the given projects. And because in a previous section you configured </w:t>
+      </w:r>
+      <w:proofErr w:type="spellStart"/>
+      <w:r>
+        <w:t>NuGet</w:t>
+      </w:r>
+      <w:proofErr w:type="spellEnd"/>
+      <w:r>
+        <w:t xml:space="preserve"> to download the packages to your </w:t>
       </w:r>
       <w:r>
         <w:rPr>
@@ -3969,8 +4311,13 @@
         <w:pStyle w:val="BodyText"/>
       </w:pPr>
       <w:r>
-        <w:t>From within the Visual Studio 2013 IDE, open the Package Manager Console window and run the commands listed in Table 4-4. You can find the names of these packages and their corresponding install commands on the NuGet</w:t>
-      </w:r>
+        <w:t xml:space="preserve">From within the Visual Studio 2013 IDE, open the Package Manager Console window and run the commands listed in Table 4-4. You can find the names of these packages and their corresponding install commands on the </w:t>
+      </w:r>
+      <w:proofErr w:type="spellStart"/>
+      <w:r>
+        <w:t>NuGet</w:t>
+      </w:r>
+      <w:proofErr w:type="spellEnd"/>
       <w:r>
         <w:fldChar w:fldCharType="begin"/>
       </w:r>
@@ -4024,7 +4371,7 @@
           <w:right w:w="0" w:type="dxa"/>
         </w:tblCellMar>
         <w:tblLook w:val="04A0" w:firstRow="1" w:lastRow="0" w:firstColumn="1" w:lastColumn="0" w:noHBand="0" w:noVBand="1"/>
-        <w:tblPrChange w:id="27" w:author="Brian Wortman" w:date="2014-06-11T16:25:00Z">
+        <w:tblPrChange w:id="28" w:author="Brian Wortman" w:date="2014-06-11T16:25:00Z">
           <w:tblPr>
             <w:tblW w:w="0" w:type="auto"/>
             <w:tblBorders>
@@ -4043,19 +4390,19 @@
       </w:tblPr>
       <w:tblGrid>
         <w:gridCol w:w="7375"/>
-        <w:tblGridChange w:id="28">
+        <w:tblGridChange w:id="29">
           <w:tblGrid>
-            <w:gridCol w:w="10"/>
+            <w:gridCol w:w="15"/>
             <w:gridCol w:w="5"/>
-            <w:gridCol w:w="7360"/>
-            <w:gridCol w:w="10"/>
+            <w:gridCol w:w="7355"/>
+            <w:gridCol w:w="15"/>
             <w:gridCol w:w="5"/>
           </w:tblGrid>
         </w:tblGridChange>
       </w:tblGrid>
       <w:tr>
         <w:trPr>
-          <w:trPrChange w:id="29" w:author="Brian Wortman" w:date="2014-06-11T16:25:00Z">
+          <w:trPrChange w:id="30" w:author="Brian Wortman" w:date="2014-06-11T16:25:00Z">
             <w:trPr>
               <w:gridBefore w:val="2"/>
             </w:trPr>
@@ -4068,7 +4415,7 @@
               <w:top w:val="single" w:sz="4" w:space="0" w:color="auto"/>
               <w:bottom w:val="single" w:sz="4" w:space="0" w:color="auto"/>
             </w:tcBorders>
-            <w:tcPrChange w:id="30" w:author="Brian Wortman" w:date="2014-06-11T16:25:00Z">
+            <w:tcPrChange w:id="31" w:author="Brian Wortman" w:date="2014-06-11T16:25:00Z">
               <w:tcPr>
                 <w:tcW w:w="7375" w:type="dxa"/>
                 <w:gridSpan w:val="3"/>
@@ -4079,16 +4426,21 @@
             <w:pPr>
               <w:pStyle w:val="TableHead"/>
             </w:pPr>
+            <w:proofErr w:type="spellStart"/>
             <w:r>
-              <w:t>NuGet Command</w:t>
+              <w:t>NuGet</w:t>
+            </w:r>
+            <w:proofErr w:type="spellEnd"/>
+            <w:r>
+              <w:t xml:space="preserve"> Command</w:t>
             </w:r>
           </w:p>
         </w:tc>
       </w:tr>
       <w:tr>
         <w:trPr>
-          <w:ins w:id="31" w:author="Brian Wortman" w:date="2014-06-11T16:24:00Z"/>
-          <w:trPrChange w:id="32" w:author="Brian Wortman" w:date="2014-06-11T16:25:00Z">
+          <w:ins w:id="32" w:author="Brian Wortman" w:date="2014-06-11T16:24:00Z"/>
+          <w:trPrChange w:id="33" w:author="Brian Wortman" w:date="2014-06-11T16:25:00Z">
             <w:trPr>
               <w:gridBefore w:val="1"/>
               <w:gridAfter w:val="0"/>
@@ -4102,7 +4454,7 @@
               <w:top w:val="single" w:sz="4" w:space="0" w:color="auto"/>
               <w:bottom w:val="nil"/>
             </w:tcBorders>
-            <w:tcPrChange w:id="33" w:author="Brian Wortman" w:date="2014-06-11T16:25:00Z">
+            <w:tcPrChange w:id="34" w:author="Brian Wortman" w:date="2014-06-11T16:25:00Z">
               <w:tcPr>
                 <w:tcW w:w="7375" w:type="dxa"/>
                 <w:gridSpan w:val="3"/>
@@ -4116,16 +4468,30 @@
             <w:pPr>
               <w:pStyle w:val="TableText"/>
               <w:rPr>
-                <w:ins w:id="34" w:author="Brian Wortman" w:date="2014-06-11T16:24:00Z"/>
+                <w:ins w:id="35" w:author="Brian Wortman" w:date="2014-06-11T16:24:00Z"/>
                 <w:rStyle w:val="CodeInline"/>
               </w:rPr>
             </w:pPr>
-            <w:ins w:id="35" w:author="Brian Wortman" w:date="2014-06-11T16:24:00Z">
+            <w:ins w:id="36" w:author="Brian Wortman" w:date="2014-06-11T16:24:00Z">
               <w:r>
                 <w:rPr>
                   <w:rStyle w:val="CodeInline"/>
                 </w:rPr>
-                <w:t>update-package Microsoft.AspNet.WebApi WebApi2Book.Web.Api</w:t>
+                <w:t xml:space="preserve">update-package </w:t>
+              </w:r>
+              <w:proofErr w:type="spellStart"/>
+              <w:r>
+                <w:rPr>
+                  <w:rStyle w:val="CodeInline"/>
+                </w:rPr>
+                <w:t>Microsoft.AspNet.WebApi</w:t>
+              </w:r>
+              <w:proofErr w:type="spellEnd"/>
+              <w:r>
+                <w:rPr>
+                  <w:rStyle w:val="CodeInline"/>
+                </w:rPr>
+                <w:t xml:space="preserve"> WebApi2Book.Web.Api</w:t>
               </w:r>
             </w:ins>
           </w:p>
@@ -4133,7 +4499,7 @@
       </w:tr>
       <w:tr>
         <w:trPr>
-          <w:trPrChange w:id="36" w:author="Brian Wortman" w:date="2014-06-11T16:25:00Z">
+          <w:trPrChange w:id="37" w:author="Brian Wortman" w:date="2014-06-11T16:25:00Z">
             <w:trPr>
               <w:gridBefore w:val="2"/>
             </w:trPr>
@@ -4145,7 +4511,7 @@
             <w:tcBorders>
               <w:top w:val="nil"/>
             </w:tcBorders>
-            <w:tcPrChange w:id="37" w:author="Brian Wortman" w:date="2014-06-11T16:25:00Z">
+            <w:tcPrChange w:id="38" w:author="Brian Wortman" w:date="2014-06-11T16:25:00Z">
               <w:tcPr>
                 <w:tcW w:w="7375" w:type="dxa"/>
                 <w:gridSpan w:val="3"/>
@@ -4163,7 +4529,21 @@
               <w:rPr>
                 <w:rStyle w:val="CodeInline"/>
               </w:rPr>
-              <w:t>install-package automapper WebApi2Book.Common</w:t>
+              <w:t xml:space="preserve">install-package </w:t>
+            </w:r>
+            <w:proofErr w:type="spellStart"/>
+            <w:r>
+              <w:rPr>
+                <w:rStyle w:val="CodeInline"/>
+              </w:rPr>
+              <w:t>automapper</w:t>
+            </w:r>
+            <w:proofErr w:type="spellEnd"/>
+            <w:r>
+              <w:rPr>
+                <w:rStyle w:val="CodeInline"/>
+              </w:rPr>
+              <w:t xml:space="preserve"> WebApi2Book.Common</w:t>
             </w:r>
           </w:p>
         </w:tc>
@@ -4205,7 +4585,21 @@
               <w:rPr>
                 <w:rStyle w:val="CodeInline"/>
               </w:rPr>
-              <w:t>install-package nhibernate WebApi2Book.Data.SqlServer</w:t>
+              <w:t xml:space="preserve">install-package </w:t>
+            </w:r>
+            <w:proofErr w:type="spellStart"/>
+            <w:r>
+              <w:rPr>
+                <w:rStyle w:val="CodeInline"/>
+              </w:rPr>
+              <w:t>nhibernate</w:t>
+            </w:r>
+            <w:proofErr w:type="spellEnd"/>
+            <w:r>
+              <w:rPr>
+                <w:rStyle w:val="CodeInline"/>
+              </w:rPr>
+              <w:t xml:space="preserve"> WebApi2Book.Data.SqlServer</w:t>
             </w:r>
           </w:p>
         </w:tc>
@@ -4226,7 +4620,21 @@
               <w:rPr>
                 <w:rStyle w:val="CodeInline"/>
               </w:rPr>
-              <w:t>install-package fluentnhibernate WebApi2Book.Data.SqlServer</w:t>
+              <w:t xml:space="preserve">install-package </w:t>
+            </w:r>
+            <w:proofErr w:type="spellStart"/>
+            <w:r>
+              <w:rPr>
+                <w:rStyle w:val="CodeInline"/>
+              </w:rPr>
+              <w:t>fluentnhibernate</w:t>
+            </w:r>
+            <w:proofErr w:type="spellEnd"/>
+            <w:r>
+              <w:rPr>
+                <w:rStyle w:val="CodeInline"/>
+              </w:rPr>
+              <w:t xml:space="preserve"> WebApi2Book.Data.SqlServer</w:t>
             </w:r>
           </w:p>
         </w:tc>
@@ -4247,7 +4655,21 @@
               <w:rPr>
                 <w:rStyle w:val="CodeInline"/>
               </w:rPr>
-              <w:t>install-package automapper WebApi2Book.Web.Api</w:t>
+              <w:t xml:space="preserve">install-package </w:t>
+            </w:r>
+            <w:proofErr w:type="spellStart"/>
+            <w:r>
+              <w:rPr>
+                <w:rStyle w:val="CodeInline"/>
+              </w:rPr>
+              <w:t>automapper</w:t>
+            </w:r>
+            <w:proofErr w:type="spellEnd"/>
+            <w:r>
+              <w:rPr>
+                <w:rStyle w:val="CodeInline"/>
+              </w:rPr>
+              <w:t xml:space="preserve"> WebApi2Book.Web.Api</w:t>
             </w:r>
           </w:p>
         </w:tc>
@@ -4289,7 +4711,21 @@
               <w:rPr>
                 <w:rStyle w:val="CodeInline"/>
               </w:rPr>
-              <w:t>install-package nhibernate WebApi2Book.Web.Api</w:t>
+              <w:t xml:space="preserve">install-package </w:t>
+            </w:r>
+            <w:proofErr w:type="spellStart"/>
+            <w:r>
+              <w:rPr>
+                <w:rStyle w:val="CodeInline"/>
+              </w:rPr>
+              <w:t>nhibernate</w:t>
+            </w:r>
+            <w:proofErr w:type="spellEnd"/>
+            <w:r>
+              <w:rPr>
+                <w:rStyle w:val="CodeInline"/>
+              </w:rPr>
+              <w:t xml:space="preserve"> WebApi2Book.Web.Api</w:t>
             </w:r>
           </w:p>
         </w:tc>
@@ -4310,14 +4746,28 @@
               <w:rPr>
                 <w:rStyle w:val="CodeInline"/>
               </w:rPr>
-              <w:t>install-package fluentnhibernate WebApi2Book.Web.Api</w:t>
+              <w:t xml:space="preserve">install-package </w:t>
+            </w:r>
+            <w:proofErr w:type="spellStart"/>
+            <w:r>
+              <w:rPr>
+                <w:rStyle w:val="CodeInline"/>
+              </w:rPr>
+              <w:t>fluentnhibernate</w:t>
+            </w:r>
+            <w:proofErr w:type="spellEnd"/>
+            <w:r>
+              <w:rPr>
+                <w:rStyle w:val="CodeInline"/>
+              </w:rPr>
+              <w:t xml:space="preserve"> WebApi2Book.Web.Api</w:t>
             </w:r>
           </w:p>
         </w:tc>
       </w:tr>
       <w:tr>
         <w:trPr>
-          <w:del w:id="38" w:author="Brian Wortman" w:date="2014-06-11T16:33:00Z"/>
+          <w:del w:id="39" w:author="Brian Wortman" w:date="2014-06-11T16:33:00Z"/>
         </w:trPr>
         <w:tc>
           <w:tcPr>
@@ -4327,11 +4777,11 @@
             <w:pPr>
               <w:pStyle w:val="TableText"/>
               <w:rPr>
-                <w:del w:id="39" w:author="Brian Wortman" w:date="2014-06-11T16:33:00Z"/>
+                <w:del w:id="40" w:author="Brian Wortman" w:date="2014-06-11T16:33:00Z"/>
                 <w:rStyle w:val="CodeInline"/>
               </w:rPr>
             </w:pPr>
-            <w:del w:id="40" w:author="Brian Wortman" w:date="2014-06-11T16:27:00Z">
+            <w:del w:id="41" w:author="Brian Wortman" w:date="2014-06-11T16:27:00Z">
               <w:r>
                 <w:rPr>
                   <w:rStyle w:val="CodeInline"/>
@@ -4344,7 +4794,7 @@
       </w:tr>
       <w:tr>
         <w:trPr>
-          <w:del w:id="41" w:author="Brian Wortman" w:date="2014-06-11T16:29:00Z"/>
+          <w:del w:id="42" w:author="Brian Wortman" w:date="2014-06-11T16:29:00Z"/>
         </w:trPr>
         <w:tc>
           <w:tcPr>
@@ -4354,11 +4804,11 @@
             <w:pPr>
               <w:pStyle w:val="TableText"/>
               <w:rPr>
-                <w:del w:id="42" w:author="Brian Wortman" w:date="2014-06-11T16:29:00Z"/>
+                <w:del w:id="43" w:author="Brian Wortman" w:date="2014-06-11T16:29:00Z"/>
                 <w:rStyle w:val="CodeInline"/>
               </w:rPr>
             </w:pPr>
-            <w:del w:id="43" w:author="Brian Wortman" w:date="2014-06-11T16:28:00Z">
+            <w:del w:id="44" w:author="Brian Wortman" w:date="2014-06-11T16:28:00Z">
               <w:r>
                 <w:rPr>
                   <w:rStyle w:val="CodeInline"/>
@@ -4372,8 +4822,8 @@
       <w:tr>
         <w:trPr>
           <w:trHeight w:val="302"/>
-          <w:ins w:id="44" w:author="Brian Wortman" w:date="2014-06-11T16:33:00Z"/>
-          <w:trPrChange w:id="45" w:author="Brian Wortman" w:date="2014-06-11T16:34:00Z">
+          <w:ins w:id="45" w:author="Brian Wortman" w:date="2014-06-11T16:33:00Z"/>
+          <w:trPrChange w:id="46" w:author="Brian Wortman" w:date="2014-06-11T16:34:00Z">
             <w:trPr>
               <w:gridBefore w:val="1"/>
               <w:gridAfter w:val="0"/>
@@ -4383,7 +4833,7 @@
         <w:tc>
           <w:tcPr>
             <w:tcW w:w="7375" w:type="dxa"/>
-            <w:tcPrChange w:id="46" w:author="Brian Wortman" w:date="2014-06-11T16:34:00Z">
+            <w:tcPrChange w:id="47" w:author="Brian Wortman" w:date="2014-06-11T16:34:00Z">
               <w:tcPr>
                 <w:tcW w:w="7375" w:type="dxa"/>
                 <w:gridSpan w:val="3"/>
@@ -4394,16 +4844,30 @@
             <w:pPr>
               <w:pStyle w:val="TableText"/>
               <w:rPr>
-                <w:ins w:id="47" w:author="Brian Wortman" w:date="2014-06-11T16:33:00Z"/>
+                <w:ins w:id="48" w:author="Brian Wortman" w:date="2014-06-11T16:33:00Z"/>
                 <w:rStyle w:val="CodeInline"/>
               </w:rPr>
             </w:pPr>
-            <w:ins w:id="48" w:author="Brian Wortman" w:date="2014-06-11T16:33:00Z">
+            <w:ins w:id="49" w:author="Brian Wortman" w:date="2014-06-11T16:33:00Z">
               <w:r>
                 <w:rPr>
                   <w:rStyle w:val="CodeInline"/>
                 </w:rPr>
-                <w:t>install-package Ninject.Web.Common.WebHost WebApi2Book.Web.Api</w:t>
+                <w:t xml:space="preserve">install-package </w:t>
+              </w:r>
+              <w:proofErr w:type="spellStart"/>
+              <w:r>
+                <w:rPr>
+                  <w:rStyle w:val="CodeInline"/>
+                </w:rPr>
+                <w:t>Ninject.Web.Common.WebHost</w:t>
+              </w:r>
+              <w:proofErr w:type="spellEnd"/>
+              <w:r>
+                <w:rPr>
+                  <w:rStyle w:val="CodeInline"/>
+                </w:rPr>
+                <w:t xml:space="preserve"> WebApi2Book.Web.Api</w:t>
               </w:r>
             </w:ins>
           </w:p>
@@ -4446,14 +4910,28 @@
               <w:rPr>
                 <w:rStyle w:val="CodeInline"/>
               </w:rPr>
-              <w:t>install-package nhibernate WebApi2Book.Web.Common</w:t>
+              <w:t xml:space="preserve">install-package </w:t>
+            </w:r>
+            <w:proofErr w:type="spellStart"/>
+            <w:r>
+              <w:rPr>
+                <w:rStyle w:val="CodeInline"/>
+              </w:rPr>
+              <w:t>nhibernate</w:t>
+            </w:r>
+            <w:proofErr w:type="spellEnd"/>
+            <w:r>
+              <w:rPr>
+                <w:rStyle w:val="CodeInline"/>
+              </w:rPr>
+              <w:t xml:space="preserve"> WebApi2Book.Web.Common</w:t>
             </w:r>
           </w:p>
         </w:tc>
       </w:tr>
       <w:tr>
         <w:trPr>
-          <w:del w:id="49" w:author="Brian Wortman" w:date="2014-06-11T16:30:00Z"/>
+          <w:del w:id="50" w:author="Brian Wortman" w:date="2014-06-11T16:30:00Z"/>
         </w:trPr>
         <w:tc>
           <w:tcPr>
@@ -4463,11 +4941,11 @@
             <w:pPr>
               <w:pStyle w:val="TableText"/>
               <w:rPr>
-                <w:del w:id="50" w:author="Brian Wortman" w:date="2014-06-11T16:30:00Z"/>
+                <w:del w:id="51" w:author="Brian Wortman" w:date="2014-06-11T16:30:00Z"/>
                 <w:rStyle w:val="CodeInline"/>
               </w:rPr>
             </w:pPr>
-            <w:del w:id="51" w:author="Brian Wortman" w:date="2014-06-11T16:27:00Z">
+            <w:del w:id="52" w:author="Brian Wortman" w:date="2014-06-11T16:27:00Z">
               <w:r>
                 <w:rPr>
                   <w:rStyle w:val="CodeInline"/>
@@ -4481,7 +4959,7 @@
       <w:tr>
         <w:trPr>
           <w:trHeight w:val="302"/>
-          <w:trPrChange w:id="52" w:author="Brian Wortman" w:date="2014-06-11T16:34:00Z">
+          <w:trPrChange w:id="53" w:author="Brian Wortman" w:date="2014-06-11T16:34:00Z">
             <w:trPr>
               <w:gridBefore w:val="1"/>
               <w:gridAfter w:val="0"/>
@@ -4491,7 +4969,7 @@
         <w:tc>
           <w:tcPr>
             <w:tcW w:w="7375" w:type="dxa"/>
-            <w:tcPrChange w:id="53" w:author="Brian Wortman" w:date="2014-06-11T16:34:00Z">
+            <w:tcPrChange w:id="54" w:author="Brian Wortman" w:date="2014-06-11T16:34:00Z">
               <w:tcPr>
                 <w:tcW w:w="7375" w:type="dxa"/>
                 <w:gridSpan w:val="3"/>
@@ -4509,9 +4987,17 @@
               <w:rPr>
                 <w:rStyle w:val="CodeInline"/>
               </w:rPr>
-              <w:t>install-package ninject</w:t>
+              <w:t xml:space="preserve">install-package </w:t>
             </w:r>
-            <w:del w:id="54" w:author="Brian Wortman" w:date="2014-06-11T16:29:00Z">
+            <w:proofErr w:type="spellStart"/>
+            <w:r>
+              <w:rPr>
+                <w:rStyle w:val="CodeInline"/>
+              </w:rPr>
+              <w:t>ninject</w:t>
+            </w:r>
+            <w:proofErr w:type="spellEnd"/>
+            <w:del w:id="55" w:author="Brian Wortman" w:date="2014-06-11T16:29:00Z">
               <w:r>
                 <w:rPr>
                   <w:rStyle w:val="CodeInline"/>
@@ -4540,7 +5026,7 @@
                 <w:rStyle w:val="CodeInline"/>
               </w:rPr>
             </w:pPr>
-            <w:ins w:id="55" w:author="Brian Wortman" w:date="2014-06-11T17:55:00Z">
+            <w:ins w:id="56" w:author="Brian Wortman" w:date="2014-06-11T17:55:00Z">
               <w:r>
                 <w:rPr>
                   <w:rStyle w:val="CodeInline"/>
@@ -4549,12 +5035,12 @@
                 <w:t>install</w:t>
               </w:r>
             </w:ins>
-            <w:del w:id="56" w:author="Brian Wortman" w:date="2014-06-11T17:55:00Z">
+            <w:del w:id="57" w:author="Brian Wortman" w:date="2014-06-11T17:55:00Z">
               <w:r>
                 <w:rPr>
                   <w:rStyle w:val="CodeInline"/>
                   <w:highlight w:val="white"/>
-                  <w:rPrChange w:id="57" w:author="Brian Wortman" w:date="2014-06-11T16:35:00Z">
+                  <w:rPrChange w:id="58" w:author="Brian Wortman" w:date="2014-06-11T16:35:00Z">
                     <w:rPr>
                       <w:highlight w:val="white"/>
                     </w:rPr>
@@ -4567,7 +5053,7 @@
               <w:rPr>
                 <w:rStyle w:val="CodeInline"/>
                 <w:highlight w:val="white"/>
-                <w:rPrChange w:id="58" w:author="Brian Wortman" w:date="2014-06-11T16:35:00Z">
+                <w:rPrChange w:id="59" w:author="Brian Wortman" w:date="2014-06-11T16:35:00Z">
                   <w:rPr>
                     <w:highlight w:val="white"/>
                   </w:rPr>
@@ -4575,23 +5061,34 @@
               </w:rPr>
               <w:t xml:space="preserve">-package </w:t>
             </w:r>
-            <w:ins w:id="59" w:author="Brian Wortman" w:date="2014-06-11T16:29:00Z">
+            <w:proofErr w:type="spellStart"/>
+            <w:ins w:id="60" w:author="Brian Wortman" w:date="2014-06-11T16:29:00Z">
               <w:r>
                 <w:rPr>
                   <w:rStyle w:val="CodeInline"/>
-                  <w:rPrChange w:id="60" w:author="Brian Wortman" w:date="2014-06-11T16:35:00Z">
+                  <w:rPrChange w:id="61" w:author="Brian Wortman" w:date="2014-06-11T16:35:00Z">
                     <w:rPr/>
                   </w:rPrChange>
                 </w:rPr>
-                <w:t>ninject.web.common WebApi2Book.Web.Common</w:t>
+                <w:t>ninject.web.common</w:t>
+              </w:r>
+              <w:proofErr w:type="spellEnd"/>
+              <w:r>
+                <w:rPr>
+                  <w:rStyle w:val="CodeInline"/>
+                  <w:rPrChange w:id="62" w:author="Brian Wortman" w:date="2014-06-11T16:35:00Z">
+                    <w:rPr/>
+                  </w:rPrChange>
+                </w:rPr>
+                <w:t xml:space="preserve"> WebApi2Book.Web.Common</w:t>
               </w:r>
             </w:ins>
-            <w:del w:id="61" w:author="Brian Wortman" w:date="2014-06-11T16:29:00Z">
+            <w:del w:id="63" w:author="Brian Wortman" w:date="2014-06-11T16:29:00Z">
               <w:r>
                 <w:rPr>
                   <w:rStyle w:val="CodeInline"/>
                   <w:highlight w:val="white"/>
-                  <w:rPrChange w:id="62" w:author="Brian Wortman" w:date="2014-06-11T16:35:00Z">
+                  <w:rPrChange w:id="64" w:author="Brian Wortman" w:date="2014-06-11T16:35:00Z">
                     <w:rPr>
                       <w:highlight w:val="white"/>
                     </w:rPr>
@@ -4616,12 +5113,12 @@
       <w:r>
         <w:t xml:space="preserve">Note that the </w:t>
       </w:r>
-      <w:del w:id="63" w:author="Brian Wortman" w:date="2014-06-11T16:56:00Z">
+      <w:del w:id="65" w:author="Brian Wortman" w:date="2014-06-11T16:56:00Z">
         <w:r>
           <w:delText xml:space="preserve">last </w:delText>
         </w:r>
       </w:del>
-      <w:ins w:id="64" w:author="Brian Wortman" w:date="2014-06-11T16:56:00Z">
+      <w:ins w:id="66" w:author="Brian Wortman" w:date="2014-06-11T16:56:00Z">
         <w:r>
           <w:t xml:space="preserve">first </w:t>
         </w:r>
@@ -4638,27 +5135,27 @@
       <w:r>
         <w:t xml:space="preserve"> statement just ensures that we have the latest libraries configured</w:t>
       </w:r>
-      <w:commentRangeStart w:id="65"/>
-      <w:commentRangeStart w:id="66"/>
+      <w:commentRangeStart w:id="67"/>
+      <w:commentRangeStart w:id="68"/>
       <w:r>
         <w:t>.</w:t>
       </w:r>
-      <w:commentRangeEnd w:id="65"/>
+      <w:commentRangeEnd w:id="67"/>
       <w:r>
         <w:rPr>
           <w:rStyle w:val="CommentReference"/>
           <w:rFonts w:ascii="Times" w:eastAsia="Calibri" w:hAnsi="Times"/>
           <w:lang w:val="en-GB"/>
         </w:rPr>
-        <w:commentReference w:id="65"/>
-      </w:r>
-      <w:commentRangeEnd w:id="66"/>
+        <w:commentReference w:id="67"/>
+      </w:r>
+      <w:commentRangeEnd w:id="68"/>
       <w:r>
         <w:rPr>
           <w:rStyle w:val="CommentReference"/>
           <w:rFonts w:ascii="Times" w:eastAsiaTheme="minorHAnsi" w:hAnsi="Times" w:cstheme="minorBidi"/>
         </w:rPr>
-        <w:commentReference w:id="66"/>
+        <w:commentReference w:id="68"/>
       </w:r>
     </w:p>
     <w:p>
@@ -5101,11 +5598,11 @@
       <w:pPr>
         <w:pStyle w:val="Heading1"/>
       </w:pPr>
-      <w:bookmarkStart w:id="67" w:name="_Toc390159780"/>
+      <w:bookmarkStart w:id="69" w:name="_Toc390159780"/>
       <w:r>
         <w:t>Basic Components</w:t>
       </w:r>
-      <w:bookmarkEnd w:id="67"/>
+      <w:bookmarkEnd w:id="69"/>
     </w:p>
     <w:p>
       <w:pPr>
@@ -5146,8 +5643,8 @@
       <w:pPr>
         <w:pStyle w:val="Bullet"/>
       </w:pPr>
-      <w:bookmarkStart w:id="68" w:name="OLE_LINK3"/>
-      <w:bookmarkStart w:id="69" w:name="OLE_LINK4"/>
+      <w:bookmarkStart w:id="70" w:name="OLE_LINK3"/>
+      <w:bookmarkStart w:id="71" w:name="OLE_LINK4"/>
       <w:r>
         <w:t>Domain model (the persistent entities)</w:t>
       </w:r>
@@ -5180,15 +5677,15 @@
       <w:pPr>
         <w:pStyle w:val="Heading2"/>
       </w:pPr>
-      <w:bookmarkStart w:id="70" w:name="_Toc390159781"/>
-      <w:bookmarkStart w:id="71" w:name="tab1"/>
-      <w:bookmarkEnd w:id="68"/>
-      <w:bookmarkEnd w:id="69"/>
+      <w:bookmarkStart w:id="72" w:name="_Toc390159781"/>
+      <w:bookmarkStart w:id="73" w:name="tab1"/>
+      <w:bookmarkEnd w:id="70"/>
+      <w:bookmarkEnd w:id="71"/>
       <w:r>
         <w:lastRenderedPageBreak/>
         <w:t>Domain Model</w:t>
       </w:r>
-      <w:bookmarkEnd w:id="70"/>
+      <w:bookmarkEnd w:id="72"/>
     </w:p>
     <w:p>
       <w:pPr>
@@ -5221,7 +5718,15 @@
         <w:pStyle w:val="BodyText"/>
       </w:pPr>
       <w:r>
-        <w:t xml:space="preserve">Since these classes will be used by NHibernate, and we want to support lazy loading, we need to make every property virtual. </w:t>
+        <w:t xml:space="preserve">Since these classes will be used by </w:t>
+      </w:r>
+      <w:proofErr w:type="spellStart"/>
+      <w:r>
+        <w:t>NHibernate</w:t>
+      </w:r>
+      <w:proofErr w:type="spellEnd"/>
+      <w:r>
+        <w:t xml:space="preserve">, and we want to support lazy loading, we need to make every property virtual. </w:t>
       </w:r>
     </w:p>
     <w:p>
@@ -5247,7 +5752,15 @@
       </w:r>
       <w:r>
         <w:tab/>
-        <w:t xml:space="preserve">Lazy loading tells NHibernate to fetch related data only when it is needed – versus fetching all the data up front. For example, when a </w:t>
+        <w:t xml:space="preserve">Lazy loading tells </w:t>
+      </w:r>
+      <w:proofErr w:type="spellStart"/>
+      <w:r>
+        <w:t>NHibernate</w:t>
+      </w:r>
+      <w:proofErr w:type="spellEnd"/>
+      <w:r>
+        <w:t xml:space="preserve"> to fetch related data only when it is needed – versus fetching all the data up front. For example, when a </w:t>
       </w:r>
       <w:r>
         <w:rPr>
@@ -5273,7 +5786,15 @@
         <w:pStyle w:val="BodyText"/>
       </w:pPr>
       <w:r>
-        <w:t>Other than that, they really are just POCOs. In other words, they don’t derive from some special base class, nor do they return any special types for their properties. They aren’t even tied to NHibernate at all, save for the virtual modifier to allow lazy loading.</w:t>
+        <w:t xml:space="preserve">Other than that, they really are just POCOs. In other words, they don’t derive from some special base class, nor do they return any special types for their properties. They aren’t even tied to </w:t>
+      </w:r>
+      <w:proofErr w:type="spellStart"/>
+      <w:r>
+        <w:t>NHibernate</w:t>
+      </w:r>
+      <w:proofErr w:type="spellEnd"/>
+      <w:r>
+        <w:t xml:space="preserve"> at all, save for the virtual modifier to allow lazy loading.</w:t>
       </w:r>
     </w:p>
     <w:p>
@@ -5283,32 +5804,32 @@
       <w:r>
         <w:t>So now let's look at all the class definitions, below. You will add these</w:t>
       </w:r>
-      <w:ins w:id="72" w:author="Brian Wortman" w:date="2014-06-11T16:59:00Z">
+      <w:ins w:id="74" w:author="Brian Wortman" w:date="2014-06-11T16:59:00Z">
         <w:r>
           <w:t xml:space="preserve"> - </w:t>
         </w:r>
       </w:ins>
-      <w:del w:id="73" w:author="Brian Wortman" w:date="2014-06-11T16:59:00Z">
+      <w:del w:id="75" w:author="Brian Wortman" w:date="2014-06-11T16:59:00Z">
         <w:r>
           <w:delText xml:space="preserve"> </w:delText>
         </w:r>
       </w:del>
-      <w:ins w:id="74" w:author="Brian Wortman" w:date="2014-06-11T16:59:00Z">
+      <w:ins w:id="76" w:author="Brian Wortman" w:date="2014-06-11T16:59:00Z">
         <w:r>
           <w:t xml:space="preserve">one class per file, with </w:t>
         </w:r>
       </w:ins>
-      <w:ins w:id="75" w:author="Brian Wortman" w:date="2014-06-11T17:00:00Z">
+      <w:ins w:id="77" w:author="Brian Wortman" w:date="2014-06-11T17:00:00Z">
         <w:r>
           <w:t>each</w:t>
         </w:r>
       </w:ins>
-      <w:ins w:id="76" w:author="Brian Wortman" w:date="2014-06-11T16:59:00Z">
+      <w:ins w:id="78" w:author="Brian Wortman" w:date="2014-06-11T16:59:00Z">
         <w:r>
           <w:t xml:space="preserve"> filename equal to the class name</w:t>
         </w:r>
       </w:ins>
-      <w:ins w:id="77" w:author="Brian Wortman" w:date="2014-06-11T17:00:00Z">
+      <w:ins w:id="79" w:author="Brian Wortman" w:date="2014-06-11T17:00:00Z">
         <w:r>
           <w:t xml:space="preserve"> - </w:t>
         </w:r>
@@ -5358,41 +5879,41 @@
         </w:rPr>
         <w:t>Entities</w:t>
       </w:r>
-      <w:commentRangeStart w:id="78"/>
-      <w:commentRangeStart w:id="79"/>
+      <w:commentRangeStart w:id="80"/>
+      <w:commentRangeStart w:id="81"/>
       <w:r>
         <w:rPr>
           <w:rStyle w:val="CodeInline"/>
         </w:rPr>
         <w:t>:</w:t>
       </w:r>
-      <w:commentRangeEnd w:id="78"/>
+      <w:commentRangeEnd w:id="80"/>
       <w:r>
         <w:rPr>
           <w:rStyle w:val="CommentReference"/>
           <w:rFonts w:ascii="Times" w:eastAsia="Calibri" w:hAnsi="Times"/>
           <w:lang w:val="en-GB"/>
         </w:rPr>
-        <w:commentReference w:id="78"/>
-      </w:r>
-      <w:commentRangeEnd w:id="79"/>
+        <w:commentReference w:id="80"/>
+      </w:r>
+      <w:commentRangeEnd w:id="81"/>
       <w:r>
         <w:rPr>
           <w:rStyle w:val="CommentReference"/>
           <w:rFonts w:ascii="Times" w:eastAsiaTheme="minorHAnsi" w:hAnsi="Times" w:cstheme="minorBidi"/>
         </w:rPr>
-        <w:commentReference w:id="79"/>
-      </w:r>
-    </w:p>
-    <w:p>
-      <w:pPr>
-        <w:pStyle w:val="Code"/>
-      </w:pPr>
-      <w:bookmarkStart w:id="80" w:name="OLE_LINK7"/>
-      <w:bookmarkStart w:id="81" w:name="OLE_LINK8"/>
-      <w:bookmarkStart w:id="82" w:name="OLE_LINK5"/>
-      <w:bookmarkStart w:id="83" w:name="OLE_LINK6"/>
-      <w:bookmarkStart w:id="84" w:name="OLE_LINK33"/>
+        <w:commentReference w:id="81"/>
+      </w:r>
+    </w:p>
+    <w:p>
+      <w:pPr>
+        <w:pStyle w:val="Code"/>
+      </w:pPr>
+      <w:bookmarkStart w:id="82" w:name="OLE_LINK7"/>
+      <w:bookmarkStart w:id="83" w:name="OLE_LINK8"/>
+      <w:bookmarkStart w:id="84" w:name="OLE_LINK5"/>
+      <w:bookmarkStart w:id="85" w:name="OLE_LINK6"/>
+      <w:bookmarkStart w:id="86" w:name="OLE_LINK33"/>
       <w:r>
         <w:t xml:space="preserve">    public class Status</w:t>
       </w:r>
@@ -5451,8 +5972,8 @@
         <w:t xml:space="preserve">    }</w:t>
       </w:r>
     </w:p>
-    <w:bookmarkEnd w:id="80"/>
-    <w:bookmarkEnd w:id="81"/>
+    <w:bookmarkEnd w:id="82"/>
+    <w:bookmarkEnd w:id="83"/>
     <w:p>
       <w:pPr>
         <w:pStyle w:val="Code"/>
@@ -5465,7 +5986,7 @@
       <w:r>
         <w:t xml:space="preserve">    </w:t>
       </w:r>
-      <w:bookmarkStart w:id="85" w:name="OLE_LINK9"/>
+      <w:bookmarkStart w:id="87" w:name="OLE_LINK9"/>
       <w:r>
         <w:t>public class Task</w:t>
       </w:r>
@@ -5614,83 +6135,83 @@
         <w:t xml:space="preserve">    }</w:t>
       </w:r>
     </w:p>
+    <w:bookmarkEnd w:id="87"/>
+    <w:p>
+      <w:pPr>
+        <w:pStyle w:val="Code"/>
+      </w:pPr>
+    </w:p>
+    <w:p>
+      <w:pPr>
+        <w:pStyle w:val="Code"/>
+      </w:pPr>
+      <w:bookmarkStart w:id="88" w:name="OLE_LINK10"/>
+      <w:bookmarkStart w:id="89" w:name="OLE_LINK11"/>
+      <w:r>
+        <w:t xml:space="preserve">    public class User</w:t>
+      </w:r>
+    </w:p>
+    <w:p>
+      <w:pPr>
+        <w:pStyle w:val="Code"/>
+      </w:pPr>
+      <w:r>
+        <w:t xml:space="preserve">    {</w:t>
+      </w:r>
+    </w:p>
+    <w:p>
+      <w:pPr>
+        <w:pStyle w:val="Code"/>
+      </w:pPr>
+      <w:r>
+        <w:t xml:space="preserve">        public virtual long UserId { get; set; }</w:t>
+      </w:r>
+    </w:p>
+    <w:p>
+      <w:pPr>
+        <w:pStyle w:val="Code"/>
+      </w:pPr>
+      <w:r>
+        <w:t xml:space="preserve">        public virtual string Firstname { get; set; }</w:t>
+      </w:r>
+    </w:p>
+    <w:p>
+      <w:pPr>
+        <w:pStyle w:val="Code"/>
+      </w:pPr>
+      <w:r>
+        <w:t xml:space="preserve">        public virtual string Lastname { get; set; }</w:t>
+      </w:r>
+    </w:p>
+    <w:p>
+      <w:pPr>
+        <w:pStyle w:val="Code"/>
+      </w:pPr>
+      <w:r>
+        <w:t xml:space="preserve">        public virtual string Username { get; set; }</w:t>
+      </w:r>
+    </w:p>
+    <w:p>
+      <w:pPr>
+        <w:pStyle w:val="Code"/>
+      </w:pPr>
+      <w:r>
+        <w:t xml:space="preserve">        public virtual byte[] Version { get; set; }</w:t>
+      </w:r>
+    </w:p>
+    <w:p>
+      <w:pPr>
+        <w:pStyle w:val="Code"/>
+      </w:pPr>
+      <w:r>
+        <w:t xml:space="preserve">    }</w:t>
+      </w:r>
+    </w:p>
+    <w:bookmarkEnd w:id="84"/>
     <w:bookmarkEnd w:id="85"/>
-    <w:p>
-      <w:pPr>
-        <w:pStyle w:val="Code"/>
-      </w:pPr>
-    </w:p>
-    <w:p>
-      <w:pPr>
-        <w:pStyle w:val="Code"/>
-      </w:pPr>
-      <w:bookmarkStart w:id="86" w:name="OLE_LINK10"/>
-      <w:bookmarkStart w:id="87" w:name="OLE_LINK11"/>
-      <w:r>
-        <w:t xml:space="preserve">    public class User</w:t>
-      </w:r>
-    </w:p>
-    <w:p>
-      <w:pPr>
-        <w:pStyle w:val="Code"/>
-      </w:pPr>
-      <w:r>
-        <w:t xml:space="preserve">    {</w:t>
-      </w:r>
-    </w:p>
-    <w:p>
-      <w:pPr>
-        <w:pStyle w:val="Code"/>
-      </w:pPr>
-      <w:r>
-        <w:t xml:space="preserve">        public virtual long UserId { get; set; }</w:t>
-      </w:r>
-    </w:p>
-    <w:p>
-      <w:pPr>
-        <w:pStyle w:val="Code"/>
-      </w:pPr>
-      <w:r>
-        <w:t xml:space="preserve">        public virtual string Firstname { get; set; }</w:t>
-      </w:r>
-    </w:p>
-    <w:p>
-      <w:pPr>
-        <w:pStyle w:val="Code"/>
-      </w:pPr>
-      <w:r>
-        <w:t xml:space="preserve">        public virtual string Lastname { get; set; }</w:t>
-      </w:r>
-    </w:p>
-    <w:p>
-      <w:pPr>
-        <w:pStyle w:val="Code"/>
-      </w:pPr>
-      <w:r>
-        <w:t xml:space="preserve">        public virtual string Username { get; set; }</w:t>
-      </w:r>
-    </w:p>
-    <w:p>
-      <w:pPr>
-        <w:pStyle w:val="Code"/>
-      </w:pPr>
-      <w:r>
-        <w:t xml:space="preserve">        public virtual byte[] Version { get; set; }</w:t>
-      </w:r>
-    </w:p>
-    <w:p>
-      <w:pPr>
-        <w:pStyle w:val="Code"/>
-      </w:pPr>
-      <w:r>
-        <w:t xml:space="preserve">    }</w:t>
-      </w:r>
-    </w:p>
-    <w:bookmarkEnd w:id="82"/>
-    <w:bookmarkEnd w:id="83"/>
-    <w:bookmarkEnd w:id="84"/>
     <w:bookmarkEnd w:id="86"/>
-    <w:bookmarkEnd w:id="87"/>
+    <w:bookmarkEnd w:id="88"/>
+    <w:bookmarkEnd w:id="89"/>
     <w:p>
       <w:pPr>
         <w:pStyle w:val="Code"/>
@@ -5710,7 +6231,15 @@
         <w:t>Version</w:t>
       </w:r>
       <w:r>
-        <w:t xml:space="preserve"> byte array property on all of the domain model classes will be used by NHibernate to detect dirty data. As you’ll see later, the column in SQL Server that the </w:t>
+        <w:t xml:space="preserve"> byte array property on all of the domain model classes will be used by </w:t>
+      </w:r>
+      <w:proofErr w:type="spellStart"/>
+      <w:r>
+        <w:t>NHibernate</w:t>
+      </w:r>
+      <w:proofErr w:type="spellEnd"/>
+      <w:r>
+        <w:t xml:space="preserve"> to detect dirty data. As you’ll see later, the column in SQL Server that the </w:t>
       </w:r>
       <w:r>
         <w:rPr>
@@ -5721,27 +6250,29 @@
       <w:r>
         <w:t xml:space="preserve"> property maps to will be of type </w:t>
       </w:r>
+      <w:proofErr w:type="spellStart"/>
       <w:r>
         <w:rPr>
           <w:rStyle w:val="CodeInline"/>
         </w:rPr>
         <w:t>rowversion</w:t>
       </w:r>
+      <w:proofErr w:type="spellEnd"/>
       <w:r>
         <w:t>. This value is automatically incremented by SQL Server every time a new row is added or updated in the database. In this way, the system can detect when an update to a row will overwrite a previous update.</w:t>
       </w:r>
-      <w:bookmarkEnd w:id="71"/>
+      <w:bookmarkEnd w:id="73"/>
     </w:p>
     <w:p>
       <w:pPr>
         <w:pStyle w:val="Heading2"/>
       </w:pPr>
-      <w:bookmarkStart w:id="88" w:name="_Toc390159782"/>
-      <w:bookmarkStart w:id="89" w:name="tab2"/>
+      <w:bookmarkStart w:id="90" w:name="_Toc390159782"/>
+      <w:bookmarkStart w:id="91" w:name="tab2"/>
       <w:r>
         <w:t>Service Model Types</w:t>
       </w:r>
-      <w:bookmarkEnd w:id="88"/>
+      <w:bookmarkEnd w:id="90"/>
     </w:p>
     <w:p>
       <w:pPr>
@@ -5791,7 +6322,7 @@
       <w:r>
         <w:t xml:space="preserve"> project; they use that name as their namespace, as well</w:t>
       </w:r>
-      <w:ins w:id="90" w:author="Brian Wortman" w:date="2014-06-11T17:02:00Z">
+      <w:ins w:id="92" w:author="Brian Wortman" w:date="2014-06-11T17:02:00Z">
         <w:r>
           <w:t>. Add these as one class per file, with each filename equal to the class name</w:t>
         </w:r>
@@ -5804,13 +6335,13 @@
       <w:pPr>
         <w:pStyle w:val="Code"/>
       </w:pPr>
-      <w:bookmarkStart w:id="91" w:name="OLE_LINK28"/>
-      <w:bookmarkStart w:id="92" w:name="OLE_LINK29"/>
-      <w:bookmarkStart w:id="93" w:name="OLE_LINK34"/>
+      <w:bookmarkStart w:id="93" w:name="OLE_LINK28"/>
+      <w:bookmarkStart w:id="94" w:name="OLE_LINK29"/>
+      <w:bookmarkStart w:id="95" w:name="OLE_LINK34"/>
       <w:r>
         <w:t xml:space="preserve">    </w:t>
       </w:r>
-      <w:bookmarkStart w:id="94" w:name="OLE_LINK12"/>
+      <w:bookmarkStart w:id="96" w:name="OLE_LINK12"/>
       <w:r>
         <w:t>public class Link</w:t>
       </w:r>
@@ -6244,34 +6775,34 @@
       <w:pPr>
         <w:pStyle w:val="Code"/>
       </w:pPr>
-      <w:commentRangeStart w:id="95"/>
-      <w:commentRangeStart w:id="96"/>
+      <w:commentRangeStart w:id="97"/>
+      <w:commentRangeStart w:id="98"/>
       <w:r>
         <w:t xml:space="preserve">    }</w:t>
       </w:r>
-      <w:commentRangeEnd w:id="95"/>
+      <w:commentRangeEnd w:id="97"/>
       <w:r>
         <w:rPr>
           <w:rStyle w:val="CommentReference"/>
           <w:rFonts w:ascii="Times" w:hAnsi="Times"/>
           <w:noProof w:val="0"/>
         </w:rPr>
-        <w:commentReference w:id="95"/>
-      </w:r>
-      <w:commentRangeEnd w:id="96"/>
+        <w:commentReference w:id="97"/>
+      </w:r>
+      <w:commentRangeEnd w:id="98"/>
       <w:r>
         <w:rPr>
           <w:rStyle w:val="CommentReference"/>
           <w:rFonts w:ascii="Times" w:hAnsi="Times"/>
           <w:noProof w:val="0"/>
         </w:rPr>
-        <w:commentReference w:id="96"/>
-      </w:r>
-      <w:bookmarkEnd w:id="91"/>
-      <w:bookmarkEnd w:id="92"/>
+        <w:commentReference w:id="98"/>
+      </w:r>
       <w:bookmarkEnd w:id="93"/>
-    </w:p>
-    <w:bookmarkEnd w:id="94"/>
+      <w:bookmarkEnd w:id="94"/>
+      <w:bookmarkEnd w:id="95"/>
+    </w:p>
+    <w:bookmarkEnd w:id="96"/>
     <w:p>
       <w:pPr>
         <w:pStyle w:val="BodyText"/>
@@ -6280,18 +6811,18 @@
         <w:lastRenderedPageBreak/>
         <w:t>Recall that one of the tenets of REST is to avoid coupling the client to the server. This means you shouldn’t provide the DLL containing these resource types to callers of your API. These types are there simply to make it easier for the controller code to receive and respond to such data.</w:t>
       </w:r>
-      <w:bookmarkEnd w:id="89"/>
+      <w:bookmarkEnd w:id="91"/>
     </w:p>
     <w:p>
       <w:pPr>
         <w:pStyle w:val="Heading2"/>
       </w:pPr>
-      <w:bookmarkStart w:id="97" w:name="_Toc390159783"/>
-      <w:bookmarkStart w:id="98" w:name="tab3"/>
+      <w:bookmarkStart w:id="99" w:name="_Toc390159783"/>
+      <w:bookmarkStart w:id="100" w:name="tab3"/>
       <w:r>
         <w:t>Logging</w:t>
       </w:r>
-      <w:bookmarkEnd w:id="97"/>
+      <w:bookmarkEnd w:id="99"/>
     </w:p>
     <w:p>
       <w:pPr>
@@ -6300,12 +6831,14 @@
       <w:r>
         <w:t xml:space="preserve">In this section, you will configure the </w:t>
       </w:r>
+      <w:proofErr w:type="spellStart"/>
       <w:r>
         <w:rPr>
           <w:rStyle w:val="CodeInline"/>
         </w:rPr>
         <w:t>web.config</w:t>
       </w:r>
+      <w:proofErr w:type="spellEnd"/>
       <w:r>
         <w:t xml:space="preserve"> file. We'll deal with initializing log4net later, </w:t>
       </w:r>
@@ -6325,14 +6858,22 @@
         <w:fldChar w:fldCharType="end"/>
       </w:r>
       <w:r>
-        <w:t xml:space="preserve">when tackling the Ninject container configuration. For now, begin by adding the following code to the </w:t>
-      </w:r>
-      <w:ins w:id="99" w:author="Brian Wortman" w:date="2014-06-11T18:04:00Z">
+        <w:t xml:space="preserve">when tackling the </w:t>
+      </w:r>
+      <w:proofErr w:type="spellStart"/>
+      <w:r>
+        <w:t>Ninject</w:t>
+      </w:r>
+      <w:proofErr w:type="spellEnd"/>
+      <w:r>
+        <w:t xml:space="preserve"> container configuration. For now, begin by adding the following code to the </w:t>
+      </w:r>
+      <w:ins w:id="101" w:author="Brian Wortman" w:date="2014-06-11T18:04:00Z">
         <w:r>
           <w:t>WebApi2Book.Web.Api</w:t>
         </w:r>
       </w:ins>
-      <w:del w:id="100" w:author="Brian Wortman" w:date="2014-06-11T18:04:00Z">
+      <w:del w:id="102" w:author="Brian Wortman" w:date="2014-06-11T18:04:00Z">
         <w:r>
           <w:rPr>
             <w:rStyle w:val="CodeInline"/>
@@ -6343,12 +6884,14 @@
       <w:r>
         <w:t xml:space="preserve"> project’s </w:t>
       </w:r>
+      <w:proofErr w:type="spellStart"/>
       <w:r>
         <w:rPr>
           <w:rStyle w:val="CodeInline"/>
         </w:rPr>
         <w:t>web.config</w:t>
       </w:r>
+      <w:proofErr w:type="spellEnd"/>
       <w:r>
         <w:t xml:space="preserve"> file, near the top (and directly under the opening </w:t>
       </w:r>
@@ -6365,7 +6908,21 @@
         <w:rPr>
           <w:rStyle w:val="CodeInline"/>
         </w:rPr>
-        <w:t>&lt;configSections&gt;</w:t>
+        <w:t>&lt;</w:t>
+      </w:r>
+      <w:proofErr w:type="spellStart"/>
+      <w:r>
+        <w:rPr>
+          <w:rStyle w:val="CodeInline"/>
+        </w:rPr>
+        <w:t>configSections</w:t>
+      </w:r>
+      <w:proofErr w:type="spellEnd"/>
+      <w:r>
+        <w:rPr>
+          <w:rStyle w:val="CodeInline"/>
+        </w:rPr>
+        <w:t>&gt;</w:t>
       </w:r>
       <w:r>
         <w:t xml:space="preserve"> section is already there, just add the </w:t>
@@ -6384,10 +6941,10 @@
       <w:pPr>
         <w:pStyle w:val="Code"/>
       </w:pPr>
-      <w:bookmarkStart w:id="101" w:name="OLE_LINK13"/>
-      <w:bookmarkStart w:id="102" w:name="OLE_LINK14"/>
-      <w:bookmarkStart w:id="103" w:name="OLE_LINK30"/>
-      <w:bookmarkStart w:id="104" w:name="OLE_LINK35"/>
+      <w:bookmarkStart w:id="103" w:name="OLE_LINK13"/>
+      <w:bookmarkStart w:id="104" w:name="OLE_LINK14"/>
+      <w:bookmarkStart w:id="105" w:name="OLE_LINK30"/>
+      <w:bookmarkStart w:id="106" w:name="OLE_LINK35"/>
       <w:r>
         <w:t xml:space="preserve">  &lt;configSections&gt;</w:t>
       </w:r>
@@ -6403,10 +6960,10 @@
         <w:t xml:space="preserve">  &lt;/configSections&gt;</w:t>
       </w:r>
     </w:p>
-    <w:bookmarkEnd w:id="101"/>
-    <w:bookmarkEnd w:id="102"/>
     <w:bookmarkEnd w:id="103"/>
     <w:bookmarkEnd w:id="104"/>
+    <w:bookmarkEnd w:id="105"/>
+    <w:bookmarkEnd w:id="106"/>
     <w:p>
       <w:pPr>
         <w:pStyle w:val="BodyText"/>
@@ -6418,7 +6975,21 @@
         <w:rPr>
           <w:rStyle w:val="CodeInline"/>
         </w:rPr>
-        <w:t>&lt;/appSettings&gt;</w:t>
+        <w:t>&lt;/</w:t>
+      </w:r>
+      <w:proofErr w:type="spellStart"/>
+      <w:r>
+        <w:rPr>
+          <w:rStyle w:val="CodeInline"/>
+        </w:rPr>
+        <w:t>appSettings</w:t>
+      </w:r>
+      <w:proofErr w:type="spellEnd"/>
+      <w:r>
+        <w:rPr>
+          <w:rStyle w:val="CodeInline"/>
+        </w:rPr>
+        <w:t>&gt;</w:t>
       </w:r>
       <w:r>
         <w:t xml:space="preserve"> tag, add the following </w:t>
@@ -6437,14 +7008,13 @@
       <w:pPr>
         <w:pStyle w:val="Code"/>
       </w:pPr>
-      <w:bookmarkStart w:id="105" w:name="OLE_LINK31"/>
-      <w:bookmarkStart w:id="106" w:name="OLE_LINK32"/>
       <w:bookmarkStart w:id="107" w:name="OLE_LINK36"/>
-      <w:bookmarkStart w:id="108" w:name="_GoBack"/>
+      <w:bookmarkStart w:id="108" w:name="OLE_LINK31"/>
+      <w:bookmarkStart w:id="109" w:name="OLE_LINK32"/>
       <w:r>
         <w:t xml:space="preserve">  </w:t>
       </w:r>
-      <w:bookmarkStart w:id="109" w:name="OLE_LINK15"/>
+      <w:bookmarkStart w:id="110" w:name="OLE_LINK15"/>
       <w:r>
         <w:t>&lt;log4net&gt;</w:t>
       </w:r>
@@ -6652,11 +7222,10 @@
         <w:t xml:space="preserve">  &lt;/log4net&gt;</w:t>
       </w:r>
       <w:bookmarkEnd w:id="107"/>
-      <w:bookmarkEnd w:id="108"/>
-    </w:p>
-    <w:bookmarkEnd w:id="105"/>
-    <w:bookmarkEnd w:id="106"/>
+    </w:p>
+    <w:bookmarkEnd w:id="108"/>
     <w:bookmarkEnd w:id="109"/>
+    <w:bookmarkEnd w:id="110"/>
     <w:p>
       <w:pPr>
         <w:pStyle w:val="Code"/>
@@ -6778,20 +7347,28 @@
         <w:t xml:space="preserve">") </w:t>
       </w:r>
       <w:r>
-        <w:t>in a system-created logs folder in the WebApi2Book root directory. Each new day the system will create a new log file, and it will roll over to a new file if the current file gets to be 5MB in size. This configuration also logs only errors from NHibernate (to help guard against file bloat).</w:t>
-      </w:r>
-      <w:bookmarkEnd w:id="98"/>
+        <w:t xml:space="preserve">in a system-created logs folder in the WebApi2Book root directory. Each new day the system will create a new log file, and it will roll over to a new file if the current file gets to be 5MB in size. This configuration also logs only errors from </w:t>
+      </w:r>
+      <w:proofErr w:type="spellStart"/>
+      <w:r>
+        <w:t>NHibernate</w:t>
+      </w:r>
+      <w:proofErr w:type="spellEnd"/>
+      <w:r>
+        <w:t xml:space="preserve"> (to help guard against file bloat).</w:t>
+      </w:r>
+      <w:bookmarkEnd w:id="100"/>
     </w:p>
     <w:p>
       <w:pPr>
         <w:pStyle w:val="Heading2"/>
       </w:pPr>
-      <w:bookmarkStart w:id="110" w:name="_Toc390159784"/>
-      <w:bookmarkStart w:id="111" w:name="tab4"/>
+      <w:bookmarkStart w:id="111" w:name="_Toc390159784"/>
+      <w:bookmarkStart w:id="112" w:name="tab4"/>
       <w:r>
         <w:t>The Database</w:t>
       </w:r>
-      <w:bookmarkEnd w:id="110"/>
+      <w:bookmarkEnd w:id="111"/>
     </w:p>
     <w:p>
       <w:pPr>
@@ -6933,20 +7510,28 @@
         <w:t>INSERT</w:t>
       </w:r>
       <w:r>
-        <w:t xml:space="preserve"> statements that will cause primary key violations. For this reason, anytime you add or update lookup data, the SQL statements need to first check that the data doesn’t exist already. The ReferenceData.sql file demonstrates this:</w:t>
-      </w:r>
-    </w:p>
-    <w:p>
-      <w:pPr>
-        <w:pStyle w:val="Code"/>
-      </w:pPr>
-    </w:p>
-    <w:p>
-      <w:pPr>
-        <w:pStyle w:val="Code"/>
-      </w:pPr>
-      <w:bookmarkStart w:id="112" w:name="OLE_LINK16"/>
-      <w:bookmarkStart w:id="113" w:name="OLE_LINK17"/>
+        <w:t xml:space="preserve"> statements that will cause primary key violations. For this reason, anytime you add or update lookup data, the SQL statements need to first check that the data doesn’t exist already. The </w:t>
+      </w:r>
+      <w:proofErr w:type="spellStart"/>
+      <w:r>
+        <w:t>ReferenceData.sql</w:t>
+      </w:r>
+      <w:proofErr w:type="spellEnd"/>
+      <w:r>
+        <w:t xml:space="preserve"> file demonstrates this:</w:t>
+      </w:r>
+    </w:p>
+    <w:p>
+      <w:pPr>
+        <w:pStyle w:val="Code"/>
+      </w:pPr>
+    </w:p>
+    <w:p>
+      <w:pPr>
+        <w:pStyle w:val="Code"/>
+      </w:pPr>
+      <w:bookmarkStart w:id="113" w:name="OLE_LINK16"/>
+      <w:bookmarkStart w:id="114" w:name="OLE_LINK17"/>
       <w:r>
         <w:t>if not exists(select * from dbo.Status where Name = 'Not Started')</w:t>
       </w:r>
@@ -6999,8 +7584,8 @@
         <w:pStyle w:val="Code"/>
       </w:pPr>
     </w:p>
-    <w:bookmarkEnd w:id="112"/>
     <w:bookmarkEnd w:id="113"/>
+    <w:bookmarkEnd w:id="114"/>
     <w:p>
       <w:pPr>
         <w:pStyle w:val="Code"/>
@@ -7030,7 +7615,7 @@
       <w:pPr>
         <w:pStyle w:val="Code"/>
       </w:pPr>
-      <w:bookmarkStart w:id="114" w:name="OLE_LINK19"/>
+      <w:bookmarkStart w:id="115" w:name="OLE_LINK19"/>
       <w:r>
         <w:t>declare @statusId int,</w:t>
       </w:r>
@@ -7271,7 +7856,7 @@
         <w:t>end</w:t>
       </w:r>
     </w:p>
-    <w:bookmarkEnd w:id="114"/>
+    <w:bookmarkEnd w:id="115"/>
     <w:p>
       <w:pPr>
         <w:pStyle w:val="Code"/>
@@ -7312,7 +7897,7 @@
       <w:pPr>
         <w:pStyle w:val="Code"/>
       </w:pPr>
-      <w:bookmarkStart w:id="115" w:name="OLE_LINK18"/>
+      <w:bookmarkStart w:id="116" w:name="OLE_LINK18"/>
       <w:r>
         <w:t>:r .\ReferenceData.sql</w:t>
       </w:r>
@@ -7334,7 +7919,7 @@
         <w:t xml:space="preserve"> </w:t>
       </w:r>
     </w:p>
-    <w:bookmarkEnd w:id="115"/>
+    <w:bookmarkEnd w:id="116"/>
     <w:p>
       <w:pPr>
         <w:pStyle w:val="Code"/>
@@ -7345,11 +7930,29 @@
         <w:pStyle w:val="BodyText"/>
       </w:pPr>
       <w:r>
-        <w:t xml:space="preserve">For ReferenceData.sql and TestData.sql, ensure the file properties are set as shown in Figure 4-5. For </w:t>
-      </w:r>
+        <w:t xml:space="preserve">For </w:t>
+      </w:r>
+      <w:proofErr w:type="spellStart"/>
+      <w:r>
+        <w:t>ReferenceData.sql</w:t>
+      </w:r>
+      <w:proofErr w:type="spellEnd"/>
+      <w:r>
+        <w:t xml:space="preserve"> and </w:t>
+      </w:r>
+      <w:proofErr w:type="spellStart"/>
+      <w:r>
+        <w:t>TestData.sql</w:t>
+      </w:r>
+      <w:proofErr w:type="spellEnd"/>
+      <w:r>
+        <w:t xml:space="preserve">, ensure the file properties are set as shown in Figure 4-5. For </w:t>
+      </w:r>
+      <w:proofErr w:type="spellStart"/>
       <w:r>
         <w:t>Script.PostDeployment.sql</w:t>
       </w:r>
+      <w:proofErr w:type="spellEnd"/>
       <w:r>
         <w:t>, ensure the file properties are set as shown in Figure 4-6.</w:t>
       </w:r>
@@ -7507,8 +8110,8 @@
       <w:pPr>
         <w:pStyle w:val="Code"/>
       </w:pPr>
-      <w:bookmarkStart w:id="116" w:name="OLE_LINK20"/>
-      <w:bookmarkStart w:id="117" w:name="OLE_LINK21"/>
+      <w:bookmarkStart w:id="117" w:name="OLE_LINK20"/>
+      <w:bookmarkStart w:id="118" w:name="OLE_LINK21"/>
       <w:r>
         <w:t>CREATE TABLE [dbo].[Status] (</w:t>
       </w:r>
@@ -7561,8 +8164,8 @@
         <w:t>);</w:t>
       </w:r>
     </w:p>
-    <w:bookmarkEnd w:id="116"/>
     <w:bookmarkEnd w:id="117"/>
+    <w:bookmarkEnd w:id="118"/>
     <w:p>
       <w:pPr>
         <w:pStyle w:val="CodeCaption"/>
@@ -7575,8 +8178,8 @@
       <w:pPr>
         <w:pStyle w:val="Code"/>
       </w:pPr>
-      <w:bookmarkStart w:id="118" w:name="OLE_LINK22"/>
-      <w:bookmarkStart w:id="119" w:name="OLE_LINK23"/>
+      <w:bookmarkStart w:id="119" w:name="OLE_LINK22"/>
+      <w:bookmarkStart w:id="120" w:name="OLE_LINK23"/>
       <w:r>
         <w:t>CREATE TABLE [dbo].[Task] (</w:t>
       </w:r>
@@ -7692,8 +8295,8 @@
         <w:t>);</w:t>
       </w:r>
     </w:p>
-    <w:bookmarkEnd w:id="118"/>
     <w:bookmarkEnd w:id="119"/>
+    <w:bookmarkEnd w:id="120"/>
     <w:p>
       <w:pPr>
         <w:pStyle w:val="CodeCaption"/>
@@ -7706,8 +8309,8 @@
       <w:pPr>
         <w:pStyle w:val="Code"/>
       </w:pPr>
-      <w:bookmarkStart w:id="120" w:name="OLE_LINK24"/>
-      <w:bookmarkStart w:id="121" w:name="OLE_LINK25"/>
+      <w:bookmarkStart w:id="121" w:name="OLE_LINK24"/>
+      <w:bookmarkStart w:id="122" w:name="OLE_LINK25"/>
       <w:r>
         <w:t>CREATE TABLE [dbo].[TaskUser]</w:t>
       </w:r>
@@ -7811,8 +8414,8 @@
         <w:t>go</w:t>
       </w:r>
     </w:p>
-    <w:bookmarkEnd w:id="120"/>
     <w:bookmarkEnd w:id="121"/>
+    <w:bookmarkEnd w:id="122"/>
     <w:p>
       <w:pPr>
         <w:pStyle w:val="CodeCaption"/>
@@ -7825,8 +8428,8 @@
       <w:pPr>
         <w:pStyle w:val="Code"/>
       </w:pPr>
-      <w:bookmarkStart w:id="122" w:name="OLE_LINK26"/>
-      <w:bookmarkStart w:id="123" w:name="OLE_LINK27"/>
+      <w:bookmarkStart w:id="123" w:name="OLE_LINK26"/>
+      <w:bookmarkStart w:id="124" w:name="OLE_LINK27"/>
       <w:r>
         <w:t>CREATE TABLE [dbo].[User](</w:t>
       </w:r>
@@ -7891,8 +8494,8 @@
         <w:t>);</w:t>
       </w:r>
     </w:p>
-    <w:bookmarkEnd w:id="122"/>
     <w:bookmarkEnd w:id="123"/>
+    <w:bookmarkEnd w:id="124"/>
     <w:p>
       <w:pPr>
         <w:pStyle w:val="BodyText"/>
@@ -7972,17 +8575,17 @@
         <w:lastRenderedPageBreak/>
         <w:t>With all that in place, you should now be able to build and publish the WebApi2BookDb project!</w:t>
       </w:r>
-      <w:bookmarkEnd w:id="111"/>
+      <w:bookmarkEnd w:id="112"/>
     </w:p>
     <w:p>
       <w:pPr>
         <w:pStyle w:val="Heading1"/>
       </w:pPr>
-      <w:bookmarkStart w:id="124" w:name="_Toc390159785"/>
+      <w:bookmarkStart w:id="125" w:name="_Toc390159785"/>
       <w:r>
         <w:t>Summary</w:t>
       </w:r>
-      <w:bookmarkEnd w:id="124"/>
+      <w:bookmarkEnd w:id="125"/>
     </w:p>
     <w:p>
       <w:pPr>
@@ -8003,7 +8606,15 @@
         <w:t xml:space="preserve"> sol</w:t>
       </w:r>
       <w:r>
-        <w:t>ution should build successfully. You are now ready to start creating some of the framework-level components needed to manage controller and database session lifetimes, security, and the Ninject dependency injection container.</w:t>
+        <w:t xml:space="preserve">ution should build successfully. You are now ready to start creating some of the framework-level components needed to manage controller and database session lifetimes, security, and the </w:t>
+      </w:r>
+      <w:proofErr w:type="spellStart"/>
+      <w:r>
+        <w:t>Ninject</w:t>
+      </w:r>
+      <w:proofErr w:type="spellEnd"/>
+      <w:r>
+        <w:t xml:space="preserve"> dependency injection container.</w:t>
       </w:r>
     </w:p>
     <w:p>
@@ -8147,11 +8758,19 @@
         <w:annotationRef/>
       </w:r>
       <w:r>
-        <w:t>Jamie, will you have this in place soon? At least the main branch?</w:t>
+        <w:t>Jamie</w:t>
+      </w:r>
+      <w:bookmarkStart w:id="8" w:name="_GoBack"/>
+      <w:bookmarkEnd w:id="8"/>
+      <w:r>
+        <w:t xml:space="preserve"> will </w:t>
+      </w:r>
+      <w:r>
+        <w:t>have this in place within the next few days.</w:t>
       </w:r>
     </w:p>
   </w:comment>
-  <w:comment w:id="10" w:author="Douglas Pundick" w:date="2014-06-10T13:14:00Z" w:initials="Douglas">
+  <w:comment w:id="11" w:author="Douglas Pundick" w:date="2014-06-10T13:14:00Z" w:initials="Douglas">
     <w:p>
       <w:pPr>
         <w:pStyle w:val="CommentText"/>
@@ -8167,7 +8786,7 @@
       </w:r>
     </w:p>
   </w:comment>
-  <w:comment w:id="11" w:author="Brian Wortman" w:date="2014-06-11T16:47:00Z" w:initials="BW">
+  <w:comment w:id="12" w:author="Brian Wortman" w:date="2014-06-11T16:47:00Z" w:initials="BW">
     <w:p>
       <w:pPr>
         <w:pStyle w:val="CommentText"/>
@@ -8183,7 +8802,7 @@
       </w:r>
     </w:p>
   </w:comment>
-  <w:comment w:id="25" w:author="Douglas Pundick" w:date="2014-06-10T13:30:00Z" w:initials="Douglas">
+  <w:comment w:id="26" w:author="Douglas Pundick" w:date="2014-06-10T13:30:00Z" w:initials="Douglas">
     <w:p>
       <w:pPr>
         <w:pStyle w:val="CommentText"/>
@@ -8199,7 +8818,7 @@
       </w:r>
     </w:p>
   </w:comment>
-  <w:comment w:id="26" w:author="Brian Wortman" w:date="2014-06-11T16:54:00Z" w:initials="BW">
+  <w:comment w:id="27" w:author="Brian Wortman" w:date="2014-06-11T16:54:00Z" w:initials="BW">
     <w:p>
       <w:pPr>
         <w:pStyle w:val="CommentText"/>
@@ -8215,7 +8834,7 @@
       </w:r>
     </w:p>
   </w:comment>
-  <w:comment w:id="65" w:author="Fabio Claudio Ferracchiati" w:date="2014-05-29T16:49:00Z" w:initials="FCF">
+  <w:comment w:id="67" w:author="Fabio Claudio Ferracchiati" w:date="2014-05-29T16:49:00Z" w:initials="FCF">
     <w:p>
       <w:pPr>
         <w:pStyle w:val="CommentText"/>
@@ -8231,7 +8850,7 @@
       </w:r>
     </w:p>
   </w:comment>
-  <w:comment w:id="66" w:author="Brian Wortman" w:date="2014-06-11T16:57:00Z" w:initials="BW">
+  <w:comment w:id="68" w:author="Brian Wortman" w:date="2014-06-11T16:57:00Z" w:initials="BW">
     <w:p>
       <w:pPr>
         <w:pStyle w:val="CommentText"/>
@@ -8247,7 +8866,7 @@
       </w:r>
     </w:p>
   </w:comment>
-  <w:comment w:id="78" w:author="Fabio Claudio Ferracchiati" w:date="2014-05-29T16:57:00Z" w:initials="FCF">
+  <w:comment w:id="80" w:author="Fabio Claudio Ferracchiati" w:date="2014-05-29T16:57:00Z" w:initials="FCF">
     <w:p>
       <w:pPr>
         <w:pStyle w:val="CommentText"/>
@@ -8263,7 +8882,7 @@
       </w:r>
     </w:p>
   </w:comment>
-  <w:comment w:id="79" w:author="Brian Wortman" w:date="2014-06-11T17:00:00Z" w:initials="BW">
+  <w:comment w:id="81" w:author="Brian Wortman" w:date="2014-06-11T17:00:00Z" w:initials="BW">
     <w:p>
       <w:pPr>
         <w:pStyle w:val="CommentText"/>
@@ -8279,7 +8898,7 @@
       </w:r>
     </w:p>
   </w:comment>
-  <w:comment w:id="95" w:author="Fabio Claudio Ferracchiati" w:date="2014-05-29T17:00:00Z" w:initials="FCF">
+  <w:comment w:id="97" w:author="Fabio Claudio Ferracchiati" w:date="2014-05-29T17:00:00Z" w:initials="FCF">
     <w:p>
       <w:pPr>
         <w:pStyle w:val="CommentText"/>
@@ -8295,7 +8914,7 @@
       </w:r>
     </w:p>
   </w:comment>
-  <w:comment w:id="96" w:author="Brian Wortman" w:date="2014-06-11T17:02:00Z" w:initials="BW">
+  <w:comment w:id="98" w:author="Brian Wortman" w:date="2014-06-11T17:02:00Z" w:initials="BW">
     <w:p>
       <w:pPr>
         <w:pStyle w:val="CommentText"/>
@@ -8855,7 +9474,7 @@
       <w:rPr>
         <w:noProof/>
       </w:rPr>
-      <w:t>18</w:t>
+      <w:t>22</w:t>
     </w:r>
     <w:r>
       <w:rPr>
@@ -8887,7 +9506,7 @@
       <w:rPr>
         <w:noProof/>
       </w:rPr>
-      <w:t>19</w:t>
+      <w:t>21</w:t>
     </w:r>
     <w:r>
       <w:rPr>
@@ -9034,8 +9653,13 @@
       </w:pict>
     </w:r>
     <w:r>
-      <w:t>C H A P T E R  4</w:t>
+      <w:t xml:space="preserve">C H A P T E </w:t>
     </w:r>
+    <w:proofErr w:type="gramStart"/>
+    <w:r>
+      <w:t>R  4</w:t>
+    </w:r>
+    <w:proofErr w:type="gramEnd"/>
   </w:p>
   <w:p>
     <w:pPr>
@@ -12297,7 +12921,7 @@
   <w:style w:type="paragraph" w:default="1" w:styleId="Normal">
     <w:name w:val="Normal"/>
     <w:qFormat/>
-    <w:rsid w:val="0020433F"/>
+    <w:rsid w:val="00A14DC4"/>
     <w:pPr>
       <w:spacing w:after="160" w:line="259" w:lineRule="auto"/>
     </w:pPr>
@@ -12425,7 +13049,7 @@
     <w:uiPriority w:val="1"/>
     <w:semiHidden/>
     <w:unhideWhenUsed/>
-    <w:rsid w:val="0020433F"/>
+    <w:rsid w:val="00A14DC4"/>
   </w:style>
   <w:style w:type="table" w:default="1" w:styleId="TableNormal">
     <w:name w:val="Normal Table"/>
@@ -12447,7 +13071,7 @@
     <w:uiPriority w:val="99"/>
     <w:semiHidden/>
     <w:unhideWhenUsed/>
-    <w:rsid w:val="0020433F"/>
+    <w:rsid w:val="00A14DC4"/>
   </w:style>
   <w:style w:type="character" w:customStyle="1" w:styleId="Heading1Char">
     <w:name w:val="Heading 1 Char"/>
@@ -14760,30 +15384,6 @@
 </file>
 
 <file path=customXml/item1.xml><?xml version="1.0" encoding="utf-8"?>
-<?mso-contentType ?>
-<FormTemplates xmlns="http://schemas.microsoft.com/sharepoint/v3/contenttype/forms">
-  <Display>DocumentLibraryForm</Display>
-  <Edit>DocumentLibraryForm</Edit>
-  <New>DocumentLibraryForm</New>
-</FormTemplates>
-</file>
-
-<file path=customXml/item2.xml><?xml version="1.0" encoding="utf-8"?>
-<p:properties xmlns:p="http://schemas.microsoft.com/office/2006/metadata/properties" xmlns:xsi="http://www.w3.org/2001/XMLSchema-instance" xmlns:pc="http://schemas.microsoft.com/office/infopath/2007/PartnerControls">
-  <documentManagement>
-    <StatusTo xmlns="CE8048EF-7E95-4A11-BF00-BA2605EDE044">Tech Review Approved</StatusTo>
-    <StatusFrom xmlns="CE8048EF-7E95-4A11-BF00-BA2605EDE044">Tech Review</StatusFrom>
-    <Chapter_x0020_Number xmlns="149daad8-53e0-4e54-a1b9-e9d4e4fc36cb">04</Chapter_x0020_Number>
-    <Status xmlns="119e8ce9-fc33-4402-becb-6d0fbcbb8ab0">Tech Review Approved</Status>
-    <Update_x0020_ChapterOn_x0020_Root xmlns="ce8048ef-7e95-4a11-bf00-ba2605ede044">
-      <Url>https://apressmedia.sharepoint.com/sites/201403/aspnetwebapi2bu/_layouts/15/wrkstat.aspx?List=ce8048ef-7e95-4a11-bf00-ba2605ede044&amp;WorkflowInstanceName=a1f5314d-ee75-4685-9b76-e2cdcf02cbed</Url>
-      <Description>Started</Description>
-    </Update_x0020_ChapterOn_x0020_Root>
-  </documentManagement>
-</p:properties>
-</file>
-
-<file path=customXml/item3.xml><?xml version="1.0" encoding="utf-8"?>
 <ct:contentTypeSchema xmlns:ct="http://schemas.microsoft.com/office/2006/metadata/contentType" xmlns:ma="http://schemas.microsoft.com/office/2006/metadata/properties/metaAttributes" ct:_="" ma:_="" ma:contentTypeName="Document" ma:contentTypeID="0x01010028391A502712994983AEDB98AF287AF4" ma:contentTypeVersion="" ma:contentTypeDescription="Create a new document." ma:contentTypeScope="" ma:versionID="6e9972a3522f438d547295b01fb3111c">
   <xsd:schema xmlns:xsd="http://www.w3.org/2001/XMLSchema" xmlns:xs="http://www.w3.org/2001/XMLSchema" xmlns:p="http://schemas.microsoft.com/office/2006/metadata/properties" xmlns:ns2="119e8ce9-fc33-4402-becb-6d0fbcbb8ab0" xmlns:ns3="149daad8-53e0-4e54-a1b9-e9d4e4fc36cb" xmlns:ns4="CE8048EF-7E95-4A11-BF00-BA2605EDE044" xmlns:ns5="ce8048ef-7e95-4a11-bf00-ba2605ede044" targetNamespace="http://schemas.microsoft.com/office/2006/metadata/properties" ma:root="true" ma:fieldsID="6a402390c3fbf2357f31c5aacaede8b4" ns2:_="" ns3:_="" ns4:_="" ns5:_="">
     <xsd:import namespace="119e8ce9-fc33-4402-becb-6d0fbcbb8ab0"/>
@@ -15005,32 +15605,35 @@
 </ct:contentTypeSchema>
 </file>
 
+<file path=customXml/item2.xml><?xml version="1.0" encoding="utf-8"?>
+<p:properties xmlns:p="http://schemas.microsoft.com/office/2006/metadata/properties" xmlns:xsi="http://www.w3.org/2001/XMLSchema-instance" xmlns:pc="http://schemas.microsoft.com/office/infopath/2007/PartnerControls">
+  <documentManagement>
+    <StatusTo xmlns="CE8048EF-7E95-4A11-BF00-BA2605EDE044">Tech Review Approved</StatusTo>
+    <StatusFrom xmlns="CE8048EF-7E95-4A11-BF00-BA2605EDE044">Tech Review</StatusFrom>
+    <Chapter_x0020_Number xmlns="149daad8-53e0-4e54-a1b9-e9d4e4fc36cb">04</Chapter_x0020_Number>
+    <Status xmlns="119e8ce9-fc33-4402-becb-6d0fbcbb8ab0">Tech Review Approved</Status>
+    <Update_x0020_ChapterOn_x0020_Root xmlns="ce8048ef-7e95-4a11-bf00-ba2605ede044">
+      <Url>https://apressmedia.sharepoint.com/sites/201403/aspnetwebapi2bu/_layouts/15/wrkstat.aspx?List=ce8048ef-7e95-4a11-bf00-ba2605ede044&amp;WorkflowInstanceName=a1f5314d-ee75-4685-9b76-e2cdcf02cbed</Url>
+      <Description>Started</Description>
+    </Update_x0020_ChapterOn_x0020_Root>
+  </documentManagement>
+</p:properties>
+</file>
+
+<file path=customXml/item3.xml><?xml version="1.0" encoding="utf-8"?>
+<?mso-contentType ?>
+<FormTemplates xmlns="http://schemas.microsoft.com/sharepoint/v3/contenttype/forms">
+  <Display>DocumentLibraryForm</Display>
+  <Edit>DocumentLibraryForm</Edit>
+  <New>DocumentLibraryForm</New>
+</FormTemplates>
+</file>
+
 <file path=customXml/item4.xml><?xml version="1.0" encoding="utf-8"?>
 <b:Sources xmlns:b="http://schemas.openxmlformats.org/officeDocument/2006/bibliography" xmlns="http://schemas.openxmlformats.org/officeDocument/2006/bibliography" SelectedStyle="\APA.XSL" StyleName="APA Fifth Edition"/>
 </file>
 
 <file path=customXml/itemProps1.xml><?xml version="1.0" encoding="utf-8"?>
-<ds:datastoreItem xmlns:ds="http://schemas.openxmlformats.org/officeDocument/2006/customXml" ds:itemID="{0A0B891D-3A4D-444A-8872-CD358EBBED53}">
-  <ds:schemaRefs>
-    <ds:schemaRef ds:uri="http://schemas.microsoft.com/sharepoint/v3/contenttype/forms"/>
-  </ds:schemaRefs>
-</ds:datastoreItem>
-</file>
-
-<file path=customXml/itemProps2.xml><?xml version="1.0" encoding="utf-8"?>
-<ds:datastoreItem xmlns:ds="http://schemas.openxmlformats.org/officeDocument/2006/customXml" ds:itemID="{2F06F46E-48B6-4ABC-8376-93C7FD9CF523}">
-  <ds:schemaRefs>
-    <ds:schemaRef ds:uri="http://schemas.microsoft.com/office/2006/metadata/properties"/>
-    <ds:schemaRef ds:uri="http://schemas.microsoft.com/office/infopath/2007/PartnerControls"/>
-    <ds:schemaRef ds:uri="CE8048EF-7E95-4A11-BF00-BA2605EDE044"/>
-    <ds:schemaRef ds:uri="149daad8-53e0-4e54-a1b9-e9d4e4fc36cb"/>
-    <ds:schemaRef ds:uri="119e8ce9-fc33-4402-becb-6d0fbcbb8ab0"/>
-    <ds:schemaRef ds:uri="ce8048ef-7e95-4a11-bf00-ba2605ede044"/>
-  </ds:schemaRefs>
-</ds:datastoreItem>
-</file>
-
-<file path=customXml/itemProps3.xml><?xml version="1.0" encoding="utf-8"?>
 <ds:datastoreItem xmlns:ds="http://schemas.openxmlformats.org/officeDocument/2006/customXml" ds:itemID="{E4BD7559-3D77-4BF8-B25B-FEE636FE9737}">
   <ds:schemaRefs>
     <ds:schemaRef ds:uri="http://schemas.microsoft.com/office/2006/metadata/contentType"/>
@@ -15051,8 +15654,29 @@
 </ds:datastoreItem>
 </file>
 
+<file path=customXml/itemProps2.xml><?xml version="1.0" encoding="utf-8"?>
+<ds:datastoreItem xmlns:ds="http://schemas.openxmlformats.org/officeDocument/2006/customXml" ds:itemID="{2F06F46E-48B6-4ABC-8376-93C7FD9CF523}">
+  <ds:schemaRefs>
+    <ds:schemaRef ds:uri="http://schemas.microsoft.com/office/2006/metadata/properties"/>
+    <ds:schemaRef ds:uri="http://schemas.microsoft.com/office/infopath/2007/PartnerControls"/>
+    <ds:schemaRef ds:uri="CE8048EF-7E95-4A11-BF00-BA2605EDE044"/>
+    <ds:schemaRef ds:uri="149daad8-53e0-4e54-a1b9-e9d4e4fc36cb"/>
+    <ds:schemaRef ds:uri="119e8ce9-fc33-4402-becb-6d0fbcbb8ab0"/>
+    <ds:schemaRef ds:uri="ce8048ef-7e95-4a11-bf00-ba2605ede044"/>
+  </ds:schemaRefs>
+</ds:datastoreItem>
+</file>
+
+<file path=customXml/itemProps3.xml><?xml version="1.0" encoding="utf-8"?>
+<ds:datastoreItem xmlns:ds="http://schemas.openxmlformats.org/officeDocument/2006/customXml" ds:itemID="{0A0B891D-3A4D-444A-8872-CD358EBBED53}">
+  <ds:schemaRefs>
+    <ds:schemaRef ds:uri="http://schemas.microsoft.com/sharepoint/v3/contenttype/forms"/>
+  </ds:schemaRefs>
+</ds:datastoreItem>
+</file>
+
 <file path=customXml/itemProps4.xml><?xml version="1.0" encoding="utf-8"?>
-<ds:datastoreItem xmlns:ds="http://schemas.openxmlformats.org/officeDocument/2006/customXml" ds:itemID="{E32A1578-2F17-4DAB-AAC1-B9289A777563}">
+<ds:datastoreItem xmlns:ds="http://schemas.openxmlformats.org/officeDocument/2006/customXml" ds:itemID="{54B53DE9-E4B3-443A-BA80-D2DDB0CF5334}">
   <ds:schemaRefs>
     <ds:schemaRef ds:uri="http://schemas.openxmlformats.org/officeDocument/2006/bibliography"/>
   </ds:schemaRefs>

</xml_diff>

<commit_message>
ch4 author review complete
</commit_message>
<xml_diff>
--- a/doc/9781484201107_KurtzWortman_Ch04_SourceTree.docx
+++ b/doc/9781484201107_KurtzWortman_Ch04_SourceTree.docx
@@ -1023,15 +1023,7 @@
         <w:pStyle w:val="BodyTextFirst"/>
       </w:pPr>
       <w:r>
-        <w:t xml:space="preserve">It’s time to start working in Visual Studio! We’ve spent the first three chapters learning about REST and the ASP.NET Web API, as well as designing the task-management service and its underlying classes and database tables. More importantly, we’ve spent some time modeling the resource types and URLs we want to offer for the </w:t>
-      </w:r>
-      <w:proofErr w:type="spellStart"/>
-      <w:r>
-        <w:t>RESTful</w:t>
-      </w:r>
-      <w:proofErr w:type="spellEnd"/>
-      <w:r>
-        <w:t xml:space="preserve"> service.</w:t>
+        <w:t>It’s time to start working in Visual Studio! We’ve spent the first three chapters learning about REST and the ASP.NET Web API, as well as designing the task-management service and its underlying classes and database tables. More importantly, we’ve spent some time modeling the resource types and URLs we want to offer for the RESTful service.</w:t>
       </w:r>
     </w:p>
     <w:p>
@@ -1072,13 +1064,8 @@
         <w:t xml:space="preserve">some </w:t>
       </w:r>
       <w:r>
-        <w:t xml:space="preserve">external libraries using </w:t>
-      </w:r>
-      <w:proofErr w:type="spellStart"/>
-      <w:r>
-        <w:t>NuGet</w:t>
-      </w:r>
-      <w:proofErr w:type="spellEnd"/>
+        <w:t>external libraries using NuGet</w:t>
+      </w:r>
       <w:r>
         <w:t>,</w:t>
       </w:r>
@@ -1092,13 +1079,13 @@
         <w:lastRenderedPageBreak/>
         <w:t xml:space="preserve">project references. </w:t>
       </w:r>
-      <w:bookmarkStart w:id="4" w:name="OLE_LINK1"/>
-      <w:bookmarkStart w:id="5" w:name="OLE_LINK2"/>
+      <w:bookmarkStart w:id="5" w:name="OLE_LINK1"/>
+      <w:bookmarkStart w:id="6" w:name="OLE_LINK2"/>
       <w:r>
         <w:t>Lastly, we will lay down some initial code for the data model classes, service-resource types, logging, and the database.</w:t>
       </w:r>
-      <w:bookmarkEnd w:id="4"/>
       <w:bookmarkEnd w:id="5"/>
+      <w:bookmarkEnd w:id="6"/>
     </w:p>
     <w:p>
       <w:pPr>
@@ -1131,26 +1118,10 @@
         <w:pStyle w:val="BodyText"/>
       </w:pPr>
       <w:r>
-        <w:t xml:space="preserve">Speaking of the source code, feel free to download it from either </w:t>
-      </w:r>
-      <w:proofErr w:type="spellStart"/>
-      <w:r>
-        <w:t>Apress</w:t>
-      </w:r>
-      <w:proofErr w:type="spellEnd"/>
-      <w:r>
-        <w:t xml:space="preserve"> or from the corresponding </w:t>
-      </w:r>
-      <w:proofErr w:type="spellStart"/>
-      <w:r>
-        <w:t>GitHub</w:t>
-      </w:r>
-      <w:proofErr w:type="spellEnd"/>
-      <w:r>
-        <w:t xml:space="preserve"> repository at </w:t>
-      </w:r>
-      <w:commentRangeStart w:id="6"/>
+        <w:t xml:space="preserve">Speaking of the source code, feel free to download it from either Apress or from the corresponding GitHub repository at </w:t>
+      </w:r>
       <w:commentRangeStart w:id="7"/>
+      <w:commentRangeStart w:id="8"/>
       <w:r>
         <w:fldChar w:fldCharType="begin"/>
       </w:r>
@@ -1172,22 +1143,22 @@
         </w:rPr>
         <w:fldChar w:fldCharType="end"/>
       </w:r>
-      <w:commentRangeEnd w:id="6"/>
+      <w:commentRangeEnd w:id="7"/>
       <w:r>
         <w:rPr>
           <w:rStyle w:val="CommentReference"/>
           <w:rFonts w:ascii="Times" w:eastAsia="Calibri" w:hAnsi="Times"/>
           <w:lang w:val="en-GB"/>
         </w:rPr>
-        <w:commentReference w:id="6"/>
-      </w:r>
-      <w:commentRangeEnd w:id="7"/>
+        <w:commentReference w:id="7"/>
+      </w:r>
+      <w:commentRangeEnd w:id="8"/>
       <w:r>
         <w:rPr>
           <w:rStyle w:val="CommentReference"/>
           <w:rFonts w:ascii="Times" w:eastAsiaTheme="minorHAnsi" w:hAnsi="Times" w:cstheme="minorBidi"/>
         </w:rPr>
-        <w:commentReference w:id="7"/>
+        <w:commentReference w:id="8"/>
       </w:r>
       <w:r>
         <w:t>. Doing so will save you a ton of typing!</w:t>
@@ -1395,58 +1366,24 @@
         <w:fldChar w:fldCharType="end"/>
       </w:r>
       <w:r>
-        <w:t xml:space="preserve"> is that </w:t>
-      </w:r>
-      <w:proofErr w:type="spellStart"/>
-      <w:r>
-        <w:t>JetBrain’s</w:t>
-      </w:r>
-      <w:proofErr w:type="spellEnd"/>
-      <w:r>
-        <w:t xml:space="preserve"> </w:t>
-      </w:r>
-      <w:proofErr w:type="spellStart"/>
+        <w:t xml:space="preserve"> is that JetBrain’s ReSharper is only supported on the “full” editions. And there’s no way either of us would ever write code without ReSharper! For this book, we used ReSharper version 8.2; we highly recommend you do the same.</w:t>
+      </w:r>
+    </w:p>
+    <w:p>
+      <w:pPr>
+        <w:pStyle w:val="SideBarHead"/>
+      </w:pPr>
       <w:r>
         <w:t>ReSharper</w:t>
       </w:r>
-      <w:proofErr w:type="spellEnd"/>
-      <w:r>
-        <w:t xml:space="preserve"> is only supported on the “full” editions. And there’s no way either of us would ever write code without </w:t>
-      </w:r>
-      <w:proofErr w:type="spellStart"/>
+    </w:p>
+    <w:p>
+      <w:pPr>
+        <w:pStyle w:val="SideBarBody"/>
+      </w:pPr>
       <w:r>
         <w:t>ReSharper</w:t>
       </w:r>
-      <w:proofErr w:type="spellEnd"/>
-      <w:r>
-        <w:t xml:space="preserve">! For this book, we used </w:t>
-      </w:r>
-      <w:proofErr w:type="spellStart"/>
-      <w:r>
-        <w:t>ReSharper</w:t>
-      </w:r>
-      <w:proofErr w:type="spellEnd"/>
-      <w:r>
-        <w:t xml:space="preserve"> version 8.2; we highly recommend you do the same.</w:t>
-      </w:r>
-    </w:p>
-    <w:p>
-      <w:pPr>
-        <w:pStyle w:val="SideBarHead"/>
-      </w:pPr>
-      <w:r>
-        <w:t>ReSharper</w:t>
-      </w:r>
-    </w:p>
-    <w:p>
-      <w:pPr>
-        <w:pStyle w:val="SideBarBody"/>
-      </w:pPr>
-      <w:proofErr w:type="spellStart"/>
-      <w:r>
-        <w:t>ReSharper</w:t>
-      </w:r>
-      <w:proofErr w:type="spellEnd"/>
       <w:r>
         <w:fldChar w:fldCharType="begin"/>
       </w:r>
@@ -1463,15 +1400,7 @@
         <w:fldChar w:fldCharType="end"/>
       </w:r>
       <w:r>
-        <w:t xml:space="preserve"> is one of those tools that, once you’ve used it for a bit, you can’t go back to writing .NET code without it. Seriously, time and time again we hear developers refusing to code without </w:t>
-      </w:r>
-      <w:proofErr w:type="spellStart"/>
-      <w:r>
-        <w:t>ReSharper</w:t>
-      </w:r>
-      <w:proofErr w:type="spellEnd"/>
-      <w:r>
-        <w:t>, even to the point where they will purchase their own personal copies if their employers won’t pony up. It’s that good!</w:t>
+        <w:t xml:space="preserve"> is one of those tools that, once you’ve used it for a bit, you can’t go back to writing .NET code without it. Seriously, time and time again we hear developers refusing to code without ReSharper, even to the point where they will purchase their own personal copies if their employers won’t pony up. It’s that good!</w:t>
       </w:r>
     </w:p>
     <w:p>
@@ -1496,13 +1425,8 @@
         <w:pStyle w:val="Heading2"/>
       </w:pPr>
       <w:bookmarkStart w:id="17" w:name="_Toc390159775"/>
-      <w:proofErr w:type="spellStart"/>
-      <w:r>
-        <w:t>NuGet</w:t>
-      </w:r>
-      <w:proofErr w:type="spellEnd"/>
-      <w:r>
-        <w:t xml:space="preserve"> Package Manager 2.6</w:t>
+      <w:r>
+        <w:t>NuGet Package Manager 2.6</w:t>
       </w:r>
       <w:bookmarkEnd w:id="17"/>
     </w:p>
@@ -1511,23 +1435,7 @@
         <w:pStyle w:val="BodyTextFirst"/>
       </w:pPr>
       <w:r>
-        <w:t xml:space="preserve">We will use </w:t>
-      </w:r>
-      <w:proofErr w:type="spellStart"/>
-      <w:r>
-        <w:t>NuGet</w:t>
-      </w:r>
-      <w:proofErr w:type="spellEnd"/>
-      <w:r>
-        <w:t xml:space="preserve"> to set up the various libraries used in your task-management service. This Visual Studio add-in allows a developer to download and add project references for third-party libraries, each with a single command in the </w:t>
-      </w:r>
-      <w:proofErr w:type="spellStart"/>
-      <w:r>
-        <w:t>NuGet</w:t>
-      </w:r>
-      <w:proofErr w:type="spellEnd"/>
-      <w:r>
-        <w:t xml:space="preserve"> Package Manager</w:t>
+        <w:t>We will use NuGet to set up the various libraries used in your task-management service. This Visual Studio add-in allows a developer to download and add project references for third-party libraries, each with a single command in the NuGet Package Manager</w:t>
       </w:r>
       <w:r>
         <w:fldChar w:fldCharType="begin"/>
@@ -1564,37 +1472,16 @@
         <w:pStyle w:val="BodyText"/>
       </w:pPr>
       <w:r>
-        <w:t xml:space="preserve">This code downloads the latest version of </w:t>
-      </w:r>
-      <w:proofErr w:type="spellStart"/>
-      <w:r>
-        <w:t>NUnit</w:t>
-      </w:r>
-      <w:proofErr w:type="spellEnd"/>
-      <w:r>
-        <w:t xml:space="preserve"> and adds it to your source tree, as well as a reference to all necessary DLLs from within your test project.</w:t>
+        <w:t>This code downloads the latest version of NUnit and adds it to your source tree, as well as a reference to all necessary DLLs from within your test project.</w:t>
       </w:r>
     </w:p>
     <w:p>
       <w:pPr>
         <w:pStyle w:val="BodyText"/>
       </w:pPr>
-      <w:proofErr w:type="spellStart"/>
       <w:r>
         <w:lastRenderedPageBreak/>
-        <w:t>NuGet</w:t>
-      </w:r>
-      <w:proofErr w:type="spellEnd"/>
-      <w:r>
-        <w:t xml:space="preserve"> also takes care of library dependencies automatically. For example, if the latest </w:t>
-      </w:r>
-      <w:proofErr w:type="spellStart"/>
-      <w:r>
-        <w:t>NUnit</w:t>
-      </w:r>
-      <w:proofErr w:type="spellEnd"/>
-      <w:r>
-        <w:t xml:space="preserve"> package required another library, it would be downloaded and referenced, as well.</w:t>
+        <w:t>NuGet also takes care of library dependencies automatically. For example, if the latest NUnit package required another library, it would be downloaded and referenced, as well.</w:t>
       </w:r>
     </w:p>
     <w:p>
@@ -1602,15 +1489,7 @@
         <w:pStyle w:val="BodyText"/>
       </w:pPr>
       <w:r>
-        <w:t xml:space="preserve">This book, and the example code, takes advantage of a new feature added back in </w:t>
-      </w:r>
-      <w:proofErr w:type="spellStart"/>
-      <w:r>
-        <w:t>NuGet</w:t>
-      </w:r>
-      <w:proofErr w:type="spellEnd"/>
-      <w:r>
-        <w:t xml:space="preserve"> version 2.1 </w:t>
+        <w:t xml:space="preserve">This book, and the example code, takes advantage of a new feature added back in NuGet version 2.1 </w:t>
       </w:r>
       <w:r>
         <w:fldChar w:fldCharType="begin"/>
@@ -1637,15 +1516,7 @@
         <w:t>lib</w:t>
       </w:r>
       <w:r>
-        <w:t xml:space="preserve"> folder above the folder that holds the solution. By default, however, </w:t>
-      </w:r>
-      <w:proofErr w:type="spellStart"/>
-      <w:r>
-        <w:t>NuGet</w:t>
-      </w:r>
-      <w:proofErr w:type="spellEnd"/>
-      <w:r>
-        <w:t xml:space="preserve"> places the packages in the same folder as the solution file.</w:t>
+        <w:t xml:space="preserve"> folder above the folder that holds the solution. By default, however, NuGet places the packages in the same folder as the solution file.</w:t>
       </w:r>
     </w:p>
     <w:p>
@@ -1653,31 +1524,7 @@
         <w:pStyle w:val="BodyText"/>
       </w:pPr>
       <w:r>
-        <w:t xml:space="preserve">To ensure you have the 2.6 version (or greater) of the </w:t>
-      </w:r>
-      <w:proofErr w:type="spellStart"/>
-      <w:r>
-        <w:t>NuGet</w:t>
-      </w:r>
-      <w:proofErr w:type="spellEnd"/>
-      <w:r>
-        <w:t xml:space="preserve"> Package Manager, use the Extensions and Updates option under the Tools menu in Visual Studio. If you’re starting from a clean install of Visual Studio 2013, your </w:t>
-      </w:r>
-      <w:proofErr w:type="spellStart"/>
-      <w:r>
-        <w:t>NuGet</w:t>
-      </w:r>
-      <w:proofErr w:type="spellEnd"/>
-      <w:r>
-        <w:t xml:space="preserve"> Package Manager </w:t>
-      </w:r>
-      <w:proofErr w:type="gramStart"/>
-      <w:r>
-        <w:t>version</w:t>
-      </w:r>
-      <w:proofErr w:type="gramEnd"/>
-      <w:r>
-        <w:t xml:space="preserve"> should already be at 2.6. The version number will appear on the right-hand side when you click the extension itself. If you already have a greater version, that will work fine, too (e.g., we're using 2.8).</w:t>
+        <w:t>To ensure you have the 2.6 version (or greater) of the NuGet Package Manager, use the Extensions and Updates option under the Tools menu in Visual Studio. If you’re starting from a clean install of Visual Studio 2013, your NuGet Package Manager version should already be at 2.6. The version number will appear on the right-hand side when you click the extension itself. If you already have a greater version, that will work fine, too (e.g., we're using 2.8).</w:t>
       </w:r>
     </w:p>
     <w:p>
@@ -1759,14 +1606,12 @@
       <w:r>
         <w:t xml:space="preserve">, and </w:t>
       </w:r>
-      <w:proofErr w:type="spellStart"/>
       <w:r>
         <w:rPr>
           <w:rStyle w:val="CodeInline"/>
         </w:rPr>
         <w:t>src</w:t>
       </w:r>
-      <w:proofErr w:type="spellEnd"/>
       <w:r>
         <w:t xml:space="preserve">. Figure 4-1 shows what this would look like under a folder called </w:t>
       </w:r>
@@ -1916,14 +1761,12 @@
       <w:pPr>
         <w:pStyle w:val="Bullet"/>
       </w:pPr>
-      <w:proofErr w:type="gramStart"/>
       <w:r>
         <w:rPr>
           <w:rStyle w:val="CodeInline"/>
         </w:rPr>
         <w:t>doc</w:t>
       </w:r>
-      <w:proofErr w:type="gramEnd"/>
       <w:r>
         <w:t>: Contains documents related to the code base; this might include developer documents, installation guides, tips, requirements, images, and wireframes.</w:t>
       </w:r>
@@ -1932,24 +1775,14 @@
       <w:pPr>
         <w:pStyle w:val="Bullet"/>
       </w:pPr>
-      <w:proofErr w:type="gramStart"/>
       <w:r>
         <w:rPr>
           <w:rStyle w:val="CodeInline"/>
         </w:rPr>
         <w:t>lib</w:t>
       </w:r>
-      <w:proofErr w:type="gramEnd"/>
-      <w:r>
-        <w:t xml:space="preserve">: Contains all third-party libraries and packages used by the application(s) in this source tree; as stated previously, you will configure </w:t>
-      </w:r>
-      <w:proofErr w:type="spellStart"/>
-      <w:r>
-        <w:t>NuGet</w:t>
-      </w:r>
-      <w:proofErr w:type="spellEnd"/>
-      <w:r>
-        <w:t xml:space="preserve"> to place downloaded packages in this folder.</w:t>
+      <w:r>
+        <w:t>: Contains all third-party libraries and packages used by the application(s) in this source tree; as stated previously, you will configure NuGet to place downloaded packages in this folder.</w:t>
       </w:r>
       <w:r>
         <w:fldChar w:fldCharType="begin"/>
@@ -1971,16 +1804,12 @@
       <w:pPr>
         <w:pStyle w:val="Bullet"/>
       </w:pPr>
-      <w:proofErr w:type="spellStart"/>
-      <w:proofErr w:type="gramStart"/>
       <w:r>
         <w:rPr>
           <w:rStyle w:val="CodeInline"/>
         </w:rPr>
         <w:t>src</w:t>
       </w:r>
-      <w:proofErr w:type="spellEnd"/>
-      <w:proofErr w:type="gramEnd"/>
       <w:r>
         <w:t>: Contains all of the source code, including the Visual Studio solution file(s) and all project folders.</w:t>
       </w:r>
@@ -2067,14 +1896,12 @@
       <w:r>
         <w:t xml:space="preserve">You’re now ready to create a blank Visual Studio solution file to which you can later add your projects. You create a blank solution first because you want the solution file to exist in the </w:t>
       </w:r>
-      <w:proofErr w:type="spellStart"/>
       <w:r>
         <w:rPr>
           <w:rStyle w:val="CodeInline"/>
         </w:rPr>
         <w:t>src</w:t>
       </w:r>
-      <w:proofErr w:type="spellEnd"/>
       <w:r>
         <w:t xml:space="preserve"> folder. Unfortunately, Visual Studio</w:t>
       </w:r>
@@ -2112,14 +1939,12 @@
       <w:r>
         <w:t xml:space="preserve">Create a new solution file in the </w:t>
       </w:r>
-      <w:proofErr w:type="spellStart"/>
       <w:r>
         <w:rPr>
           <w:rStyle w:val="CodeInline"/>
         </w:rPr>
         <w:t>src</w:t>
       </w:r>
-      <w:proofErr w:type="spellEnd"/>
       <w:r>
         <w:t xml:space="preserve"> folder by selecting Project from the File </w:t>
       </w:r>
@@ -2181,14 +2006,12 @@
         <w:lastRenderedPageBreak/>
         <w:t xml:space="preserve">For the Location, enter the full path to the </w:t>
       </w:r>
-      <w:proofErr w:type="spellStart"/>
       <w:r>
         <w:rPr>
           <w:rStyle w:val="CodeInline"/>
         </w:rPr>
         <w:t>src</w:t>
       </w:r>
-      <w:proofErr w:type="spellEnd"/>
       <w:r>
         <w:t xml:space="preserve"> folder you created a bit ago.</w:t>
       </w:r>
@@ -2211,14 +2034,12 @@
       <w:r>
         <w:t xml:space="preserve">This will create a new folder and solution in your </w:t>
       </w:r>
-      <w:proofErr w:type="spellStart"/>
       <w:r>
         <w:rPr>
           <w:rStyle w:val="CodeInline"/>
         </w:rPr>
         <w:t>src</w:t>
       </w:r>
-      <w:proofErr w:type="spellEnd"/>
       <w:r>
         <w:t xml:space="preserve"> folder. Now either close Visual Studio or just close the solution. Then, using Windows Explorer</w:t>
       </w:r>
@@ -2240,14 +2061,12 @@
       <w:r>
         <w:t xml:space="preserve">, move the new solution file out of the folder that Visual Studio just created and into the </w:t>
       </w:r>
-      <w:proofErr w:type="spellStart"/>
       <w:r>
         <w:rPr>
           <w:rStyle w:val="CodeInline"/>
         </w:rPr>
         <w:t>src</w:t>
       </w:r>
-      <w:proofErr w:type="spellEnd"/>
       <w:r>
         <w:t xml:space="preserve"> folder. Finally, delete the now-empty folder.</w:t>
       </w:r>
@@ -2351,15 +2170,7 @@
         <w:pStyle w:val="BodyText"/>
       </w:pPr>
       <w:r>
-        <w:t xml:space="preserve">Don’t re-open the solution file quite yet; you still need to make a small tweak to the </w:t>
-      </w:r>
-      <w:proofErr w:type="spellStart"/>
-      <w:r>
-        <w:t>NuGet</w:t>
-      </w:r>
-      <w:proofErr w:type="spellEnd"/>
-      <w:r>
-        <w:t xml:space="preserve"> configuration for this solution.</w:t>
+        <w:t>Don’t re-open the solution file quite yet; you still need to make a small tweak to the NuGet configuration for this solution.</w:t>
       </w:r>
     </w:p>
     <w:p>
@@ -2367,21 +2178,8 @@
         <w:pStyle w:val="Heading1"/>
       </w:pPr>
       <w:bookmarkStart w:id="20" w:name="_Toc390159778"/>
-      <w:proofErr w:type="spellStart"/>
-      <w:r>
-        <w:t>NuGet</w:t>
-      </w:r>
-      <w:proofErr w:type="spellEnd"/>
-      <w:r>
-        <w:t xml:space="preserve"> </w:t>
-      </w:r>
-      <w:proofErr w:type="spellStart"/>
-      <w:r>
-        <w:t>Config</w:t>
-      </w:r>
-      <w:proofErr w:type="spellEnd"/>
-      <w:r>
-        <w:t xml:space="preserve"> File</w:t>
+      <w:r>
+        <w:t>NuGet Config File</w:t>
       </w:r>
       <w:bookmarkEnd w:id="20"/>
       <w:r>
@@ -2405,15 +2203,7 @@
         <w:pStyle w:val="BodyTextFirst"/>
       </w:pPr>
       <w:r>
-        <w:t xml:space="preserve">The </w:t>
-      </w:r>
-      <w:proofErr w:type="spellStart"/>
-      <w:r>
-        <w:t>NuGet</w:t>
-      </w:r>
-      <w:proofErr w:type="spellEnd"/>
-      <w:r>
-        <w:t xml:space="preserve"> Package Manager was introduced in Visual Studio 2010 as a package-management system for .NET. It is similar to the Advanced Package Tool (APT) in many Linux distributions. The basic idea behind the tool is to provide a simple, reliable, and consistent mechanism for downloading libraries and their dependencies from a central repository, and then referencing them from Visual Studio projects. You will be using it to install most of the external libraries you need for your task-management service.</w:t>
+        <w:t>The NuGet Package Manager was introduced in Visual Studio 2010 as a package-management system for .NET. It is similar to the Advanced Package Tool (APT) in many Linux distributions. The basic idea behind the tool is to provide a simple, reliable, and consistent mechanism for downloading libraries and their dependencies from a central repository, and then referencing them from Visual Studio projects. You will be using it to install most of the external libraries you need for your task-management service.</w:t>
       </w:r>
     </w:p>
     <w:p>
@@ -2421,15 +2211,7 @@
         <w:pStyle w:val="BodyText"/>
       </w:pPr>
       <w:r>
-        <w:t xml:space="preserve">By default, </w:t>
-      </w:r>
-      <w:proofErr w:type="spellStart"/>
-      <w:r>
-        <w:t>NuGet</w:t>
-      </w:r>
-      <w:proofErr w:type="spellEnd"/>
-      <w:r>
-        <w:t xml:space="preserve"> downloads all packages to a folder called </w:t>
+        <w:t xml:space="preserve">By default, NuGet downloads all packages to a folder called </w:t>
       </w:r>
       <w:r>
         <w:rPr>
@@ -2451,15 +2233,7 @@
         <w:t>lib</w:t>
       </w:r>
       <w:r>
-        <w:t xml:space="preserve"> folder. As such, you need to provide </w:t>
-      </w:r>
-      <w:proofErr w:type="spellStart"/>
-      <w:r>
-        <w:t>NuGet</w:t>
-      </w:r>
-      <w:proofErr w:type="spellEnd"/>
-      <w:r>
-        <w:t xml:space="preserve"> with an override for the </w:t>
+        <w:t xml:space="preserve"> folder. As such, you need to provide NuGet with an override for the </w:t>
       </w:r>
       <w:r>
         <w:rPr>
@@ -2478,25 +2252,21 @@
       <w:r>
         <w:t xml:space="preserve">To do this, create a new text file directly in the </w:t>
       </w:r>
-      <w:proofErr w:type="spellStart"/>
       <w:r>
         <w:rPr>
           <w:rStyle w:val="CodeInline"/>
         </w:rPr>
         <w:t>src</w:t>
       </w:r>
-      <w:proofErr w:type="spellEnd"/>
       <w:r>
         <w:t xml:space="preserve"> folder (with Notepad or at the command line) and name this file </w:t>
       </w:r>
-      <w:proofErr w:type="spellStart"/>
       <w:r>
         <w:rPr>
           <w:rStyle w:val="CodeInline"/>
         </w:rPr>
         <w:t>nuget.config</w:t>
       </w:r>
-      <w:proofErr w:type="spellEnd"/>
       <w:r>
         <w:t>. Open the file and enter the following XML:</w:t>
       </w:r>
@@ -2563,15 +2333,7 @@
         <w:t xml:space="preserve"> </w:t>
       </w:r>
       <w:r>
-        <w:t xml:space="preserve">solution file, </w:t>
-      </w:r>
-      <w:proofErr w:type="spellStart"/>
-      <w:r>
-        <w:t>NuGet</w:t>
-      </w:r>
-      <w:proofErr w:type="spellEnd"/>
-      <w:r>
-        <w:t xml:space="preserve"> will be configured to place all downloaded libraries into your </w:t>
+        <w:t xml:space="preserve">solution file, NuGet will be configured to place all downloaded libraries into your </w:t>
       </w:r>
       <w:r>
         <w:rPr>
@@ -3492,39 +3254,7 @@
         <w:pStyle w:val="BodyText"/>
       </w:pPr>
       <w:r>
-        <w:t xml:space="preserve">As mentioned previously, we highly recommend using </w:t>
-      </w:r>
-      <w:proofErr w:type="spellStart"/>
-      <w:r>
-        <w:t>JetBrains</w:t>
-      </w:r>
-      <w:proofErr w:type="spellEnd"/>
-      <w:r>
-        <w:t xml:space="preserve">’ </w:t>
-      </w:r>
-      <w:proofErr w:type="spellStart"/>
-      <w:r>
-        <w:t>ReSharper</w:t>
-      </w:r>
-      <w:proofErr w:type="spellEnd"/>
-      <w:r>
-        <w:t xml:space="preserve"> when developing in .NET. Running unit tests is one of the benefits of this tool. It does a great job within the IDE of letting you run individual tests or all the tests in a class, category, project, or whatever. It also completely abstracts the underlying test framework, so the experience is the same whether you’re using </w:t>
-      </w:r>
-      <w:proofErr w:type="spellStart"/>
-      <w:r>
-        <w:t>NUnit</w:t>
-      </w:r>
-      <w:proofErr w:type="spellEnd"/>
-      <w:r>
-        <w:t xml:space="preserve"> or </w:t>
-      </w:r>
-      <w:proofErr w:type="spellStart"/>
-      <w:r>
-        <w:t>MSTest</w:t>
-      </w:r>
-      <w:proofErr w:type="spellEnd"/>
-      <w:r>
-        <w:t>.</w:t>
+        <w:t>As mentioned previously, we highly recommend using JetBrains’ ReSharper when developing in .NET. Running unit tests is one of the benefits of this tool. It does a great job within the IDE of letting you run individual tests or all the tests in a class, category, project, or whatever. It also completely abstracts the underlying test framework, so the experience is the same whether you’re using NUnit or MSTest.</w:t>
       </w:r>
     </w:p>
     <w:p>
@@ -3541,15 +3271,7 @@
         <w:t>Common</w:t>
       </w:r>
       <w:r>
-        <w:t xml:space="preserve"> project to depend on </w:t>
-      </w:r>
-      <w:proofErr w:type="spellStart"/>
-      <w:r>
-        <w:t>NHibernate</w:t>
-      </w:r>
-      <w:proofErr w:type="spellEnd"/>
-      <w:r>
-        <w:t>,</w:t>
+        <w:t xml:space="preserve"> project to depend on NHibernate,</w:t>
       </w:r>
       <w:r>
         <w:fldChar w:fldCharType="begin"/>
@@ -3696,15 +3418,7 @@
               <w:pStyle w:val="TableText"/>
             </w:pPr>
             <w:r>
-              <w:t>Contains "framework-</w:t>
-            </w:r>
-            <w:proofErr w:type="spellStart"/>
-            <w:r>
-              <w:t>ish</w:t>
-            </w:r>
-            <w:proofErr w:type="spellEnd"/>
-            <w:r>
-              <w:t>" functionality not specific to the API or the database.</w:t>
+              <w:t>Contains "framework-ish" functionality not specific to the API or the database.</w:t>
             </w:r>
           </w:p>
         </w:tc>
@@ -3738,15 +3452,7 @@
               <w:pStyle w:val="TableText"/>
             </w:pPr>
             <w:r>
-              <w:t xml:space="preserve">Contains the domain model Plain Old CLR Objects (POCOs); these are used by </w:t>
-            </w:r>
-            <w:proofErr w:type="spellStart"/>
-            <w:r>
-              <w:t>NHibernate</w:t>
-            </w:r>
-            <w:proofErr w:type="spellEnd"/>
-            <w:r>
-              <w:t xml:space="preserve"> to pull/push data from the database. Also contains the data access interfaces and helper classes. However, nothing in this project is specific to SQL Server.</w:t>
+              <w:t>Contains the domain model Plain Old CLR Objects (POCOs); these are used by NHibernate to pull/push data from the database. Also contains the data access interfaces and helper classes. However, nothing in this project is specific to SQL Server.</w:t>
             </w:r>
           </w:p>
         </w:tc>
@@ -3780,15 +3486,7 @@
               <w:pStyle w:val="TableText"/>
             </w:pPr>
             <w:r>
-              <w:t xml:space="preserve">Contains data access implementations, as well as your </w:t>
-            </w:r>
-            <w:proofErr w:type="spellStart"/>
-            <w:r>
-              <w:t>NHibernate</w:t>
-            </w:r>
-            <w:proofErr w:type="spellEnd"/>
-            <w:r>
-              <w:t xml:space="preserve"> mappings. This project is what makes the Data project SQL Server–specific at runtime.</w:t>
+              <w:t>Contains data access implementations, as well as your NHibernate mappings. This project is what makes the Data project SQL Server–specific at runtime.</w:t>
             </w:r>
           </w:p>
           <w:p>
@@ -3929,15 +3627,7 @@
               <w:pStyle w:val="TableText"/>
             </w:pPr>
             <w:r>
-              <w:t xml:space="preserve">This is the REST service application itself; it is hosted by IIS at runtime (though in development we use </w:t>
-            </w:r>
-            <w:proofErr w:type="spellStart"/>
-            <w:r>
-              <w:t>IISExpress</w:t>
-            </w:r>
-            <w:proofErr w:type="spellEnd"/>
-            <w:r>
-              <w:t>). This project contains all of the Web API controllers and handlers, the REST routes, connection string(s), and so on.</w:t>
+              <w:t>This is the REST service application itself; it is hosted by IIS at runtime (though in development we use IISExpress). This project contains all of the Web API controllers and handlers, the REST routes, connection string(s), and so on.</w:t>
             </w:r>
           </w:p>
         </w:tc>
@@ -4055,16 +3745,8 @@
               <w:rPr>
                 <w:rStyle w:val="CodeInline"/>
               </w:rPr>
-              <w:t>.</w:t>
+              <w:t>.IntegrationTests</w:t>
             </w:r>
-            <w:proofErr w:type="spellStart"/>
-            <w:r>
-              <w:rPr>
-                <w:rStyle w:val="CodeInline"/>
-              </w:rPr>
-              <w:t>IntegrationTests</w:t>
-            </w:r>
-            <w:proofErr w:type="spellEnd"/>
             <w:r>
               <w:rPr>
                 <w:rStyle w:val="CodeInline"/>
@@ -4160,16 +3842,8 @@
               <w:rPr>
                 <w:rStyle w:val="CodeInline"/>
               </w:rPr>
-              <w:t>.</w:t>
+              <w:t>.IntegrationTests</w:t>
             </w:r>
-            <w:proofErr w:type="spellStart"/>
-            <w:r>
-              <w:rPr>
-                <w:rStyle w:val="CodeInline"/>
-              </w:rPr>
-              <w:t>IntegrationTests</w:t>
-            </w:r>
-            <w:proofErr w:type="spellEnd"/>
           </w:p>
         </w:tc>
         <w:tc>
@@ -4278,23 +3952,7 @@
         <w:pStyle w:val="BodyText"/>
       </w:pPr>
       <w:r>
-        <w:t xml:space="preserve">Now that you have all of your Visual Studio projects in place, you need to add their respective external libraries and references using the </w:t>
-      </w:r>
-      <w:proofErr w:type="spellStart"/>
-      <w:r>
-        <w:t>NuGet</w:t>
-      </w:r>
-      <w:proofErr w:type="spellEnd"/>
-      <w:r>
-        <w:t xml:space="preserve"> Package Manager Console. These commands will download the latest versions of the libraries (if needed), and then add appropriate references to the given projects. And because in a previous section you configured </w:t>
-      </w:r>
-      <w:proofErr w:type="spellStart"/>
-      <w:r>
-        <w:t>NuGet</w:t>
-      </w:r>
-      <w:proofErr w:type="spellEnd"/>
-      <w:r>
-        <w:t xml:space="preserve"> to download the packages to your </w:t>
+        <w:t xml:space="preserve">Now that you have all of your Visual Studio projects in place, you need to add their respective external libraries and references using the NuGet Package Manager Console. These commands will download the latest versions of the libraries (if needed), and then add appropriate references to the given projects. And because in a previous section you configured NuGet to download the packages to your </w:t>
       </w:r>
       <w:r>
         <w:rPr>
@@ -4311,13 +3969,8 @@
         <w:pStyle w:val="BodyText"/>
       </w:pPr>
       <w:r>
-        <w:t xml:space="preserve">From within the Visual Studio 2013 IDE, open the Package Manager Console window and run the commands listed in Table 4-4. You can find the names of these packages and their corresponding install commands on the </w:t>
-      </w:r>
-      <w:proofErr w:type="spellStart"/>
-      <w:r>
-        <w:t>NuGet</w:t>
-      </w:r>
-      <w:proofErr w:type="spellEnd"/>
+        <w:t>From within the Visual Studio 2013 IDE, open the Package Manager Console window and run the commands listed in Table 4-4. You can find the names of these packages and their corresponding install commands on the NuGet</w:t>
+      </w:r>
       <w:r>
         <w:fldChar w:fldCharType="begin"/>
       </w:r>
@@ -4392,10 +4045,10 @@
         <w:gridCol w:w="7375"/>
         <w:tblGridChange w:id="29">
           <w:tblGrid>
-            <w:gridCol w:w="15"/>
+            <w:gridCol w:w="20"/>
             <w:gridCol w:w="5"/>
-            <w:gridCol w:w="7355"/>
-            <w:gridCol w:w="15"/>
+            <w:gridCol w:w="7350"/>
+            <w:gridCol w:w="20"/>
             <w:gridCol w:w="5"/>
           </w:tblGrid>
         </w:tblGridChange>
@@ -4426,13 +4079,8 @@
             <w:pPr>
               <w:pStyle w:val="TableHead"/>
             </w:pPr>
-            <w:proofErr w:type="spellStart"/>
             <w:r>
-              <w:t>NuGet</w:t>
-            </w:r>
-            <w:proofErr w:type="spellEnd"/>
-            <w:r>
-              <w:t xml:space="preserve"> Command</w:t>
+              <w:t>NuGet Command</w:t>
             </w:r>
           </w:p>
         </w:tc>
@@ -4477,21 +4125,7 @@
                 <w:rPr>
                   <w:rStyle w:val="CodeInline"/>
                 </w:rPr>
-                <w:t xml:space="preserve">update-package </w:t>
-              </w:r>
-              <w:proofErr w:type="spellStart"/>
-              <w:r>
-                <w:rPr>
-                  <w:rStyle w:val="CodeInline"/>
-                </w:rPr>
-                <w:t>Microsoft.AspNet.WebApi</w:t>
-              </w:r>
-              <w:proofErr w:type="spellEnd"/>
-              <w:r>
-                <w:rPr>
-                  <w:rStyle w:val="CodeInline"/>
-                </w:rPr>
-                <w:t xml:space="preserve"> WebApi2Book.Web.Api</w:t>
+                <w:t>update-package Microsoft.AspNet.WebApi WebApi2Book.Web.Api</w:t>
               </w:r>
             </w:ins>
           </w:p>
@@ -4529,21 +4163,7 @@
               <w:rPr>
                 <w:rStyle w:val="CodeInline"/>
               </w:rPr>
-              <w:t xml:space="preserve">install-package </w:t>
-            </w:r>
-            <w:proofErr w:type="spellStart"/>
-            <w:r>
-              <w:rPr>
-                <w:rStyle w:val="CodeInline"/>
-              </w:rPr>
-              <w:t>automapper</w:t>
-            </w:r>
-            <w:proofErr w:type="spellEnd"/>
-            <w:r>
-              <w:rPr>
-                <w:rStyle w:val="CodeInline"/>
-              </w:rPr>
-              <w:t xml:space="preserve"> WebApi2Book.Common</w:t>
+              <w:t>install-package automapper WebApi2Book.Common</w:t>
             </w:r>
           </w:p>
         </w:tc>
@@ -4585,21 +4205,7 @@
               <w:rPr>
                 <w:rStyle w:val="CodeInline"/>
               </w:rPr>
-              <w:t xml:space="preserve">install-package </w:t>
-            </w:r>
-            <w:proofErr w:type="spellStart"/>
-            <w:r>
-              <w:rPr>
-                <w:rStyle w:val="CodeInline"/>
-              </w:rPr>
-              <w:t>nhibernate</w:t>
-            </w:r>
-            <w:proofErr w:type="spellEnd"/>
-            <w:r>
-              <w:rPr>
-                <w:rStyle w:val="CodeInline"/>
-              </w:rPr>
-              <w:t xml:space="preserve"> WebApi2Book.Data.SqlServer</w:t>
+              <w:t>install-package nhibernate WebApi2Book.Data.SqlServer</w:t>
             </w:r>
           </w:p>
         </w:tc>
@@ -4620,21 +4226,7 @@
               <w:rPr>
                 <w:rStyle w:val="CodeInline"/>
               </w:rPr>
-              <w:t xml:space="preserve">install-package </w:t>
-            </w:r>
-            <w:proofErr w:type="spellStart"/>
-            <w:r>
-              <w:rPr>
-                <w:rStyle w:val="CodeInline"/>
-              </w:rPr>
-              <w:t>fluentnhibernate</w:t>
-            </w:r>
-            <w:proofErr w:type="spellEnd"/>
-            <w:r>
-              <w:rPr>
-                <w:rStyle w:val="CodeInline"/>
-              </w:rPr>
-              <w:t xml:space="preserve"> WebApi2Book.Data.SqlServer</w:t>
+              <w:t>install-package fluentnhibernate WebApi2Book.Data.SqlServer</w:t>
             </w:r>
           </w:p>
         </w:tc>
@@ -4655,21 +4247,7 @@
               <w:rPr>
                 <w:rStyle w:val="CodeInline"/>
               </w:rPr>
-              <w:t xml:space="preserve">install-package </w:t>
-            </w:r>
-            <w:proofErr w:type="spellStart"/>
-            <w:r>
-              <w:rPr>
-                <w:rStyle w:val="CodeInline"/>
-              </w:rPr>
-              <w:t>automapper</w:t>
-            </w:r>
-            <w:proofErr w:type="spellEnd"/>
-            <w:r>
-              <w:rPr>
-                <w:rStyle w:val="CodeInline"/>
-              </w:rPr>
-              <w:t xml:space="preserve"> WebApi2Book.Web.Api</w:t>
+              <w:t>install-package automapper WebApi2Book.Web.Api</w:t>
             </w:r>
           </w:p>
         </w:tc>
@@ -4711,21 +4289,7 @@
               <w:rPr>
                 <w:rStyle w:val="CodeInline"/>
               </w:rPr>
-              <w:t xml:space="preserve">install-package </w:t>
-            </w:r>
-            <w:proofErr w:type="spellStart"/>
-            <w:r>
-              <w:rPr>
-                <w:rStyle w:val="CodeInline"/>
-              </w:rPr>
-              <w:t>nhibernate</w:t>
-            </w:r>
-            <w:proofErr w:type="spellEnd"/>
-            <w:r>
-              <w:rPr>
-                <w:rStyle w:val="CodeInline"/>
-              </w:rPr>
-              <w:t xml:space="preserve"> WebApi2Book.Web.Api</w:t>
+              <w:t>install-package nhibernate WebApi2Book.Web.Api</w:t>
             </w:r>
           </w:p>
         </w:tc>
@@ -4746,21 +4310,7 @@
               <w:rPr>
                 <w:rStyle w:val="CodeInline"/>
               </w:rPr>
-              <w:t xml:space="preserve">install-package </w:t>
-            </w:r>
-            <w:proofErr w:type="spellStart"/>
-            <w:r>
-              <w:rPr>
-                <w:rStyle w:val="CodeInline"/>
-              </w:rPr>
-              <w:t>fluentnhibernate</w:t>
-            </w:r>
-            <w:proofErr w:type="spellEnd"/>
-            <w:r>
-              <w:rPr>
-                <w:rStyle w:val="CodeInline"/>
-              </w:rPr>
-              <w:t xml:space="preserve"> WebApi2Book.Web.Api</w:t>
+              <w:t>install-package fluentnhibernate WebApi2Book.Web.Api</w:t>
             </w:r>
           </w:p>
         </w:tc>
@@ -4853,21 +4403,7 @@
                 <w:rPr>
                   <w:rStyle w:val="CodeInline"/>
                 </w:rPr>
-                <w:t xml:space="preserve">install-package </w:t>
-              </w:r>
-              <w:proofErr w:type="spellStart"/>
-              <w:r>
-                <w:rPr>
-                  <w:rStyle w:val="CodeInline"/>
-                </w:rPr>
-                <w:t>Ninject.Web.Common.WebHost</w:t>
-              </w:r>
-              <w:proofErr w:type="spellEnd"/>
-              <w:r>
-                <w:rPr>
-                  <w:rStyle w:val="CodeInline"/>
-                </w:rPr>
-                <w:t xml:space="preserve"> WebApi2Book.Web.Api</w:t>
+                <w:t>install-package Ninject.Web.Common.WebHost WebApi2Book.Web.Api</w:t>
               </w:r>
             </w:ins>
           </w:p>
@@ -4910,21 +4446,7 @@
               <w:rPr>
                 <w:rStyle w:val="CodeInline"/>
               </w:rPr>
-              <w:t xml:space="preserve">install-package </w:t>
-            </w:r>
-            <w:proofErr w:type="spellStart"/>
-            <w:r>
-              <w:rPr>
-                <w:rStyle w:val="CodeInline"/>
-              </w:rPr>
-              <w:t>nhibernate</w:t>
-            </w:r>
-            <w:proofErr w:type="spellEnd"/>
-            <w:r>
-              <w:rPr>
-                <w:rStyle w:val="CodeInline"/>
-              </w:rPr>
-              <w:t xml:space="preserve"> WebApi2Book.Web.Common</w:t>
+              <w:t>install-package nhibernate WebApi2Book.Web.Common</w:t>
             </w:r>
           </w:p>
         </w:tc>
@@ -4987,16 +4509,8 @@
               <w:rPr>
                 <w:rStyle w:val="CodeInline"/>
               </w:rPr>
-              <w:t xml:space="preserve">install-package </w:t>
+              <w:t>install-package ninject</w:t>
             </w:r>
-            <w:proofErr w:type="spellStart"/>
-            <w:r>
-              <w:rPr>
-                <w:rStyle w:val="CodeInline"/>
-              </w:rPr>
-              <w:t>ninject</w:t>
-            </w:r>
-            <w:proofErr w:type="spellEnd"/>
             <w:del w:id="55" w:author="Brian Wortman" w:date="2014-06-11T16:29:00Z">
               <w:r>
                 <w:rPr>
@@ -5061,7 +4575,6 @@
               </w:rPr>
               <w:t xml:space="preserve">-package </w:t>
             </w:r>
-            <w:proofErr w:type="spellStart"/>
             <w:ins w:id="60" w:author="Brian Wortman" w:date="2014-06-11T16:29:00Z">
               <w:r>
                 <w:rPr>
@@ -5070,25 +4583,15 @@
                     <w:rPr/>
                   </w:rPrChange>
                 </w:rPr>
-                <w:t>ninject.web.common</w:t>
-              </w:r>
-              <w:proofErr w:type="spellEnd"/>
-              <w:r>
-                <w:rPr>
-                  <w:rStyle w:val="CodeInline"/>
-                  <w:rPrChange w:id="62" w:author="Brian Wortman" w:date="2014-06-11T16:35:00Z">
-                    <w:rPr/>
-                  </w:rPrChange>
-                </w:rPr>
-                <w:t xml:space="preserve"> WebApi2Book.Web.Common</w:t>
+                <w:t>ninject.web.common WebApi2Book.Web.Common</w:t>
               </w:r>
             </w:ins>
-            <w:del w:id="63" w:author="Brian Wortman" w:date="2014-06-11T16:29:00Z">
+            <w:del w:id="62" w:author="Brian Wortman" w:date="2014-06-11T16:29:00Z">
               <w:r>
                 <w:rPr>
                   <w:rStyle w:val="CodeInline"/>
                   <w:highlight w:val="white"/>
-                  <w:rPrChange w:id="64" w:author="Brian Wortman" w:date="2014-06-11T16:35:00Z">
+                  <w:rPrChange w:id="63" w:author="Brian Wortman" w:date="2014-06-11T16:35:00Z">
                     <w:rPr>
                       <w:highlight w:val="white"/>
                     </w:rPr>
@@ -5113,12 +4616,12 @@
       <w:r>
         <w:t xml:space="preserve">Note that the </w:t>
       </w:r>
-      <w:del w:id="65" w:author="Brian Wortman" w:date="2014-06-11T16:56:00Z">
+      <w:del w:id="64" w:author="Brian Wortman" w:date="2014-06-11T16:56:00Z">
         <w:r>
           <w:delText xml:space="preserve">last </w:delText>
         </w:r>
       </w:del>
-      <w:ins w:id="66" w:author="Brian Wortman" w:date="2014-06-11T16:56:00Z">
+      <w:ins w:id="65" w:author="Brian Wortman" w:date="2014-06-11T16:56:00Z">
         <w:r>
           <w:t xml:space="preserve">first </w:t>
         </w:r>
@@ -5135,27 +4638,27 @@
       <w:r>
         <w:t xml:space="preserve"> statement just ensures that we have the latest libraries configured</w:t>
       </w:r>
+      <w:commentRangeStart w:id="66"/>
       <w:commentRangeStart w:id="67"/>
-      <w:commentRangeStart w:id="68"/>
       <w:r>
         <w:t>.</w:t>
       </w:r>
-      <w:commentRangeEnd w:id="67"/>
+      <w:commentRangeEnd w:id="66"/>
       <w:r>
         <w:rPr>
           <w:rStyle w:val="CommentReference"/>
           <w:rFonts w:ascii="Times" w:eastAsia="Calibri" w:hAnsi="Times"/>
           <w:lang w:val="en-GB"/>
         </w:rPr>
-        <w:commentReference w:id="67"/>
-      </w:r>
-      <w:commentRangeEnd w:id="68"/>
+        <w:commentReference w:id="66"/>
+      </w:r>
+      <w:commentRangeEnd w:id="67"/>
       <w:r>
         <w:rPr>
           <w:rStyle w:val="CommentReference"/>
           <w:rFonts w:ascii="Times" w:eastAsiaTheme="minorHAnsi" w:hAnsi="Times" w:cstheme="minorBidi"/>
         </w:rPr>
-        <w:commentReference w:id="68"/>
+        <w:commentReference w:id="67"/>
       </w:r>
     </w:p>
     <w:p>
@@ -5598,94 +5101,94 @@
       <w:pPr>
         <w:pStyle w:val="Heading1"/>
       </w:pPr>
-      <w:bookmarkStart w:id="69" w:name="_Toc390159780"/>
+      <w:bookmarkStart w:id="68" w:name="_Toc390159780"/>
       <w:r>
         <w:t>Basic Components</w:t>
       </w:r>
+      <w:bookmarkEnd w:id="68"/>
+    </w:p>
+    <w:p>
+      <w:pPr>
+        <w:pStyle w:val="BodyTextFirst"/>
+      </w:pPr>
+      <w:r>
+        <w:t xml:space="preserve">At this point, </w:t>
+      </w:r>
+      <w:r>
+        <w:t>the</w:t>
+      </w:r>
+      <w:r>
+        <w:t xml:space="preserve"> solution should build successfully</w:t>
+      </w:r>
+      <w:r>
+        <w:t xml:space="preserve">, even </w:t>
+      </w:r>
+      <w:r>
+        <w:t xml:space="preserve">though </w:t>
+      </w:r>
+      <w:r>
+        <w:t xml:space="preserve">we </w:t>
+      </w:r>
+      <w:r>
+        <w:t xml:space="preserve">haven’t added any real code yet. But with all the projects added and their libraries installed and referenced, </w:t>
+      </w:r>
+      <w:r>
+        <w:t xml:space="preserve">we </w:t>
+      </w:r>
+      <w:r>
+        <w:t xml:space="preserve">are ready to start building some of the </w:t>
+      </w:r>
+      <w:r>
+        <w:t>easier components we’ll need later on:</w:t>
+      </w:r>
+    </w:p>
+    <w:p>
+      <w:pPr>
+        <w:pStyle w:val="Bullet"/>
+      </w:pPr>
+      <w:bookmarkStart w:id="69" w:name="OLE_LINK3"/>
+      <w:bookmarkStart w:id="70" w:name="OLE_LINK4"/>
+      <w:r>
+        <w:t>Domain model (the persistent entities)</w:t>
+      </w:r>
+    </w:p>
+    <w:p>
+      <w:pPr>
+        <w:pStyle w:val="Bullet"/>
+      </w:pPr>
+      <w:r>
+        <w:t>Service resource types (the service model)</w:t>
+      </w:r>
+    </w:p>
+    <w:p>
+      <w:pPr>
+        <w:pStyle w:val="Bullet"/>
+      </w:pPr>
+      <w:r>
+        <w:t>Logging</w:t>
+      </w:r>
+    </w:p>
+    <w:p>
+      <w:pPr>
+        <w:pStyle w:val="Bullet"/>
+      </w:pPr>
+      <w:r>
+        <w:t>Database</w:t>
+      </w:r>
+    </w:p>
+    <w:p>
+      <w:pPr>
+        <w:pStyle w:val="Heading2"/>
+      </w:pPr>
+      <w:bookmarkStart w:id="71" w:name="_Toc390159781"/>
+      <w:bookmarkStart w:id="72" w:name="tab1"/>
       <w:bookmarkEnd w:id="69"/>
-    </w:p>
-    <w:p>
-      <w:pPr>
-        <w:pStyle w:val="BodyTextFirst"/>
-      </w:pPr>
-      <w:r>
-        <w:t xml:space="preserve">At this point, </w:t>
-      </w:r>
-      <w:r>
-        <w:t>the</w:t>
-      </w:r>
-      <w:r>
-        <w:t xml:space="preserve"> solution should build successfully</w:t>
-      </w:r>
-      <w:r>
-        <w:t xml:space="preserve">, even </w:t>
-      </w:r>
-      <w:r>
-        <w:t xml:space="preserve">though </w:t>
-      </w:r>
-      <w:r>
-        <w:t xml:space="preserve">we </w:t>
-      </w:r>
-      <w:r>
-        <w:t xml:space="preserve">haven’t added any real code yet. But with all the projects added and their libraries installed and referenced, </w:t>
-      </w:r>
-      <w:r>
-        <w:t xml:space="preserve">we </w:t>
-      </w:r>
-      <w:r>
-        <w:t xml:space="preserve">are ready to start building some of the </w:t>
-      </w:r>
-      <w:r>
-        <w:t>easier components we’ll need later on:</w:t>
-      </w:r>
-    </w:p>
-    <w:p>
-      <w:pPr>
-        <w:pStyle w:val="Bullet"/>
-      </w:pPr>
-      <w:bookmarkStart w:id="70" w:name="OLE_LINK3"/>
-      <w:bookmarkStart w:id="71" w:name="OLE_LINK4"/>
-      <w:r>
-        <w:t>Domain model (the persistent entities)</w:t>
-      </w:r>
-    </w:p>
-    <w:p>
-      <w:pPr>
-        <w:pStyle w:val="Bullet"/>
-      </w:pPr>
-      <w:r>
-        <w:t>Service resource types (the service model)</w:t>
-      </w:r>
-    </w:p>
-    <w:p>
-      <w:pPr>
-        <w:pStyle w:val="Bullet"/>
-      </w:pPr>
-      <w:r>
-        <w:t>Logging</w:t>
-      </w:r>
-    </w:p>
-    <w:p>
-      <w:pPr>
-        <w:pStyle w:val="Bullet"/>
-      </w:pPr>
-      <w:r>
-        <w:t>Database</w:t>
-      </w:r>
-    </w:p>
-    <w:p>
-      <w:pPr>
-        <w:pStyle w:val="Heading2"/>
-      </w:pPr>
-      <w:bookmarkStart w:id="72" w:name="_Toc390159781"/>
-      <w:bookmarkStart w:id="73" w:name="tab1"/>
       <w:bookmarkEnd w:id="70"/>
-      <w:bookmarkEnd w:id="71"/>
       <w:r>
         <w:lastRenderedPageBreak/>
         <w:t>Domain Model</w:t>
       </w:r>
-      <w:bookmarkEnd w:id="72"/>
+      <w:bookmarkEnd w:id="71"/>
     </w:p>
     <w:p>
       <w:pPr>
@@ -5718,15 +5221,7 @@
         <w:pStyle w:val="BodyText"/>
       </w:pPr>
       <w:r>
-        <w:t xml:space="preserve">Since these classes will be used by </w:t>
-      </w:r>
-      <w:proofErr w:type="spellStart"/>
-      <w:r>
-        <w:t>NHibernate</w:t>
-      </w:r>
-      <w:proofErr w:type="spellEnd"/>
-      <w:r>
-        <w:t xml:space="preserve">, and we want to support lazy loading, we need to make every property virtual. </w:t>
+        <w:t xml:space="preserve">Since these classes will be used by NHibernate, and we want to support lazy loading, we need to make every property virtual. </w:t>
       </w:r>
     </w:p>
     <w:p>
@@ -5752,15 +5247,7 @@
       </w:r>
       <w:r>
         <w:tab/>
-        <w:t xml:space="preserve">Lazy loading tells </w:t>
-      </w:r>
-      <w:proofErr w:type="spellStart"/>
-      <w:r>
-        <w:t>NHibernate</w:t>
-      </w:r>
-      <w:proofErr w:type="spellEnd"/>
-      <w:r>
-        <w:t xml:space="preserve"> to fetch related data only when it is needed – versus fetching all the data up front. For example, when a </w:t>
+        <w:t xml:space="preserve">Lazy loading tells NHibernate to fetch related data only when it is needed – versus fetching all the data up front. For example, when a </w:t>
       </w:r>
       <w:r>
         <w:rPr>
@@ -5786,15 +5273,7 @@
         <w:pStyle w:val="BodyText"/>
       </w:pPr>
       <w:r>
-        <w:t xml:space="preserve">Other than that, they really are just POCOs. In other words, they don’t derive from some special base class, nor do they return any special types for their properties. They aren’t even tied to </w:t>
-      </w:r>
-      <w:proofErr w:type="spellStart"/>
-      <w:r>
-        <w:t>NHibernate</w:t>
-      </w:r>
-      <w:proofErr w:type="spellEnd"/>
-      <w:r>
-        <w:t xml:space="preserve"> at all, save for the virtual modifier to allow lazy loading.</w:t>
+        <w:t>Other than that, they really are just POCOs. In other words, they don’t derive from some special base class, nor do they return any special types for their properties. They aren’t even tied to NHibernate at all, save for the virtual modifier to allow lazy loading.</w:t>
       </w:r>
     </w:p>
     <w:p>
@@ -5804,32 +5283,32 @@
       <w:r>
         <w:t>So now let's look at all the class definitions, below. You will add these</w:t>
       </w:r>
-      <w:ins w:id="74" w:author="Brian Wortman" w:date="2014-06-11T16:59:00Z">
+      <w:ins w:id="73" w:author="Brian Wortman" w:date="2014-06-11T16:59:00Z">
         <w:r>
           <w:t xml:space="preserve"> - </w:t>
         </w:r>
       </w:ins>
-      <w:del w:id="75" w:author="Brian Wortman" w:date="2014-06-11T16:59:00Z">
+      <w:del w:id="74" w:author="Brian Wortman" w:date="2014-06-11T16:59:00Z">
         <w:r>
           <w:delText xml:space="preserve"> </w:delText>
         </w:r>
       </w:del>
-      <w:ins w:id="76" w:author="Brian Wortman" w:date="2014-06-11T16:59:00Z">
+      <w:ins w:id="75" w:author="Brian Wortman" w:date="2014-06-11T16:59:00Z">
         <w:r>
           <w:t xml:space="preserve">one class per file, with </w:t>
         </w:r>
       </w:ins>
-      <w:ins w:id="77" w:author="Brian Wortman" w:date="2014-06-11T17:00:00Z">
+      <w:ins w:id="76" w:author="Brian Wortman" w:date="2014-06-11T17:00:00Z">
         <w:r>
           <w:t>each</w:t>
         </w:r>
       </w:ins>
-      <w:ins w:id="78" w:author="Brian Wortman" w:date="2014-06-11T16:59:00Z">
+      <w:ins w:id="77" w:author="Brian Wortman" w:date="2014-06-11T16:59:00Z">
         <w:r>
           <w:t xml:space="preserve"> filename equal to the class name</w:t>
         </w:r>
       </w:ins>
-      <w:ins w:id="79" w:author="Brian Wortman" w:date="2014-06-11T17:00:00Z">
+      <w:ins w:id="78" w:author="Brian Wortman" w:date="2014-06-11T17:00:00Z">
         <w:r>
           <w:t xml:space="preserve"> - </w:t>
         </w:r>
@@ -5879,41 +5358,41 @@
         </w:rPr>
         <w:t>Entities</w:t>
       </w:r>
+      <w:commentRangeStart w:id="79"/>
       <w:commentRangeStart w:id="80"/>
-      <w:commentRangeStart w:id="81"/>
       <w:r>
         <w:rPr>
           <w:rStyle w:val="CodeInline"/>
         </w:rPr>
         <w:t>:</w:t>
       </w:r>
-      <w:commentRangeEnd w:id="80"/>
+      <w:commentRangeEnd w:id="79"/>
       <w:r>
         <w:rPr>
           <w:rStyle w:val="CommentReference"/>
           <w:rFonts w:ascii="Times" w:eastAsia="Calibri" w:hAnsi="Times"/>
           <w:lang w:val="en-GB"/>
         </w:rPr>
-        <w:commentReference w:id="80"/>
-      </w:r>
-      <w:commentRangeEnd w:id="81"/>
+        <w:commentReference w:id="79"/>
+      </w:r>
+      <w:commentRangeEnd w:id="80"/>
       <w:r>
         <w:rPr>
           <w:rStyle w:val="CommentReference"/>
           <w:rFonts w:ascii="Times" w:eastAsiaTheme="minorHAnsi" w:hAnsi="Times" w:cstheme="minorBidi"/>
         </w:rPr>
-        <w:commentReference w:id="81"/>
-      </w:r>
-    </w:p>
-    <w:p>
-      <w:pPr>
-        <w:pStyle w:val="Code"/>
-      </w:pPr>
-      <w:bookmarkStart w:id="82" w:name="OLE_LINK7"/>
-      <w:bookmarkStart w:id="83" w:name="OLE_LINK8"/>
-      <w:bookmarkStart w:id="84" w:name="OLE_LINK5"/>
-      <w:bookmarkStart w:id="85" w:name="OLE_LINK6"/>
-      <w:bookmarkStart w:id="86" w:name="OLE_LINK33"/>
+        <w:commentReference w:id="80"/>
+      </w:r>
+    </w:p>
+    <w:p>
+      <w:pPr>
+        <w:pStyle w:val="Code"/>
+      </w:pPr>
+      <w:bookmarkStart w:id="81" w:name="OLE_LINK7"/>
+      <w:bookmarkStart w:id="82" w:name="OLE_LINK8"/>
+      <w:bookmarkStart w:id="83" w:name="OLE_LINK5"/>
+      <w:bookmarkStart w:id="84" w:name="OLE_LINK6"/>
+      <w:bookmarkStart w:id="85" w:name="OLE_LINK33"/>
       <w:r>
         <w:t xml:space="preserve">    public class Status</w:t>
       </w:r>
@@ -5972,8 +5451,8 @@
         <w:t xml:space="preserve">    }</w:t>
       </w:r>
     </w:p>
+    <w:bookmarkEnd w:id="81"/>
     <w:bookmarkEnd w:id="82"/>
-    <w:bookmarkEnd w:id="83"/>
     <w:p>
       <w:pPr>
         <w:pStyle w:val="Code"/>
@@ -5986,7 +5465,7 @@
       <w:r>
         <w:t xml:space="preserve">    </w:t>
       </w:r>
-      <w:bookmarkStart w:id="87" w:name="OLE_LINK9"/>
+      <w:bookmarkStart w:id="86" w:name="OLE_LINK9"/>
       <w:r>
         <w:t>public class Task</w:t>
       </w:r>
@@ -6135,18 +5614,18 @@
         <w:t xml:space="preserve">    }</w:t>
       </w:r>
     </w:p>
-    <w:bookmarkEnd w:id="87"/>
-    <w:p>
-      <w:pPr>
-        <w:pStyle w:val="Code"/>
-      </w:pPr>
-    </w:p>
-    <w:p>
-      <w:pPr>
-        <w:pStyle w:val="Code"/>
-      </w:pPr>
-      <w:bookmarkStart w:id="88" w:name="OLE_LINK10"/>
-      <w:bookmarkStart w:id="89" w:name="OLE_LINK11"/>
+    <w:bookmarkEnd w:id="86"/>
+    <w:p>
+      <w:pPr>
+        <w:pStyle w:val="Code"/>
+      </w:pPr>
+    </w:p>
+    <w:p>
+      <w:pPr>
+        <w:pStyle w:val="Code"/>
+      </w:pPr>
+      <w:bookmarkStart w:id="87" w:name="OLE_LINK10"/>
+      <w:bookmarkStart w:id="88" w:name="OLE_LINK11"/>
       <w:r>
         <w:t xml:space="preserve">    public class User</w:t>
       </w:r>
@@ -6207,11 +5686,11 @@
         <w:t xml:space="preserve">    }</w:t>
       </w:r>
     </w:p>
+    <w:bookmarkEnd w:id="83"/>
     <w:bookmarkEnd w:id="84"/>
     <w:bookmarkEnd w:id="85"/>
-    <w:bookmarkEnd w:id="86"/>
+    <w:bookmarkEnd w:id="87"/>
     <w:bookmarkEnd w:id="88"/>
-    <w:bookmarkEnd w:id="89"/>
     <w:p>
       <w:pPr>
         <w:pStyle w:val="Code"/>
@@ -6231,15 +5710,7 @@
         <w:t>Version</w:t>
       </w:r>
       <w:r>
-        <w:t xml:space="preserve"> byte array property on all of the domain model classes will be used by </w:t>
-      </w:r>
-      <w:proofErr w:type="spellStart"/>
-      <w:r>
-        <w:t>NHibernate</w:t>
-      </w:r>
-      <w:proofErr w:type="spellEnd"/>
-      <w:r>
-        <w:t xml:space="preserve"> to detect dirty data. As you’ll see later, the column in SQL Server that the </w:t>
+        <w:t xml:space="preserve"> byte array property on all of the domain model classes will be used by NHibernate to detect dirty data. As you’ll see later, the column in SQL Server that the </w:t>
       </w:r>
       <w:r>
         <w:rPr>
@@ -6250,29 +5721,27 @@
       <w:r>
         <w:t xml:space="preserve"> property maps to will be of type </w:t>
       </w:r>
-      <w:proofErr w:type="spellStart"/>
       <w:r>
         <w:rPr>
           <w:rStyle w:val="CodeInline"/>
         </w:rPr>
         <w:t>rowversion</w:t>
       </w:r>
-      <w:proofErr w:type="spellEnd"/>
       <w:r>
         <w:t>. This value is automatically incremented by SQL Server every time a new row is added or updated in the database. In this way, the system can detect when an update to a row will overwrite a previous update.</w:t>
       </w:r>
-      <w:bookmarkEnd w:id="73"/>
+      <w:bookmarkEnd w:id="72"/>
     </w:p>
     <w:p>
       <w:pPr>
         <w:pStyle w:val="Heading2"/>
       </w:pPr>
-      <w:bookmarkStart w:id="90" w:name="_Toc390159782"/>
-      <w:bookmarkStart w:id="91" w:name="tab2"/>
+      <w:bookmarkStart w:id="89" w:name="_Toc390159782"/>
+      <w:bookmarkStart w:id="90" w:name="tab2"/>
       <w:r>
         <w:t>Service Model Types</w:t>
       </w:r>
-      <w:bookmarkEnd w:id="90"/>
+      <w:bookmarkEnd w:id="89"/>
     </w:p>
     <w:p>
       <w:pPr>
@@ -6322,7 +5791,7 @@
       <w:r>
         <w:t xml:space="preserve"> project; they use that name as their namespace, as well</w:t>
       </w:r>
-      <w:ins w:id="92" w:author="Brian Wortman" w:date="2014-06-11T17:02:00Z">
+      <w:ins w:id="91" w:author="Brian Wortman" w:date="2014-06-11T17:02:00Z">
         <w:r>
           <w:t>. Add these as one class per file, with each filename equal to the class name</w:t>
         </w:r>
@@ -6335,13 +5804,13 @@
       <w:pPr>
         <w:pStyle w:val="Code"/>
       </w:pPr>
-      <w:bookmarkStart w:id="93" w:name="OLE_LINK28"/>
-      <w:bookmarkStart w:id="94" w:name="OLE_LINK29"/>
-      <w:bookmarkStart w:id="95" w:name="OLE_LINK34"/>
+      <w:bookmarkStart w:id="92" w:name="OLE_LINK28"/>
+      <w:bookmarkStart w:id="93" w:name="OLE_LINK29"/>
+      <w:bookmarkStart w:id="94" w:name="OLE_LINK34"/>
       <w:r>
         <w:t xml:space="preserve">    </w:t>
       </w:r>
-      <w:bookmarkStart w:id="96" w:name="OLE_LINK12"/>
+      <w:bookmarkStart w:id="95" w:name="OLE_LINK12"/>
       <w:r>
         <w:t>public class Link</w:t>
       </w:r>
@@ -6775,10 +6244,19 @@
       <w:pPr>
         <w:pStyle w:val="Code"/>
       </w:pPr>
+      <w:commentRangeStart w:id="96"/>
       <w:commentRangeStart w:id="97"/>
-      <w:commentRangeStart w:id="98"/>
       <w:r>
         <w:t xml:space="preserve">    }</w:t>
+      </w:r>
+      <w:commentRangeEnd w:id="96"/>
+      <w:r>
+        <w:rPr>
+          <w:rStyle w:val="CommentReference"/>
+          <w:rFonts w:ascii="Times" w:hAnsi="Times"/>
+          <w:noProof w:val="0"/>
+        </w:rPr>
+        <w:commentReference w:id="96"/>
       </w:r>
       <w:commentRangeEnd w:id="97"/>
       <w:r>
@@ -6789,20 +6267,11 @@
         </w:rPr>
         <w:commentReference w:id="97"/>
       </w:r>
-      <w:commentRangeEnd w:id="98"/>
-      <w:r>
-        <w:rPr>
-          <w:rStyle w:val="CommentReference"/>
-          <w:rFonts w:ascii="Times" w:hAnsi="Times"/>
-          <w:noProof w:val="0"/>
-        </w:rPr>
-        <w:commentReference w:id="98"/>
-      </w:r>
+      <w:bookmarkEnd w:id="92"/>
       <w:bookmarkEnd w:id="93"/>
       <w:bookmarkEnd w:id="94"/>
-      <w:bookmarkEnd w:id="95"/>
-    </w:p>
-    <w:bookmarkEnd w:id="96"/>
+    </w:p>
+    <w:bookmarkEnd w:id="95"/>
     <w:p>
       <w:pPr>
         <w:pStyle w:val="BodyText"/>
@@ -6811,18 +6280,18 @@
         <w:lastRenderedPageBreak/>
         <w:t>Recall that one of the tenets of REST is to avoid coupling the client to the server. This means you shouldn’t provide the DLL containing these resource types to callers of your API. These types are there simply to make it easier for the controller code to receive and respond to such data.</w:t>
       </w:r>
-      <w:bookmarkEnd w:id="91"/>
+      <w:bookmarkEnd w:id="90"/>
     </w:p>
     <w:p>
       <w:pPr>
         <w:pStyle w:val="Heading2"/>
       </w:pPr>
-      <w:bookmarkStart w:id="99" w:name="_Toc390159783"/>
-      <w:bookmarkStart w:id="100" w:name="tab3"/>
+      <w:bookmarkStart w:id="98" w:name="_Toc390159783"/>
+      <w:bookmarkStart w:id="99" w:name="tab3"/>
       <w:r>
         <w:t>Logging</w:t>
       </w:r>
-      <w:bookmarkEnd w:id="99"/>
+      <w:bookmarkEnd w:id="98"/>
     </w:p>
     <w:p>
       <w:pPr>
@@ -6831,14 +6300,12 @@
       <w:r>
         <w:t xml:space="preserve">In this section, you will configure the </w:t>
       </w:r>
-      <w:proofErr w:type="spellStart"/>
       <w:r>
         <w:rPr>
           <w:rStyle w:val="CodeInline"/>
         </w:rPr>
         <w:t>web.config</w:t>
       </w:r>
-      <w:proofErr w:type="spellEnd"/>
       <w:r>
         <w:t xml:space="preserve"> file. We'll deal with initializing log4net later, </w:t>
       </w:r>
@@ -6858,22 +6325,14 @@
         <w:fldChar w:fldCharType="end"/>
       </w:r>
       <w:r>
-        <w:t xml:space="preserve">when tackling the </w:t>
-      </w:r>
-      <w:proofErr w:type="spellStart"/>
-      <w:r>
-        <w:t>Ninject</w:t>
-      </w:r>
-      <w:proofErr w:type="spellEnd"/>
-      <w:r>
-        <w:t xml:space="preserve"> container configuration. For now, begin by adding the following code to the </w:t>
-      </w:r>
-      <w:ins w:id="101" w:author="Brian Wortman" w:date="2014-06-11T18:04:00Z">
+        <w:t xml:space="preserve">when tackling the Ninject container configuration. For now, begin by adding the following code to the </w:t>
+      </w:r>
+      <w:ins w:id="100" w:author="Brian Wortman" w:date="2014-06-11T18:04:00Z">
         <w:r>
           <w:t>WebApi2Book.Web.Api</w:t>
         </w:r>
       </w:ins>
-      <w:del w:id="102" w:author="Brian Wortman" w:date="2014-06-11T18:04:00Z">
+      <w:del w:id="101" w:author="Brian Wortman" w:date="2014-06-11T18:04:00Z">
         <w:r>
           <w:rPr>
             <w:rStyle w:val="CodeInline"/>
@@ -6884,14 +6343,12 @@
       <w:r>
         <w:t xml:space="preserve"> project’s </w:t>
       </w:r>
-      <w:proofErr w:type="spellStart"/>
       <w:r>
         <w:rPr>
           <w:rStyle w:val="CodeInline"/>
         </w:rPr>
         <w:t>web.config</w:t>
       </w:r>
-      <w:proofErr w:type="spellEnd"/>
       <w:r>
         <w:t xml:space="preserve"> file, near the top (and directly under the opening </w:t>
       </w:r>
@@ -6908,21 +6365,7 @@
         <w:rPr>
           <w:rStyle w:val="CodeInline"/>
         </w:rPr>
-        <w:t>&lt;</w:t>
-      </w:r>
-      <w:proofErr w:type="spellStart"/>
-      <w:r>
-        <w:rPr>
-          <w:rStyle w:val="CodeInline"/>
-        </w:rPr>
-        <w:t>configSections</w:t>
-      </w:r>
-      <w:proofErr w:type="spellEnd"/>
-      <w:r>
-        <w:rPr>
-          <w:rStyle w:val="CodeInline"/>
-        </w:rPr>
-        <w:t>&gt;</w:t>
+        <w:t>&lt;configSections&gt;</w:t>
       </w:r>
       <w:r>
         <w:t xml:space="preserve"> section is already there, just add the </w:t>
@@ -6941,10 +6384,10 @@
       <w:pPr>
         <w:pStyle w:val="Code"/>
       </w:pPr>
-      <w:bookmarkStart w:id="103" w:name="OLE_LINK13"/>
-      <w:bookmarkStart w:id="104" w:name="OLE_LINK14"/>
-      <w:bookmarkStart w:id="105" w:name="OLE_LINK30"/>
-      <w:bookmarkStart w:id="106" w:name="OLE_LINK35"/>
+      <w:bookmarkStart w:id="102" w:name="OLE_LINK13"/>
+      <w:bookmarkStart w:id="103" w:name="OLE_LINK14"/>
+      <w:bookmarkStart w:id="104" w:name="OLE_LINK30"/>
+      <w:bookmarkStart w:id="105" w:name="OLE_LINK35"/>
       <w:r>
         <w:t xml:space="preserve">  &lt;configSections&gt;</w:t>
       </w:r>
@@ -6960,10 +6403,10 @@
         <w:t xml:space="preserve">  &lt;/configSections&gt;</w:t>
       </w:r>
     </w:p>
+    <w:bookmarkEnd w:id="102"/>
     <w:bookmarkEnd w:id="103"/>
     <w:bookmarkEnd w:id="104"/>
     <w:bookmarkEnd w:id="105"/>
-    <w:bookmarkEnd w:id="106"/>
     <w:p>
       <w:pPr>
         <w:pStyle w:val="BodyText"/>
@@ -6975,21 +6418,7 @@
         <w:rPr>
           <w:rStyle w:val="CodeInline"/>
         </w:rPr>
-        <w:t>&lt;/</w:t>
-      </w:r>
-      <w:proofErr w:type="spellStart"/>
-      <w:r>
-        <w:rPr>
-          <w:rStyle w:val="CodeInline"/>
-        </w:rPr>
-        <w:t>appSettings</w:t>
-      </w:r>
-      <w:proofErr w:type="spellEnd"/>
-      <w:r>
-        <w:rPr>
-          <w:rStyle w:val="CodeInline"/>
-        </w:rPr>
-        <w:t>&gt;</w:t>
+        <w:t>&lt;/appSettings&gt;</w:t>
       </w:r>
       <w:r>
         <w:t xml:space="preserve"> tag, add the following </w:t>
@@ -7008,13 +6437,13 @@
       <w:pPr>
         <w:pStyle w:val="Code"/>
       </w:pPr>
-      <w:bookmarkStart w:id="107" w:name="OLE_LINK36"/>
-      <w:bookmarkStart w:id="108" w:name="OLE_LINK31"/>
-      <w:bookmarkStart w:id="109" w:name="OLE_LINK32"/>
+      <w:bookmarkStart w:id="106" w:name="OLE_LINK36"/>
+      <w:bookmarkStart w:id="107" w:name="OLE_LINK31"/>
+      <w:bookmarkStart w:id="108" w:name="OLE_LINK32"/>
       <w:r>
         <w:t xml:space="preserve">  </w:t>
       </w:r>
-      <w:bookmarkStart w:id="110" w:name="OLE_LINK15"/>
+      <w:bookmarkStart w:id="109" w:name="OLE_LINK15"/>
       <w:r>
         <w:t>&lt;log4net&gt;</w:t>
       </w:r>
@@ -7221,11 +6650,11 @@
       <w:r>
         <w:t xml:space="preserve">  &lt;/log4net&gt;</w:t>
       </w:r>
-      <w:bookmarkEnd w:id="107"/>
-    </w:p>
+      <w:bookmarkEnd w:id="106"/>
+    </w:p>
+    <w:bookmarkEnd w:id="107"/>
     <w:bookmarkEnd w:id="108"/>
     <w:bookmarkEnd w:id="109"/>
-    <w:bookmarkEnd w:id="110"/>
     <w:p>
       <w:pPr>
         <w:pStyle w:val="Code"/>
@@ -7347,28 +6776,20 @@
         <w:t xml:space="preserve">") </w:t>
       </w:r>
       <w:r>
-        <w:t xml:space="preserve">in a system-created logs folder in the WebApi2Book root directory. Each new day the system will create a new log file, and it will roll over to a new file if the current file gets to be 5MB in size. This configuration also logs only errors from </w:t>
-      </w:r>
-      <w:proofErr w:type="spellStart"/>
-      <w:r>
-        <w:t>NHibernate</w:t>
-      </w:r>
-      <w:proofErr w:type="spellEnd"/>
-      <w:r>
-        <w:t xml:space="preserve"> (to help guard against file bloat).</w:t>
-      </w:r>
-      <w:bookmarkEnd w:id="100"/>
+        <w:t>in a system-created logs folder in the WebApi2Book root directory. Each new day the system will create a new log file, and it will roll over to a new file if the current file gets to be 5MB in size. This configuration also logs only errors from NHibernate (to help guard against file bloat).</w:t>
+      </w:r>
+      <w:bookmarkEnd w:id="99"/>
     </w:p>
     <w:p>
       <w:pPr>
         <w:pStyle w:val="Heading2"/>
       </w:pPr>
-      <w:bookmarkStart w:id="111" w:name="_Toc390159784"/>
-      <w:bookmarkStart w:id="112" w:name="tab4"/>
+      <w:bookmarkStart w:id="110" w:name="_Toc390159784"/>
+      <w:bookmarkStart w:id="111" w:name="tab4"/>
       <w:r>
         <w:t>The Database</w:t>
       </w:r>
-      <w:bookmarkEnd w:id="111"/>
+      <w:bookmarkEnd w:id="110"/>
     </w:p>
     <w:p>
       <w:pPr>
@@ -7510,28 +6931,20 @@
         <w:t>INSERT</w:t>
       </w:r>
       <w:r>
-        <w:t xml:space="preserve"> statements that will cause primary key violations. For this reason, anytime you add or update lookup data, the SQL statements need to first check that the data doesn’t exist already. The </w:t>
-      </w:r>
-      <w:proofErr w:type="spellStart"/>
-      <w:r>
-        <w:t>ReferenceData.sql</w:t>
-      </w:r>
-      <w:proofErr w:type="spellEnd"/>
-      <w:r>
-        <w:t xml:space="preserve"> file demonstrates this:</w:t>
-      </w:r>
-    </w:p>
-    <w:p>
-      <w:pPr>
-        <w:pStyle w:val="Code"/>
-      </w:pPr>
-    </w:p>
-    <w:p>
-      <w:pPr>
-        <w:pStyle w:val="Code"/>
-      </w:pPr>
-      <w:bookmarkStart w:id="113" w:name="OLE_LINK16"/>
-      <w:bookmarkStart w:id="114" w:name="OLE_LINK17"/>
+        <w:t xml:space="preserve"> statements that will cause primary key violations. For this reason, anytime you add or update lookup data, the SQL statements need to first check that the data doesn’t exist already. The ReferenceData.sql file demonstrates this:</w:t>
+      </w:r>
+    </w:p>
+    <w:p>
+      <w:pPr>
+        <w:pStyle w:val="Code"/>
+      </w:pPr>
+    </w:p>
+    <w:p>
+      <w:pPr>
+        <w:pStyle w:val="Code"/>
+      </w:pPr>
+      <w:bookmarkStart w:id="112" w:name="OLE_LINK16"/>
+      <w:bookmarkStart w:id="113" w:name="OLE_LINK17"/>
       <w:r>
         <w:t>if not exists(select * from dbo.Status where Name = 'Not Started')</w:t>
       </w:r>
@@ -7584,8 +6997,8 @@
         <w:pStyle w:val="Code"/>
       </w:pPr>
     </w:p>
+    <w:bookmarkEnd w:id="112"/>
     <w:bookmarkEnd w:id="113"/>
-    <w:bookmarkEnd w:id="114"/>
     <w:p>
       <w:pPr>
         <w:pStyle w:val="Code"/>
@@ -7615,7 +7028,7 @@
       <w:pPr>
         <w:pStyle w:val="Code"/>
       </w:pPr>
-      <w:bookmarkStart w:id="115" w:name="OLE_LINK19"/>
+      <w:bookmarkStart w:id="114" w:name="OLE_LINK19"/>
       <w:r>
         <w:t>declare @statusId int,</w:t>
       </w:r>
@@ -7856,7 +7269,7 @@
         <w:t>end</w:t>
       </w:r>
     </w:p>
-    <w:bookmarkEnd w:id="115"/>
+    <w:bookmarkEnd w:id="114"/>
     <w:p>
       <w:pPr>
         <w:pStyle w:val="Code"/>
@@ -7897,7 +7310,7 @@
       <w:pPr>
         <w:pStyle w:val="Code"/>
       </w:pPr>
-      <w:bookmarkStart w:id="116" w:name="OLE_LINK18"/>
+      <w:bookmarkStart w:id="115" w:name="OLE_LINK18"/>
       <w:r>
         <w:t>:r .\ReferenceData.sql</w:t>
       </w:r>
@@ -7919,7 +7332,7 @@
         <w:t xml:space="preserve"> </w:t>
       </w:r>
     </w:p>
-    <w:bookmarkEnd w:id="116"/>
+    <w:bookmarkEnd w:id="115"/>
     <w:p>
       <w:pPr>
         <w:pStyle w:val="Code"/>
@@ -7930,29 +7343,11 @@
         <w:pStyle w:val="BodyText"/>
       </w:pPr>
       <w:r>
-        <w:t xml:space="preserve">For </w:t>
-      </w:r>
-      <w:proofErr w:type="spellStart"/>
-      <w:r>
-        <w:t>ReferenceData.sql</w:t>
-      </w:r>
-      <w:proofErr w:type="spellEnd"/>
-      <w:r>
-        <w:t xml:space="preserve"> and </w:t>
-      </w:r>
-      <w:proofErr w:type="spellStart"/>
-      <w:r>
-        <w:t>TestData.sql</w:t>
-      </w:r>
-      <w:proofErr w:type="spellEnd"/>
-      <w:r>
-        <w:t xml:space="preserve">, ensure the file properties are set as shown in Figure 4-5. For </w:t>
-      </w:r>
-      <w:proofErr w:type="spellStart"/>
+        <w:t xml:space="preserve">For ReferenceData.sql and TestData.sql, ensure the file properties are set as shown in Figure 4-5. For </w:t>
+      </w:r>
       <w:r>
         <w:t>Script.PostDeployment.sql</w:t>
       </w:r>
-      <w:proofErr w:type="spellEnd"/>
       <w:r>
         <w:t>, ensure the file properties are set as shown in Figure 4-6.</w:t>
       </w:r>
@@ -8110,8 +7505,8 @@
       <w:pPr>
         <w:pStyle w:val="Code"/>
       </w:pPr>
-      <w:bookmarkStart w:id="117" w:name="OLE_LINK20"/>
-      <w:bookmarkStart w:id="118" w:name="OLE_LINK21"/>
+      <w:bookmarkStart w:id="116" w:name="OLE_LINK20"/>
+      <w:bookmarkStart w:id="117" w:name="OLE_LINK21"/>
       <w:r>
         <w:t>CREATE TABLE [dbo].[Status] (</w:t>
       </w:r>
@@ -8164,8 +7559,8 @@
         <w:t>);</w:t>
       </w:r>
     </w:p>
+    <w:bookmarkEnd w:id="116"/>
     <w:bookmarkEnd w:id="117"/>
-    <w:bookmarkEnd w:id="118"/>
     <w:p>
       <w:pPr>
         <w:pStyle w:val="CodeCaption"/>
@@ -8178,8 +7573,8 @@
       <w:pPr>
         <w:pStyle w:val="Code"/>
       </w:pPr>
-      <w:bookmarkStart w:id="119" w:name="OLE_LINK22"/>
-      <w:bookmarkStart w:id="120" w:name="OLE_LINK23"/>
+      <w:bookmarkStart w:id="118" w:name="OLE_LINK22"/>
+      <w:bookmarkStart w:id="119" w:name="OLE_LINK23"/>
       <w:r>
         <w:t>CREATE TABLE [dbo].[Task] (</w:t>
       </w:r>
@@ -8295,8 +7690,8 @@
         <w:t>);</w:t>
       </w:r>
     </w:p>
+    <w:bookmarkEnd w:id="118"/>
     <w:bookmarkEnd w:id="119"/>
-    <w:bookmarkEnd w:id="120"/>
     <w:p>
       <w:pPr>
         <w:pStyle w:val="CodeCaption"/>
@@ -8309,8 +7704,8 @@
       <w:pPr>
         <w:pStyle w:val="Code"/>
       </w:pPr>
-      <w:bookmarkStart w:id="121" w:name="OLE_LINK24"/>
-      <w:bookmarkStart w:id="122" w:name="OLE_LINK25"/>
+      <w:bookmarkStart w:id="120" w:name="OLE_LINK24"/>
+      <w:bookmarkStart w:id="121" w:name="OLE_LINK25"/>
       <w:r>
         <w:t>CREATE TABLE [dbo].[TaskUser]</w:t>
       </w:r>
@@ -8414,8 +7809,8 @@
         <w:t>go</w:t>
       </w:r>
     </w:p>
+    <w:bookmarkEnd w:id="120"/>
     <w:bookmarkEnd w:id="121"/>
-    <w:bookmarkEnd w:id="122"/>
     <w:p>
       <w:pPr>
         <w:pStyle w:val="CodeCaption"/>
@@ -8428,8 +7823,8 @@
       <w:pPr>
         <w:pStyle w:val="Code"/>
       </w:pPr>
-      <w:bookmarkStart w:id="123" w:name="OLE_LINK26"/>
-      <w:bookmarkStart w:id="124" w:name="OLE_LINK27"/>
+      <w:bookmarkStart w:id="122" w:name="OLE_LINK26"/>
+      <w:bookmarkStart w:id="123" w:name="OLE_LINK27"/>
       <w:r>
         <w:t>CREATE TABLE [dbo].[User](</w:t>
       </w:r>
@@ -8494,8 +7889,8 @@
         <w:t>);</w:t>
       </w:r>
     </w:p>
+    <w:bookmarkEnd w:id="122"/>
     <w:bookmarkEnd w:id="123"/>
-    <w:bookmarkEnd w:id="124"/>
     <w:p>
       <w:pPr>
         <w:pStyle w:val="BodyText"/>
@@ -8575,17 +7970,17 @@
         <w:lastRenderedPageBreak/>
         <w:t>With all that in place, you should now be able to build and publish the WebApi2BookDb project!</w:t>
       </w:r>
-      <w:bookmarkEnd w:id="112"/>
+      <w:bookmarkEnd w:id="111"/>
     </w:p>
     <w:p>
       <w:pPr>
         <w:pStyle w:val="Heading1"/>
       </w:pPr>
-      <w:bookmarkStart w:id="125" w:name="_Toc390159785"/>
+      <w:bookmarkStart w:id="124" w:name="_Toc390159785"/>
       <w:r>
         <w:t>Summary</w:t>
       </w:r>
-      <w:bookmarkEnd w:id="125"/>
+      <w:bookmarkEnd w:id="124"/>
     </w:p>
     <w:p>
       <w:pPr>
@@ -8606,15 +8001,7 @@
         <w:t xml:space="preserve"> sol</w:t>
       </w:r>
       <w:r>
-        <w:t xml:space="preserve">ution should build successfully. You are now ready to start creating some of the framework-level components needed to manage controller and database session lifetimes, security, and the </w:t>
-      </w:r>
-      <w:proofErr w:type="spellStart"/>
-      <w:r>
-        <w:t>Ninject</w:t>
-      </w:r>
-      <w:proofErr w:type="spellEnd"/>
-      <w:r>
-        <w:t xml:space="preserve"> dependency injection container.</w:t>
+        <w:t>ution should build successfully. You are now ready to start creating some of the framework-level components needed to manage controller and database session lifetimes, security, and the Ninject dependency injection container.</w:t>
       </w:r>
     </w:p>
     <w:p>
@@ -8645,6 +8032,8 @@
       <w:pPr>
         <w:pStyle w:val="CommentText"/>
       </w:pPr>
+      <w:bookmarkStart w:id="4" w:name="_GoBack"/>
+      <w:bookmarkEnd w:id="4"/>
       <w:r>
         <w:rPr>
           <w:rStyle w:val="CommentReference"/>
@@ -8730,7 +8119,7 @@
       </w:r>
     </w:p>
   </w:comment>
-  <w:comment w:id="6" w:author="Fabio Claudio Ferracchiati" w:date="2014-05-28T11:11:00Z" w:initials="FCF">
+  <w:comment w:id="7" w:author="Fabio Claudio Ferracchiati" w:date="2014-05-28T11:11:00Z" w:initials="FCF">
     <w:p>
       <w:pPr>
         <w:pStyle w:val="CommentText"/>
@@ -8746,7 +8135,7 @@
       </w:r>
     </w:p>
   </w:comment>
-  <w:comment w:id="7" w:author="Brian Wortman" w:date="2014-06-11T16:46:00Z" w:initials="BW">
+  <w:comment w:id="8" w:author="Brian Wortman" w:date="2014-06-11T16:46:00Z" w:initials="BW">
     <w:p>
       <w:pPr>
         <w:pStyle w:val="CommentText"/>
@@ -8758,15 +8147,16 @@
         <w:annotationRef/>
       </w:r>
       <w:r>
-        <w:t>Jamie</w:t>
-      </w:r>
-      <w:bookmarkStart w:id="8" w:name="_GoBack"/>
-      <w:bookmarkEnd w:id="8"/>
-      <w:r>
-        <w:t xml:space="preserve"> will </w:t>
-      </w:r>
-      <w:r>
-        <w:t>have this in place within the next few days.</w:t>
+        <w:t>Fixed. We will be refreshing the content</w:t>
+      </w:r>
+      <w:r>
+        <w:t xml:space="preserve"> within the next </w:t>
+      </w:r>
+      <w:r>
+        <w:t>week</w:t>
+      </w:r>
+      <w:r>
+        <w:t>.</w:t>
       </w:r>
     </w:p>
   </w:comment>
@@ -8834,7 +8224,7 @@
       </w:r>
     </w:p>
   </w:comment>
-  <w:comment w:id="67" w:author="Fabio Claudio Ferracchiati" w:date="2014-05-29T16:49:00Z" w:initials="FCF">
+  <w:comment w:id="66" w:author="Fabio Claudio Ferracchiati" w:date="2014-05-29T16:49:00Z" w:initials="FCF">
     <w:p>
       <w:pPr>
         <w:pStyle w:val="CommentText"/>
@@ -8850,7 +8240,7 @@
       </w:r>
     </w:p>
   </w:comment>
-  <w:comment w:id="68" w:author="Brian Wortman" w:date="2014-06-11T16:57:00Z" w:initials="BW">
+  <w:comment w:id="67" w:author="Brian Wortman" w:date="2014-06-11T16:57:00Z" w:initials="BW">
     <w:p>
       <w:pPr>
         <w:pStyle w:val="CommentText"/>
@@ -8866,7 +8256,7 @@
       </w:r>
     </w:p>
   </w:comment>
-  <w:comment w:id="80" w:author="Fabio Claudio Ferracchiati" w:date="2014-05-29T16:57:00Z" w:initials="FCF">
+  <w:comment w:id="79" w:author="Fabio Claudio Ferracchiati" w:date="2014-05-29T16:57:00Z" w:initials="FCF">
     <w:p>
       <w:pPr>
         <w:pStyle w:val="CommentText"/>
@@ -8882,7 +8272,7 @@
       </w:r>
     </w:p>
   </w:comment>
-  <w:comment w:id="81" w:author="Brian Wortman" w:date="2014-06-11T17:00:00Z" w:initials="BW">
+  <w:comment w:id="80" w:author="Brian Wortman" w:date="2014-06-11T17:00:00Z" w:initials="BW">
     <w:p>
       <w:pPr>
         <w:pStyle w:val="CommentText"/>
@@ -8898,7 +8288,7 @@
       </w:r>
     </w:p>
   </w:comment>
-  <w:comment w:id="97" w:author="Fabio Claudio Ferracchiati" w:date="2014-05-29T17:00:00Z" w:initials="FCF">
+  <w:comment w:id="96" w:author="Fabio Claudio Ferracchiati" w:date="2014-05-29T17:00:00Z" w:initials="FCF">
     <w:p>
       <w:pPr>
         <w:pStyle w:val="CommentText"/>
@@ -8914,7 +8304,7 @@
       </w:r>
     </w:p>
   </w:comment>
-  <w:comment w:id="98" w:author="Brian Wortman" w:date="2014-06-11T17:02:00Z" w:initials="BW">
+  <w:comment w:id="97" w:author="Brian Wortman" w:date="2014-06-11T17:02:00Z" w:initials="BW">
     <w:p>
       <w:pPr>
         <w:pStyle w:val="CommentText"/>
@@ -9474,7 +8864,7 @@
       <w:rPr>
         <w:noProof/>
       </w:rPr>
-      <w:t>22</w:t>
+      <w:t>2</w:t>
     </w:r>
     <w:r>
       <w:rPr>
@@ -9653,13 +9043,8 @@
       </w:pict>
     </w:r>
     <w:r>
-      <w:t xml:space="preserve">C H A P T E </w:t>
+      <w:t>C H A P T E R  4</w:t>
     </w:r>
-    <w:proofErr w:type="gramStart"/>
-    <w:r>
-      <w:t>R  4</w:t>
-    </w:r>
-    <w:proofErr w:type="gramEnd"/>
   </w:p>
   <w:p>
     <w:pPr>
@@ -12921,7 +12306,7 @@
   <w:style w:type="paragraph" w:default="1" w:styleId="Normal">
     <w:name w:val="Normal"/>
     <w:qFormat/>
-    <w:rsid w:val="00A14DC4"/>
+    <w:rsid w:val="00A71A51"/>
     <w:pPr>
       <w:spacing w:after="160" w:line="259" w:lineRule="auto"/>
     </w:pPr>
@@ -13049,7 +12434,7 @@
     <w:uiPriority w:val="1"/>
     <w:semiHidden/>
     <w:unhideWhenUsed/>
-    <w:rsid w:val="00A14DC4"/>
+    <w:rsid w:val="00A71A51"/>
   </w:style>
   <w:style w:type="table" w:default="1" w:styleId="TableNormal">
     <w:name w:val="Normal Table"/>
@@ -13071,7 +12456,7 @@
     <w:uiPriority w:val="99"/>
     <w:semiHidden/>
     <w:unhideWhenUsed/>
-    <w:rsid w:val="00A14DC4"/>
+    <w:rsid w:val="00A71A51"/>
   </w:style>
   <w:style w:type="character" w:customStyle="1" w:styleId="Heading1Char">
     <w:name w:val="Heading 1 Char"/>
@@ -15384,6 +14769,30 @@
 </file>
 
 <file path=customXml/item1.xml><?xml version="1.0" encoding="utf-8"?>
+<?mso-contentType ?>
+<FormTemplates xmlns="http://schemas.microsoft.com/sharepoint/v3/contenttype/forms">
+  <Display>DocumentLibraryForm</Display>
+  <Edit>DocumentLibraryForm</Edit>
+  <New>DocumentLibraryForm</New>
+</FormTemplates>
+</file>
+
+<file path=customXml/item2.xml><?xml version="1.0" encoding="utf-8"?>
+<p:properties xmlns:p="http://schemas.microsoft.com/office/2006/metadata/properties" xmlns:xsi="http://www.w3.org/2001/XMLSchema-instance" xmlns:pc="http://schemas.microsoft.com/office/infopath/2007/PartnerControls">
+  <documentManagement>
+    <StatusTo xmlns="CE8048EF-7E95-4A11-BF00-BA2605EDE044">Tech Review Approved</StatusTo>
+    <StatusFrom xmlns="CE8048EF-7E95-4A11-BF00-BA2605EDE044">Tech Review</StatusFrom>
+    <Chapter_x0020_Number xmlns="149daad8-53e0-4e54-a1b9-e9d4e4fc36cb">04</Chapter_x0020_Number>
+    <Status xmlns="119e8ce9-fc33-4402-becb-6d0fbcbb8ab0">Tech Review Approved</Status>
+    <Update_x0020_ChapterOn_x0020_Root xmlns="ce8048ef-7e95-4a11-bf00-ba2605ede044">
+      <Url>https://apressmedia.sharepoint.com/sites/201403/aspnetwebapi2bu/_layouts/15/wrkstat.aspx?List=ce8048ef-7e95-4a11-bf00-ba2605ede044&amp;WorkflowInstanceName=a1f5314d-ee75-4685-9b76-e2cdcf02cbed</Url>
+      <Description>Started</Description>
+    </Update_x0020_ChapterOn_x0020_Root>
+  </documentManagement>
+</p:properties>
+</file>
+
+<file path=customXml/item3.xml><?xml version="1.0" encoding="utf-8"?>
 <ct:contentTypeSchema xmlns:ct="http://schemas.microsoft.com/office/2006/metadata/contentType" xmlns:ma="http://schemas.microsoft.com/office/2006/metadata/properties/metaAttributes" ct:_="" ma:_="" ma:contentTypeName="Document" ma:contentTypeID="0x01010028391A502712994983AEDB98AF287AF4" ma:contentTypeVersion="" ma:contentTypeDescription="Create a new document." ma:contentTypeScope="" ma:versionID="6e9972a3522f438d547295b01fb3111c">
   <xsd:schema xmlns:xsd="http://www.w3.org/2001/XMLSchema" xmlns:xs="http://www.w3.org/2001/XMLSchema" xmlns:p="http://schemas.microsoft.com/office/2006/metadata/properties" xmlns:ns2="119e8ce9-fc33-4402-becb-6d0fbcbb8ab0" xmlns:ns3="149daad8-53e0-4e54-a1b9-e9d4e4fc36cb" xmlns:ns4="CE8048EF-7E95-4A11-BF00-BA2605EDE044" xmlns:ns5="ce8048ef-7e95-4a11-bf00-ba2605ede044" targetNamespace="http://schemas.microsoft.com/office/2006/metadata/properties" ma:root="true" ma:fieldsID="6a402390c3fbf2357f31c5aacaede8b4" ns2:_="" ns3:_="" ns4:_="" ns5:_="">
     <xsd:import namespace="119e8ce9-fc33-4402-becb-6d0fbcbb8ab0"/>
@@ -15605,35 +15014,32 @@
 </ct:contentTypeSchema>
 </file>
 
-<file path=customXml/item2.xml><?xml version="1.0" encoding="utf-8"?>
-<p:properties xmlns:p="http://schemas.microsoft.com/office/2006/metadata/properties" xmlns:xsi="http://www.w3.org/2001/XMLSchema-instance" xmlns:pc="http://schemas.microsoft.com/office/infopath/2007/PartnerControls">
-  <documentManagement>
-    <StatusTo xmlns="CE8048EF-7E95-4A11-BF00-BA2605EDE044">Tech Review Approved</StatusTo>
-    <StatusFrom xmlns="CE8048EF-7E95-4A11-BF00-BA2605EDE044">Tech Review</StatusFrom>
-    <Chapter_x0020_Number xmlns="149daad8-53e0-4e54-a1b9-e9d4e4fc36cb">04</Chapter_x0020_Number>
-    <Status xmlns="119e8ce9-fc33-4402-becb-6d0fbcbb8ab0">Tech Review Approved</Status>
-    <Update_x0020_ChapterOn_x0020_Root xmlns="ce8048ef-7e95-4a11-bf00-ba2605ede044">
-      <Url>https://apressmedia.sharepoint.com/sites/201403/aspnetwebapi2bu/_layouts/15/wrkstat.aspx?List=ce8048ef-7e95-4a11-bf00-ba2605ede044&amp;WorkflowInstanceName=a1f5314d-ee75-4685-9b76-e2cdcf02cbed</Url>
-      <Description>Started</Description>
-    </Update_x0020_ChapterOn_x0020_Root>
-  </documentManagement>
-</p:properties>
-</file>
-
-<file path=customXml/item3.xml><?xml version="1.0" encoding="utf-8"?>
-<?mso-contentType ?>
-<FormTemplates xmlns="http://schemas.microsoft.com/sharepoint/v3/contenttype/forms">
-  <Display>DocumentLibraryForm</Display>
-  <Edit>DocumentLibraryForm</Edit>
-  <New>DocumentLibraryForm</New>
-</FormTemplates>
-</file>
-
 <file path=customXml/item4.xml><?xml version="1.0" encoding="utf-8"?>
 <b:Sources xmlns:b="http://schemas.openxmlformats.org/officeDocument/2006/bibliography" xmlns="http://schemas.openxmlformats.org/officeDocument/2006/bibliography" SelectedStyle="\APA.XSL" StyleName="APA Fifth Edition"/>
 </file>
 
 <file path=customXml/itemProps1.xml><?xml version="1.0" encoding="utf-8"?>
+<ds:datastoreItem xmlns:ds="http://schemas.openxmlformats.org/officeDocument/2006/customXml" ds:itemID="{0A0B891D-3A4D-444A-8872-CD358EBBED53}">
+  <ds:schemaRefs>
+    <ds:schemaRef ds:uri="http://schemas.microsoft.com/sharepoint/v3/contenttype/forms"/>
+  </ds:schemaRefs>
+</ds:datastoreItem>
+</file>
+
+<file path=customXml/itemProps2.xml><?xml version="1.0" encoding="utf-8"?>
+<ds:datastoreItem xmlns:ds="http://schemas.openxmlformats.org/officeDocument/2006/customXml" ds:itemID="{2F06F46E-48B6-4ABC-8376-93C7FD9CF523}">
+  <ds:schemaRefs>
+    <ds:schemaRef ds:uri="http://schemas.microsoft.com/office/2006/metadata/properties"/>
+    <ds:schemaRef ds:uri="http://schemas.microsoft.com/office/infopath/2007/PartnerControls"/>
+    <ds:schemaRef ds:uri="CE8048EF-7E95-4A11-BF00-BA2605EDE044"/>
+    <ds:schemaRef ds:uri="149daad8-53e0-4e54-a1b9-e9d4e4fc36cb"/>
+    <ds:schemaRef ds:uri="119e8ce9-fc33-4402-becb-6d0fbcbb8ab0"/>
+    <ds:schemaRef ds:uri="ce8048ef-7e95-4a11-bf00-ba2605ede044"/>
+  </ds:schemaRefs>
+</ds:datastoreItem>
+</file>
+
+<file path=customXml/itemProps3.xml><?xml version="1.0" encoding="utf-8"?>
 <ds:datastoreItem xmlns:ds="http://schemas.openxmlformats.org/officeDocument/2006/customXml" ds:itemID="{E4BD7559-3D77-4BF8-B25B-FEE636FE9737}">
   <ds:schemaRefs>
     <ds:schemaRef ds:uri="http://schemas.microsoft.com/office/2006/metadata/contentType"/>
@@ -15654,29 +15060,8 @@
 </ds:datastoreItem>
 </file>
 
-<file path=customXml/itemProps2.xml><?xml version="1.0" encoding="utf-8"?>
-<ds:datastoreItem xmlns:ds="http://schemas.openxmlformats.org/officeDocument/2006/customXml" ds:itemID="{2F06F46E-48B6-4ABC-8376-93C7FD9CF523}">
-  <ds:schemaRefs>
-    <ds:schemaRef ds:uri="http://schemas.microsoft.com/office/2006/metadata/properties"/>
-    <ds:schemaRef ds:uri="http://schemas.microsoft.com/office/infopath/2007/PartnerControls"/>
-    <ds:schemaRef ds:uri="CE8048EF-7E95-4A11-BF00-BA2605EDE044"/>
-    <ds:schemaRef ds:uri="149daad8-53e0-4e54-a1b9-e9d4e4fc36cb"/>
-    <ds:schemaRef ds:uri="119e8ce9-fc33-4402-becb-6d0fbcbb8ab0"/>
-    <ds:schemaRef ds:uri="ce8048ef-7e95-4a11-bf00-ba2605ede044"/>
-  </ds:schemaRefs>
-</ds:datastoreItem>
-</file>
-
-<file path=customXml/itemProps3.xml><?xml version="1.0" encoding="utf-8"?>
-<ds:datastoreItem xmlns:ds="http://schemas.openxmlformats.org/officeDocument/2006/customXml" ds:itemID="{0A0B891D-3A4D-444A-8872-CD358EBBED53}">
-  <ds:schemaRefs>
-    <ds:schemaRef ds:uri="http://schemas.microsoft.com/sharepoint/v3/contenttype/forms"/>
-  </ds:schemaRefs>
-</ds:datastoreItem>
-</file>
-
 <file path=customXml/itemProps4.xml><?xml version="1.0" encoding="utf-8"?>
-<ds:datastoreItem xmlns:ds="http://schemas.openxmlformats.org/officeDocument/2006/customXml" ds:itemID="{54B53DE9-E4B3-443A-BA80-D2DDB0CF5334}">
+<ds:datastoreItem xmlns:ds="http://schemas.openxmlformats.org/officeDocument/2006/customXml" ds:itemID="{6857323F-4995-4177-B843-8B25238581BB}">
   <ds:schemaRefs>
     <ds:schemaRef ds:uri="http://schemas.openxmlformats.org/officeDocument/2006/bibliography"/>
   </ds:schemaRefs>

</xml_diff>